<commit_message>
Complete Report and Presentation
</commit_message>
<xml_diff>
--- a/Data Mining Report.docx
+++ b/Data Mining Report.docx
@@ -14,6 +14,7 @@
           <w:docPartUnique/>
         </w:docPartObj>
       </w:sdtPr>
+      <w:sdtEndPr/>
       <w:sdtContent>
         <w:p>
           <w:pPr>
@@ -153,6 +154,7 @@
                                       <w:calendar w:val="gregorian"/>
                                     </w:date>
                                   </w:sdtPr>
+                                  <w:sdtEndPr/>
                                   <w:sdtContent>
                                     <w:p>
                                       <w:pPr>
@@ -4060,6 +4062,7 @@
                                     <w:dataBinding w:prefixMappings="xmlns:ns0='http://purl.org/dc/elements/1.1/' xmlns:ns1='http://schemas.openxmlformats.org/package/2006/metadata/core-properties' " w:xpath="/ns1:coreProperties[1]/ns0:title[1]" w:storeItemID="{6C3C8BC8-F283-45AE-878A-BAB7291924A1}"/>
                                     <w:text/>
                                   </w:sdtPr>
+                                  <w:sdtEndPr/>
                                   <w:sdtContent>
                                     <w:r>
                                       <w:rPr>
@@ -4097,6 +4100,7 @@
                                     <w:dataBinding w:prefixMappings="xmlns:ns0='http://purl.org/dc/elements/1.1/' xmlns:ns1='http://schemas.openxmlformats.org/package/2006/metadata/core-properties' " w:xpath="/ns1:coreProperties[1]/ns0:subject[1]" w:storeItemID="{6C3C8BC8-F283-45AE-878A-BAB7291924A1}"/>
                                     <w:text/>
                                   </w:sdtPr>
+                                  <w:sdtEndPr/>
                                   <w:sdtContent>
                                     <w:r>
                                       <w:rPr>
@@ -5757,8 +5761,6 @@
         <w:ind w:left="720"/>
         <w:rPr>
           <w:rFonts w:asciiTheme="majorHAnsi" w:hAnsiTheme="majorHAnsi"/>
-          <w:b/>
-          <w:bCs/>
           <w:sz w:val="24"/>
           <w:szCs w:val="24"/>
         </w:rPr>
@@ -5766,31 +5768,22 @@
       <w:r>
         <w:rPr>
           <w:rFonts w:asciiTheme="majorHAnsi" w:hAnsiTheme="majorHAnsi"/>
-          <w:b/>
-          <w:bCs/>
           <w:sz w:val="24"/>
           <w:szCs w:val="24"/>
         </w:rPr>
-        <w:t xml:space="preserve">Each row represents a </w:t>
+        <w:t xml:space="preserve">Each row represents </w:t>
       </w:r>
       <w:r>
         <w:rPr>
           <w:rFonts w:asciiTheme="majorHAnsi" w:hAnsiTheme="majorHAnsi"/>
-          <w:b/>
-          <w:bCs/>
-          <w:i/>
-          <w:iCs/>
           <w:sz w:val="24"/>
           <w:szCs w:val="24"/>
-          <w:u w:val="single"/>
-        </w:rPr>
-        <w:t>whole sale purchase</w:t>
+        </w:rPr>
+        <w:t>a whole sale purchase</w:t>
       </w:r>
       <w:r>
         <w:rPr>
           <w:rFonts w:asciiTheme="majorHAnsi" w:hAnsiTheme="majorHAnsi"/>
-          <w:b/>
-          <w:bCs/>
           <w:sz w:val="24"/>
           <w:szCs w:val="24"/>
         </w:rPr>
@@ -5799,21 +5792,14 @@
       <w:r>
         <w:rPr>
           <w:rFonts w:asciiTheme="majorHAnsi" w:hAnsiTheme="majorHAnsi"/>
-          <w:b/>
-          <w:bCs/>
-          <w:i/>
-          <w:iCs/>
           <w:sz w:val="24"/>
           <w:szCs w:val="24"/>
-          <w:u w:val="single"/>
         </w:rPr>
         <w:t>invoice ID</w:t>
       </w:r>
       <w:r>
         <w:rPr>
           <w:rFonts w:asciiTheme="majorHAnsi" w:hAnsiTheme="majorHAnsi"/>
-          <w:b/>
-          <w:bCs/>
           <w:sz w:val="24"/>
           <w:szCs w:val="24"/>
         </w:rPr>
@@ -5822,169 +5808,94 @@
       <w:r>
         <w:rPr>
           <w:rFonts w:asciiTheme="majorHAnsi" w:hAnsiTheme="majorHAnsi"/>
-          <w:b/>
-          <w:bCs/>
-          <w:i/>
-          <w:iCs/>
           <w:sz w:val="24"/>
           <w:szCs w:val="24"/>
-          <w:u w:val="single"/>
         </w:rPr>
         <w:t>stock code</w:t>
       </w:r>
       <w:r>
         <w:rPr>
           <w:rFonts w:asciiTheme="majorHAnsi" w:hAnsiTheme="majorHAnsi"/>
-          <w:b/>
-          <w:bCs/>
           <w:sz w:val="24"/>
           <w:szCs w:val="24"/>
         </w:rPr>
-        <w:t xml:space="preserve">, </w:t>
+        <w:t xml:space="preserve">, item </w:t>
       </w:r>
       <w:r>
         <w:rPr>
           <w:rFonts w:asciiTheme="majorHAnsi" w:hAnsiTheme="majorHAnsi"/>
-          <w:b/>
-          <w:bCs/>
           <w:sz w:val="24"/>
           <w:szCs w:val="24"/>
         </w:rPr>
-        <w:t xml:space="preserve">item </w:t>
+        <w:t>description</w:t>
       </w:r>
       <w:r>
         <w:rPr>
           <w:rFonts w:asciiTheme="majorHAnsi" w:hAnsiTheme="majorHAnsi"/>
-          <w:b/>
-          <w:bCs/>
-          <w:i/>
-          <w:iCs/>
           <w:sz w:val="24"/>
           <w:szCs w:val="24"/>
-          <w:u w:val="single"/>
-        </w:rPr>
-        <w:t>description</w:t>
+        </w:rPr>
+        <w:t xml:space="preserve">, </w:t>
       </w:r>
       <w:r>
         <w:rPr>
           <w:rFonts w:asciiTheme="majorHAnsi" w:hAnsiTheme="majorHAnsi"/>
-          <w:b/>
-          <w:bCs/>
           <w:sz w:val="24"/>
           <w:szCs w:val="24"/>
         </w:rPr>
-        <w:t xml:space="preserve">, </w:t>
+        <w:t>quantity</w:t>
       </w:r>
       <w:r>
         <w:rPr>
           <w:rFonts w:asciiTheme="majorHAnsi" w:hAnsiTheme="majorHAnsi"/>
-          <w:b/>
-          <w:bCs/>
-          <w:i/>
-          <w:iCs/>
           <w:sz w:val="24"/>
           <w:szCs w:val="24"/>
-          <w:u w:val="single"/>
-        </w:rPr>
-        <w:t>quantity</w:t>
+        </w:rPr>
+        <w:t xml:space="preserve"> purchased, </w:t>
       </w:r>
       <w:r>
         <w:rPr>
           <w:rFonts w:asciiTheme="majorHAnsi" w:hAnsiTheme="majorHAnsi"/>
-          <w:b/>
-          <w:bCs/>
           <w:sz w:val="24"/>
           <w:szCs w:val="24"/>
         </w:rPr>
-        <w:t xml:space="preserve"> purchased, </w:t>
+        <w:t>price per unit</w:t>
       </w:r>
       <w:r>
         <w:rPr>
           <w:rFonts w:asciiTheme="majorHAnsi" w:hAnsiTheme="majorHAnsi"/>
-          <w:b/>
-          <w:bCs/>
-          <w:i/>
-          <w:iCs/>
           <w:sz w:val="24"/>
           <w:szCs w:val="24"/>
-          <w:u w:val="single"/>
-        </w:rPr>
-        <w:t>price per unit</w:t>
+        </w:rPr>
+        <w:t xml:space="preserve">, the </w:t>
       </w:r>
       <w:r>
         <w:rPr>
           <w:rFonts w:asciiTheme="majorHAnsi" w:hAnsiTheme="majorHAnsi"/>
-          <w:b/>
-          <w:bCs/>
           <w:sz w:val="24"/>
           <w:szCs w:val="24"/>
         </w:rPr>
-        <w:t xml:space="preserve">, the </w:t>
+        <w:t xml:space="preserve">ID </w:t>
       </w:r>
       <w:r>
         <w:rPr>
           <w:rFonts w:asciiTheme="majorHAnsi" w:hAnsiTheme="majorHAnsi"/>
-          <w:b/>
-          <w:bCs/>
-          <w:i/>
-          <w:iCs/>
           <w:sz w:val="24"/>
           <w:szCs w:val="24"/>
-          <w:u w:val="single"/>
-        </w:rPr>
-        <w:t>ID</w:t>
+        </w:rPr>
+        <w:t xml:space="preserve">and </w:t>
       </w:r>
       <w:r>
         <w:rPr>
           <w:rFonts w:asciiTheme="majorHAnsi" w:hAnsiTheme="majorHAnsi"/>
-          <w:b/>
-          <w:bCs/>
           <w:sz w:val="24"/>
           <w:szCs w:val="24"/>
         </w:rPr>
-        <w:t xml:space="preserve"> and </w:t>
+        <w:t>country of the customer</w:t>
       </w:r>
       <w:r>
         <w:rPr>
           <w:rFonts w:asciiTheme="majorHAnsi" w:hAnsiTheme="majorHAnsi"/>
-          <w:b/>
-          <w:bCs/>
-          <w:i/>
-          <w:iCs/>
-          <w:sz w:val="24"/>
-          <w:szCs w:val="24"/>
-          <w:u w:val="single"/>
-        </w:rPr>
-        <w:t>country</w:t>
-      </w:r>
-      <w:r>
-        <w:rPr>
-          <w:rFonts w:asciiTheme="majorHAnsi" w:hAnsiTheme="majorHAnsi"/>
-          <w:b/>
-          <w:bCs/>
-          <w:sz w:val="24"/>
-          <w:szCs w:val="24"/>
-        </w:rPr>
-        <w:t xml:space="preserve"> of the </w:t>
-      </w:r>
-      <w:r>
-        <w:rPr>
-          <w:rFonts w:asciiTheme="majorHAnsi" w:hAnsiTheme="majorHAnsi"/>
-          <w:b/>
-          <w:bCs/>
-          <w:i/>
-          <w:iCs/>
-          <w:sz w:val="24"/>
-          <w:szCs w:val="24"/>
-          <w:u w:val="single"/>
-        </w:rPr>
-        <w:t>customer</w:t>
-      </w:r>
-      <w:r>
-        <w:rPr>
-          <w:rFonts w:asciiTheme="majorHAnsi" w:hAnsiTheme="majorHAnsi"/>
-          <w:b/>
-          <w:bCs/>
           <w:sz w:val="24"/>
           <w:szCs w:val="24"/>
         </w:rPr>
@@ -6039,10 +5950,10 @@
     </w:p>
     <w:p>
       <w:pPr>
-        <w:ind w:left="360"/>
-      </w:pPr>
-      <w:r>
-        <w:t># More details here</w:t>
+        <w:ind w:left="720"/>
+      </w:pPr>
+      <w:r>
+        <w:t>Each row represents a customer recite (list of the items bought) with no details about the purchase but the names of the items.</w:t>
       </w:r>
     </w:p>
     <w:p>
@@ -6093,10 +6004,13 @@
     </w:p>
     <w:p>
       <w:pPr>
-        <w:ind w:left="360"/>
-      </w:pPr>
-      <w:r>
-        <w:t># More details here</w:t>
+        <w:ind w:left="360" w:firstLine="360"/>
+      </w:pPr>
+      <w:r>
+        <w:t>Each row represents one review by one customer</w:t>
+      </w:r>
+      <w:r>
+        <w:t>.</w:t>
       </w:r>
       <w:r>
         <w:br/>
@@ -6696,7 +6610,6 @@
           <w:szCs w:val="24"/>
           <w:u w:val="single"/>
         </w:rPr>
-        <w:lastRenderedPageBreak/>
         <w:t xml:space="preserve">Pre-processing </w:t>
       </w:r>
       <w:r>
@@ -9584,6 +9497,14 @@
           <w:iCs/>
         </w:rPr>
       </w:pPr>
+    </w:p>
+    <w:p>
+      <w:pPr>
+        <w:rPr>
+          <w:i/>
+          <w:iCs/>
+        </w:rPr>
+      </w:pPr>
       <w:r>
         <w:rPr>
           <w:noProof/>
@@ -9592,13 +9513,13 @@
         <mc:AlternateContent>
           <mc:Choice Requires="wps">
             <w:drawing>
-              <wp:anchor distT="0" distB="0" distL="114300" distR="114300" simplePos="0" relativeHeight="251697152" behindDoc="0" locked="0" layoutInCell="1" allowOverlap="1" wp14:anchorId="783CB91E" wp14:editId="6A0F2AA8">
+              <wp:anchor distT="0" distB="0" distL="114300" distR="114300" simplePos="0" relativeHeight="251697152" behindDoc="0" locked="0" layoutInCell="1" allowOverlap="1" wp14:anchorId="783CB91E" wp14:editId="03C1F84D">
                 <wp:simplePos x="0" y="0"/>
                 <wp:positionH relativeFrom="column">
-                  <wp:posOffset>394509</wp:posOffset>
+                  <wp:posOffset>99060</wp:posOffset>
                 </wp:positionH>
                 <wp:positionV relativeFrom="paragraph">
-                  <wp:posOffset>3932</wp:posOffset>
+                  <wp:posOffset>-171450</wp:posOffset>
                 </wp:positionV>
                 <wp:extent cx="5674290" cy="148503"/>
                 <wp:effectExtent l="0" t="0" r="22225" b="23495"/>
@@ -9682,7 +9603,11 @@
           </mc:Choice>
           <mc:Fallback>
             <w:pict>
-              <v:shape w14:anchorId="783CB91E" id="Text Box 58" o:spid="_x0000_s1077" type="#_x0000_t202" style="position:absolute;left:0;text-align:left;margin-left:31.05pt;margin-top:.3pt;width:446.8pt;height:11.7pt;z-index:251697152;visibility:visible;mso-wrap-style:square;mso-width-percent:0;mso-height-percent:0;mso-wrap-distance-left:9pt;mso-wrap-distance-top:0;mso-wrap-distance-right:9pt;mso-wrap-distance-bottom:0;mso-position-horizontal:absolute;mso-position-horizontal-relative:text;mso-position-vertical:absolute;mso-position-vertical-relative:text;mso-width-percent:0;mso-height-percent:0;mso-width-relative:margin;mso-height-relative:margin;v-text-anchor:top" o:gfxdata="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" fillcolor="#404040" strokecolor="#4472c4" strokeweight="1.5pt">
+              <v:shapetype w14:anchorId="783CB91E" id="_x0000_t202" coordsize="21600,21600" o:spt="202" path="m,l,21600r21600,l21600,xe">
+                <v:stroke joinstyle="miter"/>
+                <v:path gradientshapeok="t" o:connecttype="rect"/>
+              </v:shapetype>
+              <v:shape id="Text Box 58" o:spid="_x0000_s1077" type="#_x0000_t202" style="position:absolute;margin-left:7.8pt;margin-top:-13.5pt;width:446.8pt;height:11.7pt;z-index:251697152;visibility:visible;mso-wrap-style:square;mso-width-percent:0;mso-height-percent:0;mso-wrap-distance-left:9pt;mso-wrap-distance-top:0;mso-wrap-distance-right:9pt;mso-wrap-distance-bottom:0;mso-position-horizontal:absolute;mso-position-horizontal-relative:text;mso-position-vertical:absolute;mso-position-vertical-relative:text;mso-width-percent:0;mso-height-percent:0;mso-width-relative:margin;mso-height-relative:margin;v-text-anchor:top" o:gfxdata="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" fillcolor="#404040" strokecolor="#4472c4" strokeweight="1.5pt">
                 <v:textbox inset="0,0,0,0">
                   <w:txbxContent>
                     <w:p>
@@ -9726,13 +9651,13 @@
           <w:noProof/>
         </w:rPr>
         <w:drawing>
-          <wp:anchor distT="0" distB="0" distL="114300" distR="114300" simplePos="0" relativeHeight="251695104" behindDoc="0" locked="0" layoutInCell="1" allowOverlap="1" wp14:anchorId="5216E177" wp14:editId="62E471C8">
+          <wp:anchor distT="0" distB="0" distL="114300" distR="114300" simplePos="0" relativeHeight="251695104" behindDoc="0" locked="0" layoutInCell="1" allowOverlap="1" wp14:anchorId="5216E177" wp14:editId="5E461FFE">
             <wp:simplePos x="0" y="0"/>
-            <wp:positionH relativeFrom="column">
-              <wp:posOffset>457200</wp:posOffset>
+            <wp:positionH relativeFrom="margin">
+              <wp:align>right</wp:align>
             </wp:positionH>
             <wp:positionV relativeFrom="paragraph">
-              <wp:posOffset>518795</wp:posOffset>
+              <wp:posOffset>328295</wp:posOffset>
             </wp:positionV>
             <wp:extent cx="5572125" cy="5027930"/>
             <wp:effectExtent l="0" t="0" r="9525" b="1270"/>
@@ -9783,13 +9708,13 @@
           <w:noProof/>
         </w:rPr>
         <w:drawing>
-          <wp:anchor distT="0" distB="0" distL="114300" distR="114300" simplePos="0" relativeHeight="251698176" behindDoc="0" locked="0" layoutInCell="1" allowOverlap="1" wp14:anchorId="42FA16CB" wp14:editId="70EDDE12">
+          <wp:anchor distT="0" distB="0" distL="114300" distR="114300" simplePos="0" relativeHeight="251698176" behindDoc="0" locked="0" layoutInCell="1" allowOverlap="1" wp14:anchorId="42FA16CB" wp14:editId="15F252F7">
             <wp:simplePos x="0" y="0"/>
-            <wp:positionH relativeFrom="column">
-              <wp:posOffset>457200</wp:posOffset>
+            <wp:positionH relativeFrom="margin">
+              <wp:align>right</wp:align>
             </wp:positionH>
             <wp:positionV relativeFrom="paragraph">
-              <wp:posOffset>186690</wp:posOffset>
+              <wp:posOffset>0</wp:posOffset>
             </wp:positionV>
             <wp:extent cx="5573395" cy="323850"/>
             <wp:effectExtent l="0" t="0" r="8255" b="0"/>
@@ -9845,14 +9770,6 @@
     </w:p>
     <w:p>
       <w:pPr>
-        <w:rPr>
-          <w:i/>
-          <w:iCs/>
-        </w:rPr>
-      </w:pPr>
-    </w:p>
-    <w:p>
-      <w:pPr>
         <w:pStyle w:val="ListParagraph"/>
         <w:ind w:left="644"/>
       </w:pPr>
@@ -10185,7 +10102,6 @@
         </w:numPr>
       </w:pPr>
       <w:r>
-        <w:lastRenderedPageBreak/>
         <w:t xml:space="preserve">Calculate the </w:t>
       </w:r>
       <w:r>
@@ -13766,49 +13682,21 @@
         </w:numPr>
       </w:pPr>
       <w:r>
-        <w:t xml:space="preserve">Which items have the </w:t>
-      </w:r>
-      <w:r>
-        <w:rPr>
-          <w:b/>
-          <w:bCs/>
-        </w:rPr>
-        <w:t>highest frequency</w:t>
-      </w:r>
-      <w:r>
-        <w:rPr>
-          <w:b/>
-          <w:bCs/>
-        </w:rPr>
-        <w:t xml:space="preserve"> </w:t>
-      </w:r>
-      <w:r>
-        <w:t>and which one has the</w:t>
-      </w:r>
-      <w:r>
-        <w:rPr>
-          <w:b/>
-          <w:bCs/>
-        </w:rPr>
-        <w:t xml:space="preserve"> lowest</w:t>
-      </w:r>
-      <w:r>
-        <w:t>?</w:t>
-      </w:r>
-    </w:p>
-    <w:p>
-      <w:pPr>
-        <w:pStyle w:val="ListParagraph"/>
-        <w:ind w:left="644"/>
-      </w:pPr>
-      <w:r>
         <w:rPr>
           <w:noProof/>
         </w:rPr>
         <w:drawing>
-          <wp:inline distT="0" distB="0" distL="0" distR="0" wp14:anchorId="3F1797D3" wp14:editId="07284A34">
+          <wp:anchor distT="0" distB="0" distL="114300" distR="114300" simplePos="0" relativeHeight="251705344" behindDoc="0" locked="0" layoutInCell="1" allowOverlap="1" wp14:anchorId="3F1797D3" wp14:editId="7FFE813C">
+            <wp:simplePos x="0" y="0"/>
+            <wp:positionH relativeFrom="column">
+              <wp:posOffset>247650</wp:posOffset>
+            </wp:positionH>
+            <wp:positionV relativeFrom="paragraph">
+              <wp:posOffset>222250</wp:posOffset>
+            </wp:positionV>
             <wp:extent cx="5715000" cy="504825"/>
             <wp:effectExtent l="0" t="0" r="0" b="9525"/>
+            <wp:wrapTopAndBottom/>
             <wp:docPr id="37" name="Picture 37"/>
             <wp:cNvGraphicFramePr>
               <a:graphicFrameLocks xmlns:a="http://schemas.openxmlformats.org/drawingml/2006/main" noChangeAspect="1"/>
@@ -13821,7 +13709,13 @@
                     <pic:cNvPicPr/>
                   </pic:nvPicPr>
                   <pic:blipFill>
-                    <a:blip r:embed="rId24"/>
+                    <a:blip r:embed="rId24">
+                      <a:extLst>
+                        <a:ext uri="{28A0092B-C50C-407E-A947-70E740481C1C}">
+                          <a14:useLocalDpi xmlns:a14="http://schemas.microsoft.com/office/drawing/2010/main" val="0"/>
+                        </a:ext>
+                      </a:extLst>
+                    </a:blip>
                     <a:stretch>
                       <a:fillRect/>
                     </a:stretch>
@@ -13838,9 +13732,45 @@
                 </pic:pic>
               </a:graphicData>
             </a:graphic>
-          </wp:inline>
+          </wp:anchor>
         </w:drawing>
       </w:r>
+      <w:r>
+        <w:t xml:space="preserve">Which items have the </w:t>
+      </w:r>
+      <w:r>
+        <w:rPr>
+          <w:b/>
+          <w:bCs/>
+        </w:rPr>
+        <w:t>highest frequency</w:t>
+      </w:r>
+      <w:r>
+        <w:rPr>
+          <w:b/>
+          <w:bCs/>
+        </w:rPr>
+        <w:t xml:space="preserve"> </w:t>
+      </w:r>
+      <w:r>
+        <w:t>and which one has the</w:t>
+      </w:r>
+      <w:r>
+        <w:rPr>
+          <w:b/>
+          <w:bCs/>
+        </w:rPr>
+        <w:t xml:space="preserve"> lowest</w:t>
+      </w:r>
+      <w:r>
+        <w:t>?</w:t>
+      </w:r>
+    </w:p>
+    <w:p>
+      <w:pPr>
+        <w:pStyle w:val="ListParagraph"/>
+        <w:ind w:left="644"/>
+      </w:pPr>
     </w:p>
     <w:p>
       <w:pPr>
@@ -14156,24 +14086,23 @@
     <w:tbl>
       <w:tblPr>
         <w:tblStyle w:val="GridTable4-Accent5"/>
-        <w:tblpPr w:leftFromText="180" w:rightFromText="180" w:vertAnchor="text" w:horzAnchor="page" w:tblpX="2073" w:tblpY="4"/>
+        <w:tblpPr w:leftFromText="180" w:rightFromText="180" w:vertAnchor="text" w:horzAnchor="margin" w:tblpXSpec="center" w:tblpY="109"/>
         <w:tblW w:w="0" w:type="auto"/>
         <w:tblLook w:val="04A0" w:firstRow="1" w:lastRow="0" w:firstColumn="1" w:lastColumn="0" w:noHBand="0" w:noVBand="1"/>
       </w:tblPr>
       <w:tblGrid>
-        <w:gridCol w:w="2972"/>
-        <w:gridCol w:w="2552"/>
-        <w:gridCol w:w="2663"/>
+        <w:gridCol w:w="3397"/>
+        <w:gridCol w:w="3410"/>
       </w:tblGrid>
       <w:tr>
         <w:trPr>
           <w:cnfStyle w:val="100000000000" w:firstRow="1" w:lastRow="0" w:firstColumn="0" w:lastColumn="0" w:oddVBand="0" w:evenVBand="0" w:oddHBand="0" w:evenHBand="0" w:firstRowFirstColumn="0" w:firstRowLastColumn="0" w:lastRowFirstColumn="0" w:lastRowLastColumn="0"/>
-          <w:trHeight w:val="371"/>
+          <w:trHeight w:val="370"/>
         </w:trPr>
         <w:tc>
           <w:tcPr>
             <w:cnfStyle w:val="001000000000" w:firstRow="0" w:lastRow="0" w:firstColumn="1" w:lastColumn="0" w:oddVBand="0" w:evenVBand="0" w:oddHBand="0" w:evenHBand="0" w:firstRowFirstColumn="0" w:firstRowLastColumn="0" w:lastRowFirstColumn="0" w:lastRowLastColumn="0"/>
-            <w:tcW w:w="2972" w:type="dxa"/>
+            <w:tcW w:w="3397" w:type="dxa"/>
             <w:tcBorders>
               <w:top w:val="single" w:sz="4" w:space="0" w:color="auto"/>
               <w:left w:val="single" w:sz="4" w:space="0" w:color="auto"/>
@@ -14186,11 +14115,14 @@
               <w:ind w:left="0"/>
               <w:jc w:val="center"/>
             </w:pPr>
+            <w:r>
+              <w:t>Parameter</w:t>
+            </w:r>
           </w:p>
         </w:tc>
         <w:tc>
           <w:tcPr>
-            <w:tcW w:w="2552" w:type="dxa"/>
+            <w:tcW w:w="3410" w:type="dxa"/>
             <w:tcBorders>
               <w:top w:val="single" w:sz="4" w:space="0" w:color="auto"/>
               <w:left w:val="single" w:sz="4" w:space="0" w:color="auto"/>
@@ -14205,16 +14137,508 @@
               <w:cnfStyle w:val="100000000000" w:firstRow="1" w:lastRow="0" w:firstColumn="0" w:lastColumn="0" w:oddVBand="0" w:evenVBand="0" w:oddHBand="0" w:evenHBand="0" w:firstRowFirstColumn="0" w:firstRowLastColumn="0" w:lastRowFirstColumn="0" w:lastRowLastColumn="0"/>
             </w:pPr>
             <w:r>
-              <w:rPr>
-                <w:u w:val="single"/>
-              </w:rPr>
-              <w:t>Core Python</w:t>
+              <w:t>Result</w:t>
             </w:r>
           </w:p>
         </w:tc>
-        <w:tc>
-          <w:tcPr>
-            <w:tcW w:w="2663" w:type="dxa"/>
+      </w:tr>
+      <w:tr>
+        <w:trPr>
+          <w:cnfStyle w:val="000000100000" w:firstRow="0" w:lastRow="0" w:firstColumn="0" w:lastColumn="0" w:oddVBand="0" w:evenVBand="0" w:oddHBand="1" w:evenHBand="0" w:firstRowFirstColumn="0" w:firstRowLastColumn="0" w:lastRowFirstColumn="0" w:lastRowLastColumn="0"/>
+          <w:trHeight w:val="370"/>
+        </w:trPr>
+        <w:tc>
+          <w:tcPr>
+            <w:cnfStyle w:val="001000000000" w:firstRow="0" w:lastRow="0" w:firstColumn="1" w:lastColumn="0" w:oddVBand="0" w:evenVBand="0" w:oddHBand="0" w:evenHBand="0" w:firstRowFirstColumn="0" w:firstRowLastColumn="0" w:lastRowFirstColumn="0" w:lastRowLastColumn="0"/>
+            <w:tcW w:w="3397" w:type="dxa"/>
+            <w:tcBorders>
+              <w:top w:val="single" w:sz="4" w:space="0" w:color="5B9BD5" w:themeColor="accent5"/>
+              <w:left w:val="single" w:sz="4" w:space="0" w:color="auto"/>
+              <w:bottom w:val="single" w:sz="4" w:space="0" w:color="5B9BD5" w:themeColor="accent5"/>
+              <w:right w:val="single" w:sz="4" w:space="0" w:color="auto"/>
+            </w:tcBorders>
+          </w:tcPr>
+          <w:p>
+            <w:pPr>
+              <w:pStyle w:val="ListParagraph"/>
+              <w:ind w:left="0"/>
+            </w:pPr>
+            <w:r>
+              <w:t>Minimum Support</w:t>
+            </w:r>
+          </w:p>
+        </w:tc>
+        <w:tc>
+          <w:tcPr>
+            <w:tcW w:w="3410" w:type="dxa"/>
+            <w:tcBorders>
+              <w:left w:val="single" w:sz="4" w:space="0" w:color="auto"/>
+              <w:right w:val="single" w:sz="4" w:space="0" w:color="auto"/>
+            </w:tcBorders>
+          </w:tcPr>
+          <w:p>
+            <w:pPr>
+              <w:pStyle w:val="ListParagraph"/>
+              <w:ind w:left="0"/>
+              <w:cnfStyle w:val="000000100000" w:firstRow="0" w:lastRow="0" w:firstColumn="0" w:lastColumn="0" w:oddVBand="0" w:evenVBand="0" w:oddHBand="1" w:evenHBand="0" w:firstRowFirstColumn="0" w:firstRowLastColumn="0" w:lastRowFirstColumn="0" w:lastRowLastColumn="0"/>
+            </w:pPr>
+            <w:r>
+              <w:t>63 occurrences</w:t>
+            </w:r>
+          </w:p>
+        </w:tc>
+      </w:tr>
+      <w:tr>
+        <w:trPr>
+          <w:trHeight w:val="370"/>
+        </w:trPr>
+        <w:tc>
+          <w:tcPr>
+            <w:cnfStyle w:val="001000000000" w:firstRow="0" w:lastRow="0" w:firstColumn="1" w:lastColumn="0" w:oddVBand="0" w:evenVBand="0" w:oddHBand="0" w:evenHBand="0" w:firstRowFirstColumn="0" w:firstRowLastColumn="0" w:lastRowFirstColumn="0" w:lastRowLastColumn="0"/>
+            <w:tcW w:w="3397" w:type="dxa"/>
+            <w:tcBorders>
+              <w:top w:val="single" w:sz="4" w:space="0" w:color="5B9BD5" w:themeColor="accent5"/>
+              <w:left w:val="single" w:sz="4" w:space="0" w:color="auto"/>
+              <w:bottom w:val="single" w:sz="4" w:space="0" w:color="5B9BD5" w:themeColor="accent5"/>
+              <w:right w:val="single" w:sz="4" w:space="0" w:color="auto"/>
+            </w:tcBorders>
+          </w:tcPr>
+          <w:p>
+            <w:pPr>
+              <w:pStyle w:val="ListParagraph"/>
+              <w:ind w:left="0"/>
+            </w:pPr>
+            <w:r>
+              <w:t>Lowest Support</w:t>
+            </w:r>
+          </w:p>
+        </w:tc>
+        <w:tc>
+          <w:tcPr>
+            <w:tcW w:w="3410" w:type="dxa"/>
+            <w:tcBorders>
+              <w:left w:val="single" w:sz="4" w:space="0" w:color="auto"/>
+              <w:right w:val="single" w:sz="4" w:space="0" w:color="auto"/>
+            </w:tcBorders>
+          </w:tcPr>
+          <w:p>
+            <w:pPr>
+              <w:pStyle w:val="ListParagraph"/>
+              <w:ind w:left="0"/>
+              <w:cnfStyle w:val="000000000000" w:firstRow="0" w:lastRow="0" w:firstColumn="0" w:lastColumn="0" w:oddVBand="0" w:evenVBand="0" w:oddHBand="0" w:evenHBand="0" w:firstRowFirstColumn="0" w:firstRowLastColumn="0" w:lastRowFirstColumn="0" w:lastRowLastColumn="0"/>
+            </w:pPr>
+            <w:r>
+              <w:t>77 occurrences</w:t>
+            </w:r>
+          </w:p>
+        </w:tc>
+      </w:tr>
+      <w:tr>
+        <w:trPr>
+          <w:cnfStyle w:val="000000100000" w:firstRow="0" w:lastRow="0" w:firstColumn="0" w:lastColumn="0" w:oddVBand="0" w:evenVBand="0" w:oddHBand="1" w:evenHBand="0" w:firstRowFirstColumn="0" w:firstRowLastColumn="0" w:lastRowFirstColumn="0" w:lastRowLastColumn="0"/>
+          <w:trHeight w:val="370"/>
+        </w:trPr>
+        <w:tc>
+          <w:tcPr>
+            <w:cnfStyle w:val="001000000000" w:firstRow="0" w:lastRow="0" w:firstColumn="1" w:lastColumn="0" w:oddVBand="0" w:evenVBand="0" w:oddHBand="0" w:evenHBand="0" w:firstRowFirstColumn="0" w:firstRowLastColumn="0" w:lastRowFirstColumn="0" w:lastRowLastColumn="0"/>
+            <w:tcW w:w="3397" w:type="dxa"/>
+            <w:tcBorders>
+              <w:top w:val="single" w:sz="4" w:space="0" w:color="5B9BD5" w:themeColor="accent5"/>
+              <w:left w:val="single" w:sz="4" w:space="0" w:color="auto"/>
+              <w:bottom w:val="single" w:sz="4" w:space="0" w:color="5B9BD5" w:themeColor="accent5"/>
+              <w:right w:val="single" w:sz="4" w:space="0" w:color="auto"/>
+            </w:tcBorders>
+          </w:tcPr>
+          <w:p>
+            <w:pPr>
+              <w:pStyle w:val="ListParagraph"/>
+              <w:ind w:left="0"/>
+            </w:pPr>
+            <w:r>
+              <w:t>Highest Support</w:t>
+            </w:r>
+          </w:p>
+        </w:tc>
+        <w:tc>
+          <w:tcPr>
+            <w:tcW w:w="3410" w:type="dxa"/>
+            <w:tcBorders>
+              <w:left w:val="single" w:sz="4" w:space="0" w:color="auto"/>
+              <w:right w:val="single" w:sz="4" w:space="0" w:color="auto"/>
+            </w:tcBorders>
+          </w:tcPr>
+          <w:p>
+            <w:pPr>
+              <w:pStyle w:val="ListParagraph"/>
+              <w:ind w:left="0"/>
+              <w:cnfStyle w:val="000000100000" w:firstRow="0" w:lastRow="0" w:firstColumn="0" w:lastColumn="0" w:oddVBand="0" w:evenVBand="0" w:oddHBand="1" w:evenHBand="0" w:firstRowFirstColumn="0" w:firstRowLastColumn="0" w:lastRowFirstColumn="0" w:lastRowLastColumn="0"/>
+            </w:pPr>
+            <w:r>
+              <w:t>2513 occurrences</w:t>
+            </w:r>
+          </w:p>
+        </w:tc>
+      </w:tr>
+      <w:tr>
+        <w:trPr>
+          <w:trHeight w:val="370"/>
+        </w:trPr>
+        <w:tc>
+          <w:tcPr>
+            <w:cnfStyle w:val="001000000000" w:firstRow="0" w:lastRow="0" w:firstColumn="1" w:lastColumn="0" w:oddVBand="0" w:evenVBand="0" w:oddHBand="0" w:evenHBand="0" w:firstRowFirstColumn="0" w:firstRowLastColumn="0" w:lastRowFirstColumn="0" w:lastRowLastColumn="0"/>
+            <w:tcW w:w="3397" w:type="dxa"/>
+            <w:tcBorders>
+              <w:top w:val="single" w:sz="4" w:space="0" w:color="5B9BD5" w:themeColor="accent5"/>
+              <w:left w:val="single" w:sz="4" w:space="0" w:color="auto"/>
+              <w:bottom w:val="single" w:sz="4" w:space="0" w:color="5B9BD5" w:themeColor="accent5"/>
+              <w:right w:val="single" w:sz="4" w:space="0" w:color="auto"/>
+            </w:tcBorders>
+          </w:tcPr>
+          <w:p>
+            <w:pPr>
+              <w:pStyle w:val="ListParagraph"/>
+              <w:ind w:left="0"/>
+            </w:pPr>
+            <w:r>
+              <w:t>Minimum Relative Support</w:t>
+            </w:r>
+          </w:p>
+        </w:tc>
+        <w:tc>
+          <w:tcPr>
+            <w:tcW w:w="3410" w:type="dxa"/>
+            <w:tcBorders>
+              <w:left w:val="single" w:sz="4" w:space="0" w:color="auto"/>
+              <w:right w:val="single" w:sz="4" w:space="0" w:color="auto"/>
+            </w:tcBorders>
+          </w:tcPr>
+          <w:p>
+            <w:pPr>
+              <w:pStyle w:val="ListParagraph"/>
+              <w:ind w:left="0"/>
+              <w:cnfStyle w:val="000000000000" w:firstRow="0" w:lastRow="0" w:firstColumn="0" w:lastColumn="0" w:oddVBand="0" w:evenVBand="0" w:oddHBand="0" w:evenHBand="0" w:firstRowFirstColumn="0" w:firstRowLastColumn="0" w:lastRowFirstColumn="0" w:lastRowLastColumn="0"/>
+            </w:pPr>
+            <w:r>
+              <w:t>2.5%</w:t>
+            </w:r>
+          </w:p>
+        </w:tc>
+      </w:tr>
+      <w:tr>
+        <w:trPr>
+          <w:cnfStyle w:val="000000100000" w:firstRow="0" w:lastRow="0" w:firstColumn="0" w:lastColumn="0" w:oddVBand="0" w:evenVBand="0" w:oddHBand="1" w:evenHBand="0" w:firstRowFirstColumn="0" w:firstRowLastColumn="0" w:lastRowFirstColumn="0" w:lastRowLastColumn="0"/>
+          <w:trHeight w:val="370"/>
+        </w:trPr>
+        <w:tc>
+          <w:tcPr>
+            <w:cnfStyle w:val="001000000000" w:firstRow="0" w:lastRow="0" w:firstColumn="1" w:lastColumn="0" w:oddVBand="0" w:evenVBand="0" w:oddHBand="0" w:evenHBand="0" w:firstRowFirstColumn="0" w:firstRowLastColumn="0" w:lastRowFirstColumn="0" w:lastRowLastColumn="0"/>
+            <w:tcW w:w="3397" w:type="dxa"/>
+            <w:tcBorders>
+              <w:top w:val="single" w:sz="4" w:space="0" w:color="5B9BD5" w:themeColor="accent5"/>
+              <w:left w:val="single" w:sz="4" w:space="0" w:color="auto"/>
+              <w:bottom w:val="single" w:sz="4" w:space="0" w:color="5B9BD5" w:themeColor="accent5"/>
+              <w:right w:val="single" w:sz="4" w:space="0" w:color="auto"/>
+            </w:tcBorders>
+          </w:tcPr>
+          <w:p>
+            <w:pPr>
+              <w:pStyle w:val="ListParagraph"/>
+              <w:ind w:left="0"/>
+            </w:pPr>
+            <w:r>
+              <w:t>Minimum Confidence</w:t>
+            </w:r>
+          </w:p>
+        </w:tc>
+        <w:tc>
+          <w:tcPr>
+            <w:tcW w:w="3410" w:type="dxa"/>
+            <w:tcBorders>
+              <w:left w:val="single" w:sz="4" w:space="0" w:color="auto"/>
+              <w:right w:val="single" w:sz="4" w:space="0" w:color="auto"/>
+            </w:tcBorders>
+          </w:tcPr>
+          <w:p>
+            <w:pPr>
+              <w:pStyle w:val="ListParagraph"/>
+              <w:ind w:left="0"/>
+              <w:cnfStyle w:val="000000100000" w:firstRow="0" w:lastRow="0" w:firstColumn="0" w:lastColumn="0" w:oddVBand="0" w:evenVBand="0" w:oddHBand="1" w:evenHBand="0" w:firstRowFirstColumn="0" w:firstRowLastColumn="0" w:lastRowFirstColumn="0" w:lastRowLastColumn="0"/>
+            </w:pPr>
+            <w:r>
+              <w:t>50%</w:t>
+            </w:r>
+          </w:p>
+        </w:tc>
+      </w:tr>
+      <w:tr>
+        <w:trPr>
+          <w:trHeight w:val="370"/>
+        </w:trPr>
+        <w:tc>
+          <w:tcPr>
+            <w:cnfStyle w:val="001000000000" w:firstRow="0" w:lastRow="0" w:firstColumn="1" w:lastColumn="0" w:oddVBand="0" w:evenVBand="0" w:oddHBand="0" w:evenHBand="0" w:firstRowFirstColumn="0" w:firstRowLastColumn="0" w:lastRowFirstColumn="0" w:lastRowLastColumn="0"/>
+            <w:tcW w:w="3397" w:type="dxa"/>
+            <w:tcBorders>
+              <w:top w:val="single" w:sz="4" w:space="0" w:color="5B9BD5" w:themeColor="accent5"/>
+              <w:left w:val="single" w:sz="4" w:space="0" w:color="auto"/>
+              <w:bottom w:val="single" w:sz="4" w:space="0" w:color="5B9BD5" w:themeColor="accent5"/>
+              <w:right w:val="single" w:sz="4" w:space="0" w:color="auto"/>
+            </w:tcBorders>
+          </w:tcPr>
+          <w:p>
+            <w:pPr>
+              <w:pStyle w:val="ListParagraph"/>
+              <w:ind w:left="0"/>
+            </w:pPr>
+            <w:r>
+              <w:t>Lift</w:t>
+            </w:r>
+          </w:p>
+        </w:tc>
+        <w:tc>
+          <w:tcPr>
+            <w:tcW w:w="3410" w:type="dxa"/>
+            <w:tcBorders>
+              <w:left w:val="single" w:sz="4" w:space="0" w:color="auto"/>
+              <w:right w:val="single" w:sz="4" w:space="0" w:color="auto"/>
+            </w:tcBorders>
+          </w:tcPr>
+          <w:p>
+            <w:pPr>
+              <w:pStyle w:val="ListParagraph"/>
+              <w:ind w:left="0"/>
+              <w:cnfStyle w:val="000000000000" w:firstRow="0" w:lastRow="0" w:firstColumn="0" w:lastColumn="0" w:oddVBand="0" w:evenVBand="0" w:oddHBand="0" w:evenHBand="0" w:firstRowFirstColumn="0" w:firstRowLastColumn="0" w:lastRowFirstColumn="0" w:lastRowLastColumn="0"/>
+            </w:pPr>
+            <w:r>
+              <w:t>N/A</w:t>
+            </w:r>
+          </w:p>
+        </w:tc>
+      </w:tr>
+      <w:tr>
+        <w:trPr>
+          <w:cnfStyle w:val="000000100000" w:firstRow="0" w:lastRow="0" w:firstColumn="0" w:lastColumn="0" w:oddVBand="0" w:evenVBand="0" w:oddHBand="1" w:evenHBand="0" w:firstRowFirstColumn="0" w:firstRowLastColumn="0" w:lastRowFirstColumn="0" w:lastRowLastColumn="0"/>
+          <w:trHeight w:val="370"/>
+        </w:trPr>
+        <w:tc>
+          <w:tcPr>
+            <w:cnfStyle w:val="001000000000" w:firstRow="0" w:lastRow="0" w:firstColumn="1" w:lastColumn="0" w:oddVBand="0" w:evenVBand="0" w:oddHBand="0" w:evenHBand="0" w:firstRowFirstColumn="0" w:firstRowLastColumn="0" w:lastRowFirstColumn="0" w:lastRowLastColumn="0"/>
+            <w:tcW w:w="3397" w:type="dxa"/>
+            <w:tcBorders>
+              <w:top w:val="single" w:sz="4" w:space="0" w:color="5B9BD5" w:themeColor="accent5"/>
+              <w:left w:val="single" w:sz="4" w:space="0" w:color="auto"/>
+              <w:bottom w:val="single" w:sz="4" w:space="0" w:color="5B9BD5" w:themeColor="accent5"/>
+              <w:right w:val="single" w:sz="4" w:space="0" w:color="auto"/>
+            </w:tcBorders>
+          </w:tcPr>
+          <w:p>
+            <w:pPr>
+              <w:pStyle w:val="ListParagraph"/>
+              <w:ind w:left="0"/>
+            </w:pPr>
+            <w:r>
+              <w:t>Number of Survived Itemsets</w:t>
+            </w:r>
+          </w:p>
+        </w:tc>
+        <w:tc>
+          <w:tcPr>
+            <w:tcW w:w="3410" w:type="dxa"/>
+            <w:tcBorders>
+              <w:left w:val="single" w:sz="4" w:space="0" w:color="auto"/>
+              <w:right w:val="single" w:sz="4" w:space="0" w:color="auto"/>
+            </w:tcBorders>
+          </w:tcPr>
+          <w:p>
+            <w:pPr>
+              <w:pStyle w:val="ListParagraph"/>
+              <w:ind w:left="0"/>
+              <w:cnfStyle w:val="000000100000" w:firstRow="0" w:lastRow="0" w:firstColumn="0" w:lastColumn="0" w:oddVBand="0" w:evenVBand="0" w:oddHBand="1" w:evenHBand="0" w:firstRowFirstColumn="0" w:firstRowLastColumn="0" w:lastRowFirstColumn="0" w:lastRowLastColumn="0"/>
+            </w:pPr>
+            <w:r>
+              <w:t>688, with sup</w:t>
+            </w:r>
+            <w:r>
+              <w:t xml:space="preserve"> &gt; </w:t>
+            </w:r>
+            <w:r>
+              <w:t>63</w:t>
+            </w:r>
+          </w:p>
+        </w:tc>
+      </w:tr>
+      <w:tr>
+        <w:trPr>
+          <w:trHeight w:val="370"/>
+        </w:trPr>
+        <w:tc>
+          <w:tcPr>
+            <w:cnfStyle w:val="001000000000" w:firstRow="0" w:lastRow="0" w:firstColumn="1" w:lastColumn="0" w:oddVBand="0" w:evenVBand="0" w:oddHBand="0" w:evenHBand="0" w:firstRowFirstColumn="0" w:firstRowLastColumn="0" w:lastRowFirstColumn="0" w:lastRowLastColumn="0"/>
+            <w:tcW w:w="3397" w:type="dxa"/>
+            <w:tcBorders>
+              <w:top w:val="single" w:sz="4" w:space="0" w:color="5B9BD5" w:themeColor="accent5"/>
+              <w:left w:val="single" w:sz="4" w:space="0" w:color="auto"/>
+              <w:bottom w:val="single" w:sz="4" w:space="0" w:color="5B9BD5" w:themeColor="accent5"/>
+              <w:right w:val="single" w:sz="4" w:space="0" w:color="auto"/>
+            </w:tcBorders>
+          </w:tcPr>
+          <w:p>
+            <w:pPr>
+              <w:pStyle w:val="ListParagraph"/>
+              <w:ind w:left="0"/>
+            </w:pPr>
+            <w:r>
+              <w:t>Number of Rules</w:t>
+            </w:r>
+          </w:p>
+        </w:tc>
+        <w:tc>
+          <w:tcPr>
+            <w:tcW w:w="3410" w:type="dxa"/>
+            <w:tcBorders>
+              <w:left w:val="single" w:sz="4" w:space="0" w:color="auto"/>
+              <w:right w:val="single" w:sz="4" w:space="0" w:color="auto"/>
+            </w:tcBorders>
+          </w:tcPr>
+          <w:p>
+            <w:pPr>
+              <w:pStyle w:val="ListParagraph"/>
+              <w:ind w:left="0"/>
+              <w:cnfStyle w:val="000000000000" w:firstRow="0" w:lastRow="0" w:firstColumn="0" w:lastColumn="0" w:oddVBand="0" w:evenVBand="0" w:oddHBand="0" w:evenHBand="0" w:firstRowFirstColumn="0" w:firstRowLastColumn="0" w:lastRowFirstColumn="0" w:lastRowLastColumn="0"/>
+            </w:pPr>
+            <w:r>
+              <w:t>52 rules</w:t>
+            </w:r>
+          </w:p>
+        </w:tc>
+      </w:tr>
+    </w:tbl>
+    <w:p>
+      <w:pPr>
+        <w:pStyle w:val="ListParagraph"/>
+        <w:ind w:left="643"/>
+      </w:pPr>
+    </w:p>
+    <w:p>
+      <w:pPr>
+        <w:pStyle w:val="ListParagraph"/>
+        <w:ind w:left="643"/>
+      </w:pPr>
+    </w:p>
+    <w:p>
+      <w:pPr>
+        <w:pStyle w:val="ListParagraph"/>
+        <w:ind w:left="643"/>
+        <w:rPr>
+          <w:sz w:val="8"/>
+          <w:szCs w:val="8"/>
+        </w:rPr>
+      </w:pPr>
+    </w:p>
+    <w:bookmarkEnd w:id="18"/>
+    <w:p/>
+    <w:p>
+      <w:pPr>
+        <w:pStyle w:val="Caption"/>
+        <w:keepNext/>
+        <w:ind w:left="644"/>
+      </w:pPr>
+    </w:p>
+    <w:p>
+      <w:pPr>
+        <w:pStyle w:val="Caption"/>
+        <w:keepNext/>
+        <w:ind w:left="644"/>
+      </w:pPr>
+    </w:p>
+    <w:p>
+      <w:pPr>
+        <w:pStyle w:val="Caption"/>
+        <w:keepNext/>
+        <w:ind w:left="644"/>
+      </w:pPr>
+    </w:p>
+    <w:p>
+      <w:pPr>
+        <w:pStyle w:val="Caption"/>
+        <w:keepNext/>
+        <w:ind w:left="644"/>
+      </w:pPr>
+    </w:p>
+    <w:p>
+      <w:pPr>
+        <w:pStyle w:val="Caption"/>
+        <w:keepNext/>
+        <w:ind w:left="644"/>
+      </w:pPr>
+    </w:p>
+    <w:p>
+      <w:pPr>
+        <w:pStyle w:val="Caption"/>
+        <w:keepNext/>
+        <w:ind w:left="644"/>
+      </w:pPr>
+    </w:p>
+    <w:p/>
+    <w:p>
+      <w:pPr>
+        <w:pStyle w:val="Caption"/>
+        <w:keepNext/>
+        <w:ind w:left="644"/>
+      </w:pPr>
+      <w:r>
+        <w:t xml:space="preserve">Table </w:t>
+      </w:r>
+      <w:r>
+        <w:t>5, Exp2</w:t>
+      </w:r>
+      <w:r>
+        <w:t xml:space="preserve">: </w:t>
+      </w:r>
+      <w:r>
+        <w:t xml:space="preserve"> Changed Minimum relative support to 10%, with minimum rule confidence still at 50%.</w:t>
+      </w:r>
+    </w:p>
+    <w:tbl>
+      <w:tblPr>
+        <w:tblStyle w:val="GridTable4-Accent5"/>
+        <w:tblpPr w:leftFromText="180" w:rightFromText="180" w:vertAnchor="text" w:horzAnchor="margin" w:tblpXSpec="center" w:tblpY="250"/>
+        <w:tblW w:w="0" w:type="auto"/>
+        <w:tblLook w:val="04A0" w:firstRow="1" w:lastRow="0" w:firstColumn="1" w:lastColumn="0" w:noHBand="0" w:noVBand="1"/>
+      </w:tblPr>
+      <w:tblGrid>
+        <w:gridCol w:w="3256"/>
+        <w:gridCol w:w="3440"/>
+      </w:tblGrid>
+      <w:tr>
+        <w:trPr>
+          <w:cnfStyle w:val="100000000000" w:firstRow="1" w:lastRow="0" w:firstColumn="0" w:lastColumn="0" w:oddVBand="0" w:evenVBand="0" w:oddHBand="0" w:evenHBand="0" w:firstRowFirstColumn="0" w:firstRowLastColumn="0" w:lastRowFirstColumn="0" w:lastRowLastColumn="0"/>
+          <w:trHeight w:val="365"/>
+        </w:trPr>
+        <w:tc>
+          <w:tcPr>
+            <w:cnfStyle w:val="001000000000" w:firstRow="0" w:lastRow="0" w:firstColumn="1" w:lastColumn="0" w:oddVBand="0" w:evenVBand="0" w:oddHBand="0" w:evenHBand="0" w:firstRowFirstColumn="0" w:firstRowLastColumn="0" w:lastRowFirstColumn="0" w:lastRowLastColumn="0"/>
+            <w:tcW w:w="3256" w:type="dxa"/>
+            <w:tcBorders>
+              <w:top w:val="single" w:sz="4" w:space="0" w:color="auto"/>
+              <w:left w:val="single" w:sz="4" w:space="0" w:color="auto"/>
+              <w:right w:val="single" w:sz="4" w:space="0" w:color="auto"/>
+            </w:tcBorders>
+          </w:tcPr>
+          <w:p>
+            <w:pPr>
+              <w:pStyle w:val="ListParagraph"/>
+              <w:ind w:left="0"/>
+              <w:jc w:val="center"/>
+            </w:pPr>
+            <w:r>
+              <w:t>Parameter</w:t>
+            </w:r>
+          </w:p>
+        </w:tc>
+        <w:tc>
+          <w:tcPr>
+            <w:tcW w:w="3440" w:type="dxa"/>
             <w:tcBorders>
               <w:top w:val="single" w:sz="4" w:space="0" w:color="auto"/>
               <w:left w:val="single" w:sz="4" w:space="0" w:color="auto"/>
@@ -14229,10 +14653,7 @@
               <w:cnfStyle w:val="100000000000" w:firstRow="1" w:lastRow="0" w:firstColumn="0" w:lastColumn="0" w:oddVBand="0" w:evenVBand="0" w:oddHBand="0" w:evenHBand="0" w:firstRowFirstColumn="0" w:firstRowLastColumn="0" w:lastRowFirstColumn="0" w:lastRowLastColumn="0"/>
             </w:pPr>
             <w:r>
-              <w:rPr>
-                <w:u w:val="single"/>
-              </w:rPr>
-              <w:t>Python Library</w:t>
+              <w:t>Result</w:t>
             </w:r>
           </w:p>
         </w:tc>
@@ -14240,12 +14661,12 @@
       <w:tr>
         <w:trPr>
           <w:cnfStyle w:val="000000100000" w:firstRow="0" w:lastRow="0" w:firstColumn="0" w:lastColumn="0" w:oddVBand="0" w:evenVBand="0" w:oddHBand="1" w:evenHBand="0" w:firstRowFirstColumn="0" w:firstRowLastColumn="0" w:lastRowFirstColumn="0" w:lastRowLastColumn="0"/>
-          <w:trHeight w:val="371"/>
+          <w:trHeight w:val="365"/>
         </w:trPr>
         <w:tc>
           <w:tcPr>
             <w:cnfStyle w:val="001000000000" w:firstRow="0" w:lastRow="0" w:firstColumn="1" w:lastColumn="0" w:oddVBand="0" w:evenVBand="0" w:oddHBand="0" w:evenHBand="0" w:firstRowFirstColumn="0" w:firstRowLastColumn="0" w:lastRowFirstColumn="0" w:lastRowLastColumn="0"/>
-            <w:tcW w:w="2972" w:type="dxa"/>
+            <w:tcW w:w="3256" w:type="dxa"/>
             <w:tcBorders>
               <w:top w:val="single" w:sz="4" w:space="0" w:color="5B9BD5" w:themeColor="accent5"/>
               <w:left w:val="single" w:sz="4" w:space="0" w:color="auto"/>
@@ -14265,660 +14686,7 @@
         </w:tc>
         <w:tc>
           <w:tcPr>
-            <w:tcW w:w="2552" w:type="dxa"/>
-            <w:tcBorders>
-              <w:left w:val="single" w:sz="4" w:space="0" w:color="auto"/>
-              <w:right w:val="single" w:sz="4" w:space="0" w:color="auto"/>
-            </w:tcBorders>
-          </w:tcPr>
-          <w:p>
-            <w:pPr>
-              <w:pStyle w:val="ListParagraph"/>
-              <w:ind w:left="0"/>
-              <w:cnfStyle w:val="000000100000" w:firstRow="0" w:lastRow="0" w:firstColumn="0" w:lastColumn="0" w:oddVBand="0" w:evenVBand="0" w:oddHBand="1" w:evenHBand="0" w:firstRowFirstColumn="0" w:firstRowLastColumn="0" w:lastRowFirstColumn="0" w:lastRowLastColumn="0"/>
-            </w:pPr>
-            <w:r>
-              <w:t>6</w:t>
-            </w:r>
-            <w:r>
-              <w:t>3</w:t>
-            </w:r>
-            <w:r>
-              <w:t xml:space="preserve"> occurrences</w:t>
-            </w:r>
-          </w:p>
-        </w:tc>
-        <w:tc>
-          <w:tcPr>
-            <w:tcW w:w="2663" w:type="dxa"/>
-            <w:tcBorders>
-              <w:left w:val="single" w:sz="4" w:space="0" w:color="auto"/>
-              <w:right w:val="single" w:sz="4" w:space="0" w:color="auto"/>
-            </w:tcBorders>
-          </w:tcPr>
-          <w:p>
-            <w:pPr>
-              <w:pStyle w:val="ListParagraph"/>
-              <w:ind w:left="0"/>
-              <w:cnfStyle w:val="000000100000" w:firstRow="0" w:lastRow="0" w:firstColumn="0" w:lastColumn="0" w:oddVBand="0" w:evenVBand="0" w:oddHBand="1" w:evenHBand="0" w:firstRowFirstColumn="0" w:firstRowLastColumn="0" w:lastRowFirstColumn="0" w:lastRowLastColumn="0"/>
-            </w:pPr>
-          </w:p>
-        </w:tc>
-      </w:tr>
-      <w:tr>
-        <w:trPr>
-          <w:trHeight w:val="371"/>
-        </w:trPr>
-        <w:tc>
-          <w:tcPr>
-            <w:cnfStyle w:val="001000000000" w:firstRow="0" w:lastRow="0" w:firstColumn="1" w:lastColumn="0" w:oddVBand="0" w:evenVBand="0" w:oddHBand="0" w:evenHBand="0" w:firstRowFirstColumn="0" w:firstRowLastColumn="0" w:lastRowFirstColumn="0" w:lastRowLastColumn="0"/>
-            <w:tcW w:w="2972" w:type="dxa"/>
-            <w:tcBorders>
-              <w:top w:val="single" w:sz="4" w:space="0" w:color="5B9BD5" w:themeColor="accent5"/>
-              <w:left w:val="single" w:sz="4" w:space="0" w:color="auto"/>
-              <w:bottom w:val="single" w:sz="4" w:space="0" w:color="5B9BD5" w:themeColor="accent5"/>
-              <w:right w:val="single" w:sz="4" w:space="0" w:color="auto"/>
-            </w:tcBorders>
-          </w:tcPr>
-          <w:p>
-            <w:pPr>
-              <w:pStyle w:val="ListParagraph"/>
-              <w:ind w:left="0"/>
-            </w:pPr>
-            <w:r>
-              <w:t>Lowest Support</w:t>
-            </w:r>
-          </w:p>
-        </w:tc>
-        <w:tc>
-          <w:tcPr>
-            <w:tcW w:w="2552" w:type="dxa"/>
-            <w:tcBorders>
-              <w:left w:val="single" w:sz="4" w:space="0" w:color="auto"/>
-              <w:right w:val="single" w:sz="4" w:space="0" w:color="auto"/>
-            </w:tcBorders>
-          </w:tcPr>
-          <w:p>
-            <w:pPr>
-              <w:pStyle w:val="ListParagraph"/>
-              <w:ind w:left="0"/>
-              <w:cnfStyle w:val="000000000000" w:firstRow="0" w:lastRow="0" w:firstColumn="0" w:lastColumn="0" w:oddVBand="0" w:evenVBand="0" w:oddHBand="0" w:evenHBand="0" w:firstRowFirstColumn="0" w:firstRowLastColumn="0" w:lastRowFirstColumn="0" w:lastRowLastColumn="0"/>
-            </w:pPr>
-            <w:r>
-              <w:t>77 occurrences</w:t>
-            </w:r>
-          </w:p>
-        </w:tc>
-        <w:tc>
-          <w:tcPr>
-            <w:tcW w:w="2663" w:type="dxa"/>
-            <w:tcBorders>
-              <w:left w:val="single" w:sz="4" w:space="0" w:color="auto"/>
-              <w:right w:val="single" w:sz="4" w:space="0" w:color="auto"/>
-            </w:tcBorders>
-          </w:tcPr>
-          <w:p>
-            <w:pPr>
-              <w:pStyle w:val="ListParagraph"/>
-              <w:ind w:left="0"/>
-              <w:cnfStyle w:val="000000000000" w:firstRow="0" w:lastRow="0" w:firstColumn="0" w:lastColumn="0" w:oddVBand="0" w:evenVBand="0" w:oddHBand="0" w:evenHBand="0" w:firstRowFirstColumn="0" w:firstRowLastColumn="0" w:lastRowFirstColumn="0" w:lastRowLastColumn="0"/>
-            </w:pPr>
-          </w:p>
-        </w:tc>
-      </w:tr>
-      <w:tr>
-        <w:trPr>
-          <w:cnfStyle w:val="000000100000" w:firstRow="0" w:lastRow="0" w:firstColumn="0" w:lastColumn="0" w:oddVBand="0" w:evenVBand="0" w:oddHBand="1" w:evenHBand="0" w:firstRowFirstColumn="0" w:firstRowLastColumn="0" w:lastRowFirstColumn="0" w:lastRowLastColumn="0"/>
-          <w:trHeight w:val="371"/>
-        </w:trPr>
-        <w:tc>
-          <w:tcPr>
-            <w:cnfStyle w:val="001000000000" w:firstRow="0" w:lastRow="0" w:firstColumn="1" w:lastColumn="0" w:oddVBand="0" w:evenVBand="0" w:oddHBand="0" w:evenHBand="0" w:firstRowFirstColumn="0" w:firstRowLastColumn="0" w:lastRowFirstColumn="0" w:lastRowLastColumn="0"/>
-            <w:tcW w:w="2972" w:type="dxa"/>
-            <w:tcBorders>
-              <w:top w:val="single" w:sz="4" w:space="0" w:color="5B9BD5" w:themeColor="accent5"/>
-              <w:left w:val="single" w:sz="4" w:space="0" w:color="auto"/>
-              <w:bottom w:val="single" w:sz="4" w:space="0" w:color="5B9BD5" w:themeColor="accent5"/>
-              <w:right w:val="single" w:sz="4" w:space="0" w:color="auto"/>
-            </w:tcBorders>
-          </w:tcPr>
-          <w:p>
-            <w:pPr>
-              <w:pStyle w:val="ListParagraph"/>
-              <w:ind w:left="0"/>
-            </w:pPr>
-            <w:r>
-              <w:t>Highest Support</w:t>
-            </w:r>
-          </w:p>
-        </w:tc>
-        <w:tc>
-          <w:tcPr>
-            <w:tcW w:w="2552" w:type="dxa"/>
-            <w:tcBorders>
-              <w:left w:val="single" w:sz="4" w:space="0" w:color="auto"/>
-              <w:right w:val="single" w:sz="4" w:space="0" w:color="auto"/>
-            </w:tcBorders>
-          </w:tcPr>
-          <w:p>
-            <w:pPr>
-              <w:pStyle w:val="ListParagraph"/>
-              <w:ind w:left="0"/>
-              <w:cnfStyle w:val="000000100000" w:firstRow="0" w:lastRow="0" w:firstColumn="0" w:lastColumn="0" w:oddVBand="0" w:evenVBand="0" w:oddHBand="1" w:evenHBand="0" w:firstRowFirstColumn="0" w:firstRowLastColumn="0" w:lastRowFirstColumn="0" w:lastRowLastColumn="0"/>
-            </w:pPr>
-            <w:r>
-              <w:t>2513 occurrences</w:t>
-            </w:r>
-          </w:p>
-        </w:tc>
-        <w:tc>
-          <w:tcPr>
-            <w:tcW w:w="2663" w:type="dxa"/>
-            <w:tcBorders>
-              <w:left w:val="single" w:sz="4" w:space="0" w:color="auto"/>
-              <w:right w:val="single" w:sz="4" w:space="0" w:color="auto"/>
-            </w:tcBorders>
-          </w:tcPr>
-          <w:p>
-            <w:pPr>
-              <w:pStyle w:val="ListParagraph"/>
-              <w:ind w:left="0"/>
-              <w:cnfStyle w:val="000000100000" w:firstRow="0" w:lastRow="0" w:firstColumn="0" w:lastColumn="0" w:oddVBand="0" w:evenVBand="0" w:oddHBand="1" w:evenHBand="0" w:firstRowFirstColumn="0" w:firstRowLastColumn="0" w:lastRowFirstColumn="0" w:lastRowLastColumn="0"/>
-            </w:pPr>
-          </w:p>
-        </w:tc>
-      </w:tr>
-      <w:tr>
-        <w:trPr>
-          <w:trHeight w:val="371"/>
-        </w:trPr>
-        <w:tc>
-          <w:tcPr>
-            <w:cnfStyle w:val="001000000000" w:firstRow="0" w:lastRow="0" w:firstColumn="1" w:lastColumn="0" w:oddVBand="0" w:evenVBand="0" w:oddHBand="0" w:evenHBand="0" w:firstRowFirstColumn="0" w:firstRowLastColumn="0" w:lastRowFirstColumn="0" w:lastRowLastColumn="0"/>
-            <w:tcW w:w="2972" w:type="dxa"/>
-            <w:tcBorders>
-              <w:top w:val="single" w:sz="4" w:space="0" w:color="5B9BD5" w:themeColor="accent5"/>
-              <w:left w:val="single" w:sz="4" w:space="0" w:color="auto"/>
-              <w:bottom w:val="single" w:sz="4" w:space="0" w:color="5B9BD5" w:themeColor="accent5"/>
-              <w:right w:val="single" w:sz="4" w:space="0" w:color="auto"/>
-            </w:tcBorders>
-          </w:tcPr>
-          <w:p>
-            <w:pPr>
-              <w:pStyle w:val="ListParagraph"/>
-              <w:ind w:left="0"/>
-            </w:pPr>
-            <w:r>
-              <w:t>Minimum Relative Support</w:t>
-            </w:r>
-          </w:p>
-        </w:tc>
-        <w:tc>
-          <w:tcPr>
-            <w:tcW w:w="2552" w:type="dxa"/>
-            <w:tcBorders>
-              <w:left w:val="single" w:sz="4" w:space="0" w:color="auto"/>
-              <w:right w:val="single" w:sz="4" w:space="0" w:color="auto"/>
-            </w:tcBorders>
-          </w:tcPr>
-          <w:p>
-            <w:pPr>
-              <w:pStyle w:val="ListParagraph"/>
-              <w:ind w:left="0"/>
-              <w:cnfStyle w:val="000000000000" w:firstRow="0" w:lastRow="0" w:firstColumn="0" w:lastColumn="0" w:oddVBand="0" w:evenVBand="0" w:oddHBand="0" w:evenHBand="0" w:firstRowFirstColumn="0" w:firstRowLastColumn="0" w:lastRowFirstColumn="0" w:lastRowLastColumn="0"/>
-            </w:pPr>
-            <w:r>
-              <w:t>2.</w:t>
-            </w:r>
-            <w:r>
-              <w:t>5</w:t>
-            </w:r>
-            <w:r>
-              <w:t>%</w:t>
-            </w:r>
-          </w:p>
-        </w:tc>
-        <w:tc>
-          <w:tcPr>
-            <w:tcW w:w="2663" w:type="dxa"/>
-            <w:tcBorders>
-              <w:left w:val="single" w:sz="4" w:space="0" w:color="auto"/>
-              <w:right w:val="single" w:sz="4" w:space="0" w:color="auto"/>
-            </w:tcBorders>
-          </w:tcPr>
-          <w:p>
-            <w:pPr>
-              <w:pStyle w:val="ListParagraph"/>
-              <w:ind w:left="0"/>
-              <w:cnfStyle w:val="000000000000" w:firstRow="0" w:lastRow="0" w:firstColumn="0" w:lastColumn="0" w:oddVBand="0" w:evenVBand="0" w:oddHBand="0" w:evenHBand="0" w:firstRowFirstColumn="0" w:firstRowLastColumn="0" w:lastRowFirstColumn="0" w:lastRowLastColumn="0"/>
-            </w:pPr>
-          </w:p>
-        </w:tc>
-      </w:tr>
-      <w:tr>
-        <w:trPr>
-          <w:cnfStyle w:val="000000100000" w:firstRow="0" w:lastRow="0" w:firstColumn="0" w:lastColumn="0" w:oddVBand="0" w:evenVBand="0" w:oddHBand="1" w:evenHBand="0" w:firstRowFirstColumn="0" w:firstRowLastColumn="0" w:lastRowFirstColumn="0" w:lastRowLastColumn="0"/>
-          <w:trHeight w:val="371"/>
-        </w:trPr>
-        <w:tc>
-          <w:tcPr>
-            <w:cnfStyle w:val="001000000000" w:firstRow="0" w:lastRow="0" w:firstColumn="1" w:lastColumn="0" w:oddVBand="0" w:evenVBand="0" w:oddHBand="0" w:evenHBand="0" w:firstRowFirstColumn="0" w:firstRowLastColumn="0" w:lastRowFirstColumn="0" w:lastRowLastColumn="0"/>
-            <w:tcW w:w="2972" w:type="dxa"/>
-            <w:tcBorders>
-              <w:top w:val="single" w:sz="4" w:space="0" w:color="5B9BD5" w:themeColor="accent5"/>
-              <w:left w:val="single" w:sz="4" w:space="0" w:color="auto"/>
-              <w:bottom w:val="single" w:sz="4" w:space="0" w:color="5B9BD5" w:themeColor="accent5"/>
-              <w:right w:val="single" w:sz="4" w:space="0" w:color="auto"/>
-            </w:tcBorders>
-          </w:tcPr>
-          <w:p>
-            <w:pPr>
-              <w:pStyle w:val="ListParagraph"/>
-              <w:ind w:left="0"/>
-            </w:pPr>
-            <w:r>
-              <w:t>Minimum Confidence</w:t>
-            </w:r>
-          </w:p>
-        </w:tc>
-        <w:tc>
-          <w:tcPr>
-            <w:tcW w:w="2552" w:type="dxa"/>
-            <w:tcBorders>
-              <w:left w:val="single" w:sz="4" w:space="0" w:color="auto"/>
-              <w:right w:val="single" w:sz="4" w:space="0" w:color="auto"/>
-            </w:tcBorders>
-          </w:tcPr>
-          <w:p>
-            <w:pPr>
-              <w:pStyle w:val="ListParagraph"/>
-              <w:ind w:left="0"/>
-              <w:cnfStyle w:val="000000100000" w:firstRow="0" w:lastRow="0" w:firstColumn="0" w:lastColumn="0" w:oddVBand="0" w:evenVBand="0" w:oddHBand="1" w:evenHBand="0" w:firstRowFirstColumn="0" w:firstRowLastColumn="0" w:lastRowFirstColumn="0" w:lastRowLastColumn="0"/>
-            </w:pPr>
-            <w:r>
-              <w:t>50%</w:t>
-            </w:r>
-          </w:p>
-        </w:tc>
-        <w:tc>
-          <w:tcPr>
-            <w:tcW w:w="2663" w:type="dxa"/>
-            <w:tcBorders>
-              <w:left w:val="single" w:sz="4" w:space="0" w:color="auto"/>
-              <w:right w:val="single" w:sz="4" w:space="0" w:color="auto"/>
-            </w:tcBorders>
-          </w:tcPr>
-          <w:p>
-            <w:pPr>
-              <w:pStyle w:val="ListParagraph"/>
-              <w:ind w:left="0"/>
-              <w:cnfStyle w:val="000000100000" w:firstRow="0" w:lastRow="0" w:firstColumn="0" w:lastColumn="0" w:oddVBand="0" w:evenVBand="0" w:oddHBand="1" w:evenHBand="0" w:firstRowFirstColumn="0" w:firstRowLastColumn="0" w:lastRowFirstColumn="0" w:lastRowLastColumn="0"/>
-            </w:pPr>
-          </w:p>
-        </w:tc>
-      </w:tr>
-      <w:tr>
-        <w:trPr>
-          <w:trHeight w:val="371"/>
-        </w:trPr>
-        <w:tc>
-          <w:tcPr>
-            <w:cnfStyle w:val="001000000000" w:firstRow="0" w:lastRow="0" w:firstColumn="1" w:lastColumn="0" w:oddVBand="0" w:evenVBand="0" w:oddHBand="0" w:evenHBand="0" w:firstRowFirstColumn="0" w:firstRowLastColumn="0" w:lastRowFirstColumn="0" w:lastRowLastColumn="0"/>
-            <w:tcW w:w="2972" w:type="dxa"/>
-            <w:tcBorders>
-              <w:top w:val="single" w:sz="4" w:space="0" w:color="5B9BD5" w:themeColor="accent5"/>
-              <w:left w:val="single" w:sz="4" w:space="0" w:color="auto"/>
-              <w:bottom w:val="single" w:sz="4" w:space="0" w:color="5B9BD5" w:themeColor="accent5"/>
-              <w:right w:val="single" w:sz="4" w:space="0" w:color="auto"/>
-            </w:tcBorders>
-          </w:tcPr>
-          <w:p>
-            <w:pPr>
-              <w:pStyle w:val="ListParagraph"/>
-              <w:ind w:left="0"/>
-            </w:pPr>
-            <w:r>
-              <w:t>Lift</w:t>
-            </w:r>
-          </w:p>
-        </w:tc>
-        <w:tc>
-          <w:tcPr>
-            <w:tcW w:w="2552" w:type="dxa"/>
-            <w:tcBorders>
-              <w:left w:val="single" w:sz="4" w:space="0" w:color="auto"/>
-              <w:right w:val="single" w:sz="4" w:space="0" w:color="auto"/>
-            </w:tcBorders>
-          </w:tcPr>
-          <w:p>
-            <w:pPr>
-              <w:pStyle w:val="ListParagraph"/>
-              <w:ind w:left="0"/>
-              <w:cnfStyle w:val="000000000000" w:firstRow="0" w:lastRow="0" w:firstColumn="0" w:lastColumn="0" w:oddVBand="0" w:evenVBand="0" w:oddHBand="0" w:evenHBand="0" w:firstRowFirstColumn="0" w:firstRowLastColumn="0" w:lastRowFirstColumn="0" w:lastRowLastColumn="0"/>
-            </w:pPr>
-            <w:r>
-              <w:t>N/A</w:t>
-            </w:r>
-          </w:p>
-        </w:tc>
-        <w:tc>
-          <w:tcPr>
-            <w:tcW w:w="2663" w:type="dxa"/>
-            <w:tcBorders>
-              <w:left w:val="single" w:sz="4" w:space="0" w:color="auto"/>
-              <w:right w:val="single" w:sz="4" w:space="0" w:color="auto"/>
-            </w:tcBorders>
-          </w:tcPr>
-          <w:p>
-            <w:pPr>
-              <w:pStyle w:val="ListParagraph"/>
-              <w:ind w:left="0"/>
-              <w:cnfStyle w:val="000000000000" w:firstRow="0" w:lastRow="0" w:firstColumn="0" w:lastColumn="0" w:oddVBand="0" w:evenVBand="0" w:oddHBand="0" w:evenHBand="0" w:firstRowFirstColumn="0" w:firstRowLastColumn="0" w:lastRowFirstColumn="0" w:lastRowLastColumn="0"/>
-            </w:pPr>
-          </w:p>
-        </w:tc>
-      </w:tr>
-      <w:tr>
-        <w:trPr>
-          <w:cnfStyle w:val="000000100000" w:firstRow="0" w:lastRow="0" w:firstColumn="0" w:lastColumn="0" w:oddVBand="0" w:evenVBand="0" w:oddHBand="1" w:evenHBand="0" w:firstRowFirstColumn="0" w:firstRowLastColumn="0" w:lastRowFirstColumn="0" w:lastRowLastColumn="0"/>
-          <w:trHeight w:val="371"/>
-        </w:trPr>
-        <w:tc>
-          <w:tcPr>
-            <w:cnfStyle w:val="001000000000" w:firstRow="0" w:lastRow="0" w:firstColumn="1" w:lastColumn="0" w:oddVBand="0" w:evenVBand="0" w:oddHBand="0" w:evenHBand="0" w:firstRowFirstColumn="0" w:firstRowLastColumn="0" w:lastRowFirstColumn="0" w:lastRowLastColumn="0"/>
-            <w:tcW w:w="2972" w:type="dxa"/>
-            <w:tcBorders>
-              <w:top w:val="single" w:sz="4" w:space="0" w:color="5B9BD5" w:themeColor="accent5"/>
-              <w:left w:val="single" w:sz="4" w:space="0" w:color="auto"/>
-              <w:bottom w:val="single" w:sz="4" w:space="0" w:color="5B9BD5" w:themeColor="accent5"/>
-              <w:right w:val="single" w:sz="4" w:space="0" w:color="auto"/>
-            </w:tcBorders>
-          </w:tcPr>
-          <w:p>
-            <w:pPr>
-              <w:pStyle w:val="ListParagraph"/>
-              <w:ind w:left="0"/>
-            </w:pPr>
-            <w:r>
-              <w:t>Number of Survived Itemsets</w:t>
-            </w:r>
-          </w:p>
-        </w:tc>
-        <w:tc>
-          <w:tcPr>
-            <w:tcW w:w="2552" w:type="dxa"/>
-            <w:tcBorders>
-              <w:left w:val="single" w:sz="4" w:space="0" w:color="auto"/>
-              <w:right w:val="single" w:sz="4" w:space="0" w:color="auto"/>
-            </w:tcBorders>
-          </w:tcPr>
-          <w:p>
-            <w:pPr>
-              <w:pStyle w:val="ListParagraph"/>
-              <w:ind w:left="0"/>
-              <w:cnfStyle w:val="000000100000" w:firstRow="0" w:lastRow="0" w:firstColumn="0" w:lastColumn="0" w:oddVBand="0" w:evenVBand="0" w:oddHBand="1" w:evenHBand="0" w:firstRowFirstColumn="0" w:firstRowLastColumn="0" w:lastRowFirstColumn="0" w:lastRowLastColumn="0"/>
-            </w:pPr>
-            <w:r>
-              <w:t>688</w:t>
-            </w:r>
-            <w:r>
-              <w:t xml:space="preserve">, with </w:t>
-            </w:r>
-            <w:r>
-              <w:t>sup</w:t>
-            </w:r>
-            <w:r>
-              <w:t xml:space="preserve"> &gt; </w:t>
-            </w:r>
-            <w:r>
-              <w:t>6</w:t>
-            </w:r>
-            <w:r>
-              <w:t>3</w:t>
-            </w:r>
-          </w:p>
-        </w:tc>
-        <w:tc>
-          <w:tcPr>
-            <w:tcW w:w="2663" w:type="dxa"/>
-            <w:tcBorders>
-              <w:left w:val="single" w:sz="4" w:space="0" w:color="auto"/>
-              <w:right w:val="single" w:sz="4" w:space="0" w:color="auto"/>
-            </w:tcBorders>
-          </w:tcPr>
-          <w:p>
-            <w:pPr>
-              <w:pStyle w:val="ListParagraph"/>
-              <w:ind w:left="0"/>
-              <w:cnfStyle w:val="000000100000" w:firstRow="0" w:lastRow="0" w:firstColumn="0" w:lastColumn="0" w:oddVBand="0" w:evenVBand="0" w:oddHBand="1" w:evenHBand="0" w:firstRowFirstColumn="0" w:firstRowLastColumn="0" w:lastRowFirstColumn="0" w:lastRowLastColumn="0"/>
-            </w:pPr>
-          </w:p>
-        </w:tc>
-      </w:tr>
-      <w:tr>
-        <w:trPr>
-          <w:trHeight w:val="371"/>
-        </w:trPr>
-        <w:tc>
-          <w:tcPr>
-            <w:cnfStyle w:val="001000000000" w:firstRow="0" w:lastRow="0" w:firstColumn="1" w:lastColumn="0" w:oddVBand="0" w:evenVBand="0" w:oddHBand="0" w:evenHBand="0" w:firstRowFirstColumn="0" w:firstRowLastColumn="0" w:lastRowFirstColumn="0" w:lastRowLastColumn="0"/>
-            <w:tcW w:w="2972" w:type="dxa"/>
-            <w:tcBorders>
-              <w:top w:val="single" w:sz="4" w:space="0" w:color="5B9BD5" w:themeColor="accent5"/>
-              <w:left w:val="single" w:sz="4" w:space="0" w:color="auto"/>
-              <w:bottom w:val="single" w:sz="4" w:space="0" w:color="5B9BD5" w:themeColor="accent5"/>
-              <w:right w:val="single" w:sz="4" w:space="0" w:color="auto"/>
-            </w:tcBorders>
-          </w:tcPr>
-          <w:p>
-            <w:pPr>
-              <w:pStyle w:val="ListParagraph"/>
-              <w:ind w:left="0"/>
-            </w:pPr>
-            <w:r>
-              <w:t>Number of Rules</w:t>
-            </w:r>
-          </w:p>
-        </w:tc>
-        <w:tc>
-          <w:tcPr>
-            <w:tcW w:w="2552" w:type="dxa"/>
-            <w:tcBorders>
-              <w:left w:val="single" w:sz="4" w:space="0" w:color="auto"/>
-              <w:right w:val="single" w:sz="4" w:space="0" w:color="auto"/>
-            </w:tcBorders>
-          </w:tcPr>
-          <w:p>
-            <w:pPr>
-              <w:pStyle w:val="ListParagraph"/>
-              <w:ind w:left="0"/>
-              <w:cnfStyle w:val="000000000000" w:firstRow="0" w:lastRow="0" w:firstColumn="0" w:lastColumn="0" w:oddVBand="0" w:evenVBand="0" w:oddHBand="0" w:evenHBand="0" w:firstRowFirstColumn="0" w:firstRowLastColumn="0" w:lastRowFirstColumn="0" w:lastRowLastColumn="0"/>
-            </w:pPr>
-            <w:r>
-              <w:t>5</w:t>
-            </w:r>
-            <w:r>
-              <w:t xml:space="preserve">2 </w:t>
-            </w:r>
-            <w:r>
-              <w:t>rules</w:t>
-            </w:r>
-          </w:p>
-        </w:tc>
-        <w:tc>
-          <w:tcPr>
-            <w:tcW w:w="2663" w:type="dxa"/>
-            <w:tcBorders>
-              <w:left w:val="single" w:sz="4" w:space="0" w:color="auto"/>
-              <w:right w:val="single" w:sz="4" w:space="0" w:color="auto"/>
-            </w:tcBorders>
-          </w:tcPr>
-          <w:p>
-            <w:pPr>
-              <w:pStyle w:val="ListParagraph"/>
-              <w:ind w:left="0"/>
-              <w:cnfStyle w:val="000000000000" w:firstRow="0" w:lastRow="0" w:firstColumn="0" w:lastColumn="0" w:oddVBand="0" w:evenVBand="0" w:oddHBand="0" w:evenHBand="0" w:firstRowFirstColumn="0" w:firstRowLastColumn="0" w:lastRowFirstColumn="0" w:lastRowLastColumn="0"/>
-            </w:pPr>
-          </w:p>
-        </w:tc>
-      </w:tr>
-    </w:tbl>
-    <w:p>
-      <w:pPr>
-        <w:pStyle w:val="ListParagraph"/>
-        <w:ind w:left="643"/>
-      </w:pPr>
-    </w:p>
-    <w:p>
-      <w:pPr>
-        <w:pStyle w:val="ListParagraph"/>
-        <w:ind w:left="643"/>
-      </w:pPr>
-    </w:p>
-    <w:p>
-      <w:pPr>
-        <w:pStyle w:val="ListParagraph"/>
-        <w:ind w:left="643"/>
-        <w:rPr>
-          <w:sz w:val="8"/>
-          <w:szCs w:val="8"/>
-        </w:rPr>
-      </w:pPr>
-    </w:p>
-    <w:bookmarkEnd w:id="18"/>
-    <w:p/>
-    <w:p>
-      <w:pPr>
-        <w:pStyle w:val="Caption"/>
-        <w:keepNext/>
-        <w:ind w:left="644"/>
-      </w:pPr>
-      <w:r>
-        <w:t xml:space="preserve">Table </w:t>
-      </w:r>
-      <w:r>
-        <w:t>5, Exp2</w:t>
-      </w:r>
-      <w:r>
-        <w:t xml:space="preserve">: </w:t>
-      </w:r>
-      <w:r>
-        <w:t xml:space="preserve"> Changed Minimum relative support to 10%, with minimum rule confidence still at 50%.</w:t>
-      </w:r>
-    </w:p>
-    <w:tbl>
-      <w:tblPr>
-        <w:tblStyle w:val="GridTable4-Accent5"/>
-        <w:tblpPr w:leftFromText="180" w:rightFromText="180" w:vertAnchor="text" w:horzAnchor="page" w:tblpX="2073" w:tblpY="4"/>
-        <w:tblW w:w="0" w:type="auto"/>
-        <w:tblLook w:val="04A0" w:firstRow="1" w:lastRow="0" w:firstColumn="1" w:lastColumn="0" w:noHBand="0" w:noVBand="1"/>
-      </w:tblPr>
-      <w:tblGrid>
-        <w:gridCol w:w="2972"/>
-        <w:gridCol w:w="2552"/>
-        <w:gridCol w:w="2663"/>
-      </w:tblGrid>
-      <w:tr>
-        <w:trPr>
-          <w:cnfStyle w:val="100000000000" w:firstRow="1" w:lastRow="0" w:firstColumn="0" w:lastColumn="0" w:oddVBand="0" w:evenVBand="0" w:oddHBand="0" w:evenHBand="0" w:firstRowFirstColumn="0" w:firstRowLastColumn="0" w:lastRowFirstColumn="0" w:lastRowLastColumn="0"/>
-          <w:trHeight w:val="371"/>
-        </w:trPr>
-        <w:tc>
-          <w:tcPr>
-            <w:cnfStyle w:val="001000000000" w:firstRow="0" w:lastRow="0" w:firstColumn="1" w:lastColumn="0" w:oddVBand="0" w:evenVBand="0" w:oddHBand="0" w:evenHBand="0" w:firstRowFirstColumn="0" w:firstRowLastColumn="0" w:lastRowFirstColumn="0" w:lastRowLastColumn="0"/>
-            <w:tcW w:w="2972" w:type="dxa"/>
-            <w:tcBorders>
-              <w:top w:val="single" w:sz="4" w:space="0" w:color="auto"/>
-              <w:left w:val="single" w:sz="4" w:space="0" w:color="auto"/>
-              <w:right w:val="single" w:sz="4" w:space="0" w:color="auto"/>
-            </w:tcBorders>
-          </w:tcPr>
-          <w:p>
-            <w:pPr>
-              <w:pStyle w:val="ListParagraph"/>
-              <w:ind w:left="0"/>
-              <w:jc w:val="center"/>
-            </w:pPr>
-          </w:p>
-        </w:tc>
-        <w:tc>
-          <w:tcPr>
-            <w:tcW w:w="2552" w:type="dxa"/>
-            <w:tcBorders>
-              <w:top w:val="single" w:sz="4" w:space="0" w:color="auto"/>
-              <w:left w:val="single" w:sz="4" w:space="0" w:color="auto"/>
-              <w:right w:val="single" w:sz="4" w:space="0" w:color="auto"/>
-            </w:tcBorders>
-          </w:tcPr>
-          <w:p>
-            <w:pPr>
-              <w:pStyle w:val="ListParagraph"/>
-              <w:ind w:left="0"/>
-              <w:jc w:val="center"/>
-              <w:cnfStyle w:val="100000000000" w:firstRow="1" w:lastRow="0" w:firstColumn="0" w:lastColumn="0" w:oddVBand="0" w:evenVBand="0" w:oddHBand="0" w:evenHBand="0" w:firstRowFirstColumn="0" w:firstRowLastColumn="0" w:lastRowFirstColumn="0" w:lastRowLastColumn="0"/>
-            </w:pPr>
-            <w:r>
-              <w:rPr>
-                <w:u w:val="single"/>
-              </w:rPr>
-              <w:t>Core Python</w:t>
-            </w:r>
-          </w:p>
-        </w:tc>
-        <w:tc>
-          <w:tcPr>
-            <w:tcW w:w="2663" w:type="dxa"/>
-            <w:tcBorders>
-              <w:top w:val="single" w:sz="4" w:space="0" w:color="auto"/>
-              <w:left w:val="single" w:sz="4" w:space="0" w:color="auto"/>
-              <w:right w:val="single" w:sz="4" w:space="0" w:color="auto"/>
-            </w:tcBorders>
-          </w:tcPr>
-          <w:p>
-            <w:pPr>
-              <w:pStyle w:val="ListParagraph"/>
-              <w:ind w:left="0"/>
-              <w:jc w:val="center"/>
-              <w:cnfStyle w:val="100000000000" w:firstRow="1" w:lastRow="0" w:firstColumn="0" w:lastColumn="0" w:oddVBand="0" w:evenVBand="0" w:oddHBand="0" w:evenHBand="0" w:firstRowFirstColumn="0" w:firstRowLastColumn="0" w:lastRowFirstColumn="0" w:lastRowLastColumn="0"/>
-            </w:pPr>
-            <w:r>
-              <w:rPr>
-                <w:u w:val="single"/>
-              </w:rPr>
-              <w:t>Python Library</w:t>
-            </w:r>
-          </w:p>
-        </w:tc>
-      </w:tr>
-      <w:tr>
-        <w:trPr>
-          <w:cnfStyle w:val="000000100000" w:firstRow="0" w:lastRow="0" w:firstColumn="0" w:lastColumn="0" w:oddVBand="0" w:evenVBand="0" w:oddHBand="1" w:evenHBand="0" w:firstRowFirstColumn="0" w:firstRowLastColumn="0" w:lastRowFirstColumn="0" w:lastRowLastColumn="0"/>
-          <w:trHeight w:val="371"/>
-        </w:trPr>
-        <w:tc>
-          <w:tcPr>
-            <w:cnfStyle w:val="001000000000" w:firstRow="0" w:lastRow="0" w:firstColumn="1" w:lastColumn="0" w:oddVBand="0" w:evenVBand="0" w:oddHBand="0" w:evenHBand="0" w:firstRowFirstColumn="0" w:firstRowLastColumn="0" w:lastRowFirstColumn="0" w:lastRowLastColumn="0"/>
-            <w:tcW w:w="2972" w:type="dxa"/>
-            <w:tcBorders>
-              <w:top w:val="single" w:sz="4" w:space="0" w:color="5B9BD5" w:themeColor="accent5"/>
-              <w:left w:val="single" w:sz="4" w:space="0" w:color="auto"/>
-              <w:bottom w:val="single" w:sz="4" w:space="0" w:color="5B9BD5" w:themeColor="accent5"/>
-              <w:right w:val="single" w:sz="4" w:space="0" w:color="auto"/>
-            </w:tcBorders>
-          </w:tcPr>
-          <w:p>
-            <w:pPr>
-              <w:pStyle w:val="ListParagraph"/>
-              <w:ind w:left="0"/>
-            </w:pPr>
-            <w:r>
-              <w:t>Minimum Support</w:t>
-            </w:r>
-          </w:p>
-        </w:tc>
-        <w:tc>
-          <w:tcPr>
-            <w:tcW w:w="2552" w:type="dxa"/>
+            <w:tcW w:w="3440" w:type="dxa"/>
             <w:tcBorders>
               <w:left w:val="single" w:sz="4" w:space="0" w:color="auto"/>
               <w:right w:val="single" w:sz="4" w:space="0" w:color="auto"/>
@@ -14940,43 +14708,19 @@
                 <w:bCs/>
                 <w:color w:val="C00000"/>
               </w:rPr>
-              <w:t>251</w:t>
-            </w:r>
-            <w:r>
-              <w:rPr>
-                <w:b/>
-                <w:bCs/>
-                <w:color w:val="C00000"/>
-              </w:rPr>
-              <w:t xml:space="preserve"> occurrences</w:t>
-            </w:r>
-          </w:p>
-        </w:tc>
-        <w:tc>
-          <w:tcPr>
-            <w:tcW w:w="2663" w:type="dxa"/>
-            <w:tcBorders>
-              <w:left w:val="single" w:sz="4" w:space="0" w:color="auto"/>
-              <w:right w:val="single" w:sz="4" w:space="0" w:color="auto"/>
-            </w:tcBorders>
-          </w:tcPr>
-          <w:p>
-            <w:pPr>
-              <w:pStyle w:val="ListParagraph"/>
-              <w:ind w:left="0"/>
-              <w:cnfStyle w:val="000000100000" w:firstRow="0" w:lastRow="0" w:firstColumn="0" w:lastColumn="0" w:oddVBand="0" w:evenVBand="0" w:oddHBand="1" w:evenHBand="0" w:firstRowFirstColumn="0" w:firstRowLastColumn="0" w:lastRowFirstColumn="0" w:lastRowLastColumn="0"/>
-            </w:pPr>
+              <w:t>251 occurrences</w:t>
+            </w:r>
           </w:p>
         </w:tc>
       </w:tr>
       <w:tr>
         <w:trPr>
-          <w:trHeight w:val="371"/>
+          <w:trHeight w:val="365"/>
         </w:trPr>
         <w:tc>
           <w:tcPr>
             <w:cnfStyle w:val="001000000000" w:firstRow="0" w:lastRow="0" w:firstColumn="1" w:lastColumn="0" w:oddVBand="0" w:evenVBand="0" w:oddHBand="0" w:evenHBand="0" w:firstRowFirstColumn="0" w:firstRowLastColumn="0" w:lastRowFirstColumn="0" w:lastRowLastColumn="0"/>
-            <w:tcW w:w="2972" w:type="dxa"/>
+            <w:tcW w:w="3256" w:type="dxa"/>
             <w:tcBorders>
               <w:top w:val="single" w:sz="4" w:space="0" w:color="5B9BD5" w:themeColor="accent5"/>
               <w:left w:val="single" w:sz="4" w:space="0" w:color="auto"/>
@@ -14996,7 +14740,7 @@
         </w:tc>
         <w:tc>
           <w:tcPr>
-            <w:tcW w:w="2552" w:type="dxa"/>
+            <w:tcW w:w="3440" w:type="dxa"/>
             <w:tcBorders>
               <w:left w:val="single" w:sz="4" w:space="0" w:color="auto"/>
               <w:right w:val="single" w:sz="4" w:space="0" w:color="auto"/>
@@ -15018,44 +14762,20 @@
                 <w:bCs/>
                 <w:color w:val="C00000"/>
               </w:rPr>
-              <w:t>736</w:t>
-            </w:r>
-            <w:r>
-              <w:rPr>
-                <w:b/>
-                <w:bCs/>
-                <w:color w:val="C00000"/>
-              </w:rPr>
-              <w:t xml:space="preserve"> occurrences</w:t>
-            </w:r>
-          </w:p>
-        </w:tc>
-        <w:tc>
-          <w:tcPr>
-            <w:tcW w:w="2663" w:type="dxa"/>
-            <w:tcBorders>
-              <w:left w:val="single" w:sz="4" w:space="0" w:color="auto"/>
-              <w:right w:val="single" w:sz="4" w:space="0" w:color="auto"/>
-            </w:tcBorders>
-          </w:tcPr>
-          <w:p>
-            <w:pPr>
-              <w:pStyle w:val="ListParagraph"/>
-              <w:ind w:left="0"/>
-              <w:cnfStyle w:val="000000000000" w:firstRow="0" w:lastRow="0" w:firstColumn="0" w:lastColumn="0" w:oddVBand="0" w:evenVBand="0" w:oddHBand="0" w:evenHBand="0" w:firstRowFirstColumn="0" w:firstRowLastColumn="0" w:lastRowFirstColumn="0" w:lastRowLastColumn="0"/>
-            </w:pPr>
+              <w:t>736 occurrences</w:t>
+            </w:r>
           </w:p>
         </w:tc>
       </w:tr>
       <w:tr>
         <w:trPr>
           <w:cnfStyle w:val="000000100000" w:firstRow="0" w:lastRow="0" w:firstColumn="0" w:lastColumn="0" w:oddVBand="0" w:evenVBand="0" w:oddHBand="1" w:evenHBand="0" w:firstRowFirstColumn="0" w:firstRowLastColumn="0" w:lastRowFirstColumn="0" w:lastRowLastColumn="0"/>
-          <w:trHeight w:val="371"/>
+          <w:trHeight w:val="365"/>
         </w:trPr>
         <w:tc>
           <w:tcPr>
             <w:cnfStyle w:val="001000000000" w:firstRow="0" w:lastRow="0" w:firstColumn="1" w:lastColumn="0" w:oddVBand="0" w:evenVBand="0" w:oddHBand="0" w:evenHBand="0" w:firstRowFirstColumn="0" w:firstRowLastColumn="0" w:lastRowFirstColumn="0" w:lastRowLastColumn="0"/>
-            <w:tcW w:w="2972" w:type="dxa"/>
+            <w:tcW w:w="3256" w:type="dxa"/>
             <w:tcBorders>
               <w:top w:val="single" w:sz="4" w:space="0" w:color="5B9BD5" w:themeColor="accent5"/>
               <w:left w:val="single" w:sz="4" w:space="0" w:color="auto"/>
@@ -15075,7 +14795,7 @@
         </w:tc>
         <w:tc>
           <w:tcPr>
-            <w:tcW w:w="2552" w:type="dxa"/>
+            <w:tcW w:w="3440" w:type="dxa"/>
             <w:tcBorders>
               <w:left w:val="single" w:sz="4" w:space="0" w:color="auto"/>
               <w:right w:val="single" w:sz="4" w:space="0" w:color="auto"/>
@@ -15092,31 +14812,15 @@
             </w:r>
           </w:p>
         </w:tc>
-        <w:tc>
-          <w:tcPr>
-            <w:tcW w:w="2663" w:type="dxa"/>
-            <w:tcBorders>
-              <w:left w:val="single" w:sz="4" w:space="0" w:color="auto"/>
-              <w:right w:val="single" w:sz="4" w:space="0" w:color="auto"/>
-            </w:tcBorders>
-          </w:tcPr>
-          <w:p>
-            <w:pPr>
-              <w:pStyle w:val="ListParagraph"/>
-              <w:ind w:left="0"/>
-              <w:cnfStyle w:val="000000100000" w:firstRow="0" w:lastRow="0" w:firstColumn="0" w:lastColumn="0" w:oddVBand="0" w:evenVBand="0" w:oddHBand="1" w:evenHBand="0" w:firstRowFirstColumn="0" w:firstRowLastColumn="0" w:lastRowFirstColumn="0" w:lastRowLastColumn="0"/>
-            </w:pPr>
-          </w:p>
-        </w:tc>
       </w:tr>
       <w:tr>
         <w:trPr>
-          <w:trHeight w:val="371"/>
+          <w:trHeight w:val="365"/>
         </w:trPr>
         <w:tc>
           <w:tcPr>
             <w:cnfStyle w:val="001000000000" w:firstRow="0" w:lastRow="0" w:firstColumn="1" w:lastColumn="0" w:oddVBand="0" w:evenVBand="0" w:oddHBand="0" w:evenHBand="0" w:firstRowFirstColumn="0" w:firstRowLastColumn="0" w:lastRowFirstColumn="0" w:lastRowLastColumn="0"/>
-            <w:tcW w:w="2972" w:type="dxa"/>
+            <w:tcW w:w="3256" w:type="dxa"/>
             <w:tcBorders>
               <w:top w:val="single" w:sz="4" w:space="0" w:color="5B9BD5" w:themeColor="accent5"/>
               <w:left w:val="single" w:sz="4" w:space="0" w:color="auto"/>
@@ -15136,7 +14840,7 @@
         </w:tc>
         <w:tc>
           <w:tcPr>
-            <w:tcW w:w="2552" w:type="dxa"/>
+            <w:tcW w:w="3440" w:type="dxa"/>
             <w:tcBorders>
               <w:left w:val="single" w:sz="4" w:space="0" w:color="auto"/>
               <w:right w:val="single" w:sz="4" w:space="0" w:color="auto"/>
@@ -15158,21 +14862,85 @@
                 <w:bCs/>
                 <w:color w:val="C00000"/>
               </w:rPr>
-              <w:t>10</w:t>
-            </w:r>
-            <w:r>
-              <w:rPr>
-                <w:b/>
-                <w:bCs/>
-                <w:color w:val="C00000"/>
-              </w:rPr>
-              <w:t>%</w:t>
+              <w:t>10%</w:t>
             </w:r>
           </w:p>
         </w:tc>
-        <w:tc>
-          <w:tcPr>
-            <w:tcW w:w="2663" w:type="dxa"/>
+      </w:tr>
+      <w:tr>
+        <w:trPr>
+          <w:cnfStyle w:val="000000100000" w:firstRow="0" w:lastRow="0" w:firstColumn="0" w:lastColumn="0" w:oddVBand="0" w:evenVBand="0" w:oddHBand="1" w:evenHBand="0" w:firstRowFirstColumn="0" w:firstRowLastColumn="0" w:lastRowFirstColumn="0" w:lastRowLastColumn="0"/>
+          <w:trHeight w:val="365"/>
+        </w:trPr>
+        <w:tc>
+          <w:tcPr>
+            <w:cnfStyle w:val="001000000000" w:firstRow="0" w:lastRow="0" w:firstColumn="1" w:lastColumn="0" w:oddVBand="0" w:evenVBand="0" w:oddHBand="0" w:evenHBand="0" w:firstRowFirstColumn="0" w:firstRowLastColumn="0" w:lastRowFirstColumn="0" w:lastRowLastColumn="0"/>
+            <w:tcW w:w="3256" w:type="dxa"/>
+            <w:tcBorders>
+              <w:top w:val="single" w:sz="4" w:space="0" w:color="5B9BD5" w:themeColor="accent5"/>
+              <w:left w:val="single" w:sz="4" w:space="0" w:color="auto"/>
+              <w:bottom w:val="single" w:sz="4" w:space="0" w:color="5B9BD5" w:themeColor="accent5"/>
+              <w:right w:val="single" w:sz="4" w:space="0" w:color="auto"/>
+            </w:tcBorders>
+          </w:tcPr>
+          <w:p>
+            <w:pPr>
+              <w:pStyle w:val="ListParagraph"/>
+              <w:ind w:left="0"/>
+            </w:pPr>
+            <w:r>
+              <w:t>Minimum Confidence</w:t>
+            </w:r>
+          </w:p>
+        </w:tc>
+        <w:tc>
+          <w:tcPr>
+            <w:tcW w:w="3440" w:type="dxa"/>
+            <w:tcBorders>
+              <w:left w:val="single" w:sz="4" w:space="0" w:color="auto"/>
+              <w:right w:val="single" w:sz="4" w:space="0" w:color="auto"/>
+            </w:tcBorders>
+          </w:tcPr>
+          <w:p>
+            <w:pPr>
+              <w:pStyle w:val="ListParagraph"/>
+              <w:ind w:left="0"/>
+              <w:cnfStyle w:val="000000100000" w:firstRow="0" w:lastRow="0" w:firstColumn="0" w:lastColumn="0" w:oddVBand="0" w:evenVBand="0" w:oddHBand="1" w:evenHBand="0" w:firstRowFirstColumn="0" w:firstRowLastColumn="0" w:lastRowFirstColumn="0" w:lastRowLastColumn="0"/>
+            </w:pPr>
+            <w:r>
+              <w:t>50%</w:t>
+            </w:r>
+          </w:p>
+        </w:tc>
+      </w:tr>
+      <w:tr>
+        <w:trPr>
+          <w:trHeight w:val="365"/>
+        </w:trPr>
+        <w:tc>
+          <w:tcPr>
+            <w:cnfStyle w:val="001000000000" w:firstRow="0" w:lastRow="0" w:firstColumn="1" w:lastColumn="0" w:oddVBand="0" w:evenVBand="0" w:oddHBand="0" w:evenHBand="0" w:firstRowFirstColumn="0" w:firstRowLastColumn="0" w:lastRowFirstColumn="0" w:lastRowLastColumn="0"/>
+            <w:tcW w:w="3256" w:type="dxa"/>
+            <w:tcBorders>
+              <w:top w:val="single" w:sz="4" w:space="0" w:color="5B9BD5" w:themeColor="accent5"/>
+              <w:left w:val="single" w:sz="4" w:space="0" w:color="auto"/>
+              <w:bottom w:val="single" w:sz="4" w:space="0" w:color="5B9BD5" w:themeColor="accent5"/>
+              <w:right w:val="single" w:sz="4" w:space="0" w:color="auto"/>
+            </w:tcBorders>
+          </w:tcPr>
+          <w:p>
+            <w:pPr>
+              <w:pStyle w:val="ListParagraph"/>
+              <w:ind w:left="0"/>
+            </w:pPr>
+            <w:r>
+              <w:t>Lift</w:t>
+            </w:r>
+          </w:p>
+        </w:tc>
+        <w:tc>
+          <w:tcPr>
+            <w:tcW w:w="3440" w:type="dxa"/>
             <w:tcBorders>
               <w:left w:val="single" w:sz="4" w:space="0" w:color="auto"/>
               <w:right w:val="single" w:sz="4" w:space="0" w:color="auto"/>
@@ -15184,18 +14952,21 @@
               <w:ind w:left="0"/>
               <w:cnfStyle w:val="000000000000" w:firstRow="0" w:lastRow="0" w:firstColumn="0" w:lastColumn="0" w:oddVBand="0" w:evenVBand="0" w:oddHBand="0" w:evenHBand="0" w:firstRowFirstColumn="0" w:firstRowLastColumn="0" w:lastRowFirstColumn="0" w:lastRowLastColumn="0"/>
             </w:pPr>
+            <w:r>
+              <w:t>N/A</w:t>
+            </w:r>
           </w:p>
         </w:tc>
       </w:tr>
       <w:tr>
         <w:trPr>
           <w:cnfStyle w:val="000000100000" w:firstRow="0" w:lastRow="0" w:firstColumn="0" w:lastColumn="0" w:oddVBand="0" w:evenVBand="0" w:oddHBand="1" w:evenHBand="0" w:firstRowFirstColumn="0" w:firstRowLastColumn="0" w:lastRowFirstColumn="0" w:lastRowLastColumn="0"/>
-          <w:trHeight w:val="371"/>
+          <w:trHeight w:val="365"/>
         </w:trPr>
         <w:tc>
           <w:tcPr>
             <w:cnfStyle w:val="001000000000" w:firstRow="0" w:lastRow="0" w:firstColumn="1" w:lastColumn="0" w:oddVBand="0" w:evenVBand="0" w:oddHBand="0" w:evenHBand="0" w:firstRowFirstColumn="0" w:firstRowLastColumn="0" w:lastRowFirstColumn="0" w:lastRowLastColumn="0"/>
-            <w:tcW w:w="2972" w:type="dxa"/>
+            <w:tcW w:w="3256" w:type="dxa"/>
             <w:tcBorders>
               <w:top w:val="single" w:sz="4" w:space="0" w:color="5B9BD5" w:themeColor="accent5"/>
               <w:left w:val="single" w:sz="4" w:space="0" w:color="auto"/>
@@ -15209,136 +14980,13 @@
               <w:ind w:left="0"/>
             </w:pPr>
             <w:r>
-              <w:t>Minimum Confidence</w:t>
+              <w:t>Number of Survived Itemsets</w:t>
             </w:r>
           </w:p>
         </w:tc>
         <w:tc>
           <w:tcPr>
-            <w:tcW w:w="2552" w:type="dxa"/>
-            <w:tcBorders>
-              <w:left w:val="single" w:sz="4" w:space="0" w:color="auto"/>
-              <w:right w:val="single" w:sz="4" w:space="0" w:color="auto"/>
-            </w:tcBorders>
-          </w:tcPr>
-          <w:p>
-            <w:pPr>
-              <w:pStyle w:val="ListParagraph"/>
-              <w:ind w:left="0"/>
-              <w:cnfStyle w:val="000000100000" w:firstRow="0" w:lastRow="0" w:firstColumn="0" w:lastColumn="0" w:oddVBand="0" w:evenVBand="0" w:oddHBand="1" w:evenHBand="0" w:firstRowFirstColumn="0" w:firstRowLastColumn="0" w:lastRowFirstColumn="0" w:lastRowLastColumn="0"/>
-            </w:pPr>
-            <w:r>
-              <w:t>50%</w:t>
-            </w:r>
-          </w:p>
-        </w:tc>
-        <w:tc>
-          <w:tcPr>
-            <w:tcW w:w="2663" w:type="dxa"/>
-            <w:tcBorders>
-              <w:left w:val="single" w:sz="4" w:space="0" w:color="auto"/>
-              <w:right w:val="single" w:sz="4" w:space="0" w:color="auto"/>
-            </w:tcBorders>
-          </w:tcPr>
-          <w:p>
-            <w:pPr>
-              <w:pStyle w:val="ListParagraph"/>
-              <w:ind w:left="0"/>
-              <w:cnfStyle w:val="000000100000" w:firstRow="0" w:lastRow="0" w:firstColumn="0" w:lastColumn="0" w:oddVBand="0" w:evenVBand="0" w:oddHBand="1" w:evenHBand="0" w:firstRowFirstColumn="0" w:firstRowLastColumn="0" w:lastRowFirstColumn="0" w:lastRowLastColumn="0"/>
-            </w:pPr>
-          </w:p>
-        </w:tc>
-      </w:tr>
-      <w:tr>
-        <w:trPr>
-          <w:trHeight w:val="371"/>
-        </w:trPr>
-        <w:tc>
-          <w:tcPr>
-            <w:cnfStyle w:val="001000000000" w:firstRow="0" w:lastRow="0" w:firstColumn="1" w:lastColumn="0" w:oddVBand="0" w:evenVBand="0" w:oddHBand="0" w:evenHBand="0" w:firstRowFirstColumn="0" w:firstRowLastColumn="0" w:lastRowFirstColumn="0" w:lastRowLastColumn="0"/>
-            <w:tcW w:w="2972" w:type="dxa"/>
-            <w:tcBorders>
-              <w:top w:val="single" w:sz="4" w:space="0" w:color="5B9BD5" w:themeColor="accent5"/>
-              <w:left w:val="single" w:sz="4" w:space="0" w:color="auto"/>
-              <w:bottom w:val="single" w:sz="4" w:space="0" w:color="5B9BD5" w:themeColor="accent5"/>
-              <w:right w:val="single" w:sz="4" w:space="0" w:color="auto"/>
-            </w:tcBorders>
-          </w:tcPr>
-          <w:p>
-            <w:pPr>
-              <w:pStyle w:val="ListParagraph"/>
-              <w:ind w:left="0"/>
-            </w:pPr>
-            <w:r>
-              <w:t>Lift</w:t>
-            </w:r>
-          </w:p>
-        </w:tc>
-        <w:tc>
-          <w:tcPr>
-            <w:tcW w:w="2552" w:type="dxa"/>
-            <w:tcBorders>
-              <w:left w:val="single" w:sz="4" w:space="0" w:color="auto"/>
-              <w:right w:val="single" w:sz="4" w:space="0" w:color="auto"/>
-            </w:tcBorders>
-          </w:tcPr>
-          <w:p>
-            <w:pPr>
-              <w:pStyle w:val="ListParagraph"/>
-              <w:ind w:left="0"/>
-              <w:cnfStyle w:val="000000000000" w:firstRow="0" w:lastRow="0" w:firstColumn="0" w:lastColumn="0" w:oddVBand="0" w:evenVBand="0" w:oddHBand="0" w:evenHBand="0" w:firstRowFirstColumn="0" w:firstRowLastColumn="0" w:lastRowFirstColumn="0" w:lastRowLastColumn="0"/>
-            </w:pPr>
-            <w:r>
-              <w:t>N/A</w:t>
-            </w:r>
-          </w:p>
-        </w:tc>
-        <w:tc>
-          <w:tcPr>
-            <w:tcW w:w="2663" w:type="dxa"/>
-            <w:tcBorders>
-              <w:left w:val="single" w:sz="4" w:space="0" w:color="auto"/>
-              <w:right w:val="single" w:sz="4" w:space="0" w:color="auto"/>
-            </w:tcBorders>
-          </w:tcPr>
-          <w:p>
-            <w:pPr>
-              <w:pStyle w:val="ListParagraph"/>
-              <w:ind w:left="0"/>
-              <w:cnfStyle w:val="000000000000" w:firstRow="0" w:lastRow="0" w:firstColumn="0" w:lastColumn="0" w:oddVBand="0" w:evenVBand="0" w:oddHBand="0" w:evenHBand="0" w:firstRowFirstColumn="0" w:firstRowLastColumn="0" w:lastRowFirstColumn="0" w:lastRowLastColumn="0"/>
-            </w:pPr>
-          </w:p>
-        </w:tc>
-      </w:tr>
-      <w:tr>
-        <w:trPr>
-          <w:cnfStyle w:val="000000100000" w:firstRow="0" w:lastRow="0" w:firstColumn="0" w:lastColumn="0" w:oddVBand="0" w:evenVBand="0" w:oddHBand="1" w:evenHBand="0" w:firstRowFirstColumn="0" w:firstRowLastColumn="0" w:lastRowFirstColumn="0" w:lastRowLastColumn="0"/>
-          <w:trHeight w:val="371"/>
-        </w:trPr>
-        <w:tc>
-          <w:tcPr>
-            <w:cnfStyle w:val="001000000000" w:firstRow="0" w:lastRow="0" w:firstColumn="1" w:lastColumn="0" w:oddVBand="0" w:evenVBand="0" w:oddHBand="0" w:evenHBand="0" w:firstRowFirstColumn="0" w:firstRowLastColumn="0" w:lastRowFirstColumn="0" w:lastRowLastColumn="0"/>
-            <w:tcW w:w="2972" w:type="dxa"/>
-            <w:tcBorders>
-              <w:top w:val="single" w:sz="4" w:space="0" w:color="5B9BD5" w:themeColor="accent5"/>
-              <w:left w:val="single" w:sz="4" w:space="0" w:color="auto"/>
-              <w:bottom w:val="single" w:sz="4" w:space="0" w:color="5B9BD5" w:themeColor="accent5"/>
-              <w:right w:val="single" w:sz="4" w:space="0" w:color="auto"/>
-            </w:tcBorders>
-          </w:tcPr>
-          <w:p>
-            <w:pPr>
-              <w:pStyle w:val="ListParagraph"/>
-              <w:ind w:left="0"/>
-            </w:pPr>
-            <w:r>
-              <w:t>Number of Survived Itemsets</w:t>
-            </w:r>
-          </w:p>
-        </w:tc>
-        <w:tc>
-          <w:tcPr>
-            <w:tcW w:w="2552" w:type="dxa"/>
+            <w:tcW w:w="3440" w:type="dxa"/>
             <w:tcBorders>
               <w:left w:val="single" w:sz="4" w:space="0" w:color="auto"/>
               <w:right w:val="single" w:sz="4" w:space="0" w:color="auto"/>
@@ -15360,51 +15008,19 @@
                 <w:bCs/>
                 <w:color w:val="C00000"/>
               </w:rPr>
-              <w:t>86</w:t>
-            </w:r>
-            <w:r>
-              <w:rPr>
-                <w:b/>
-                <w:bCs/>
-                <w:color w:val="C00000"/>
-              </w:rPr>
-              <w:t xml:space="preserve">, with sup &gt; </w:t>
-            </w:r>
-            <w:r>
-              <w:rPr>
-                <w:b/>
-                <w:bCs/>
-                <w:color w:val="C00000"/>
-              </w:rPr>
-              <w:t>251</w:t>
-            </w:r>
-          </w:p>
-        </w:tc>
-        <w:tc>
-          <w:tcPr>
-            <w:tcW w:w="2663" w:type="dxa"/>
-            <w:tcBorders>
-              <w:left w:val="single" w:sz="4" w:space="0" w:color="auto"/>
-              <w:right w:val="single" w:sz="4" w:space="0" w:color="auto"/>
-            </w:tcBorders>
-          </w:tcPr>
-          <w:p>
-            <w:pPr>
-              <w:pStyle w:val="ListParagraph"/>
-              <w:ind w:left="0"/>
-              <w:cnfStyle w:val="000000100000" w:firstRow="0" w:lastRow="0" w:firstColumn="0" w:lastColumn="0" w:oddVBand="0" w:evenVBand="0" w:oddHBand="1" w:evenHBand="0" w:firstRowFirstColumn="0" w:firstRowLastColumn="0" w:lastRowFirstColumn="0" w:lastRowLastColumn="0"/>
-            </w:pPr>
+              <w:t>86, with sup &gt; 251</w:t>
+            </w:r>
           </w:p>
         </w:tc>
       </w:tr>
       <w:tr>
         <w:trPr>
-          <w:trHeight w:val="371"/>
+          <w:trHeight w:val="365"/>
         </w:trPr>
         <w:tc>
           <w:tcPr>
             <w:cnfStyle w:val="001000000000" w:firstRow="0" w:lastRow="0" w:firstColumn="1" w:lastColumn="0" w:oddVBand="0" w:evenVBand="0" w:oddHBand="0" w:evenHBand="0" w:firstRowFirstColumn="0" w:firstRowLastColumn="0" w:lastRowFirstColumn="0" w:lastRowLastColumn="0"/>
-            <w:tcW w:w="2972" w:type="dxa"/>
+            <w:tcW w:w="3256" w:type="dxa"/>
             <w:tcBorders>
               <w:top w:val="single" w:sz="4" w:space="0" w:color="5B9BD5" w:themeColor="accent5"/>
               <w:left w:val="single" w:sz="4" w:space="0" w:color="auto"/>
@@ -15424,7 +15040,7 @@
         </w:tc>
         <w:tc>
           <w:tcPr>
-            <w:tcW w:w="2552" w:type="dxa"/>
+            <w:tcW w:w="3440" w:type="dxa"/>
             <w:tcBorders>
               <w:left w:val="single" w:sz="4" w:space="0" w:color="auto"/>
               <w:right w:val="single" w:sz="4" w:space="0" w:color="auto"/>
@@ -15446,32 +15062,8 @@
                 <w:bCs/>
                 <w:color w:val="C00000"/>
               </w:rPr>
-              <w:t xml:space="preserve">0 </w:t>
-            </w:r>
-            <w:r>
-              <w:rPr>
-                <w:b/>
-                <w:bCs/>
-                <w:color w:val="C00000"/>
-              </w:rPr>
-              <w:t>rules</w:t>
-            </w:r>
-          </w:p>
-        </w:tc>
-        <w:tc>
-          <w:tcPr>
-            <w:tcW w:w="2663" w:type="dxa"/>
-            <w:tcBorders>
-              <w:left w:val="single" w:sz="4" w:space="0" w:color="auto"/>
-              <w:right w:val="single" w:sz="4" w:space="0" w:color="auto"/>
-            </w:tcBorders>
-          </w:tcPr>
-          <w:p>
-            <w:pPr>
-              <w:pStyle w:val="ListParagraph"/>
-              <w:ind w:left="0"/>
-              <w:cnfStyle w:val="000000000000" w:firstRow="0" w:lastRow="0" w:firstColumn="0" w:lastColumn="0" w:oddVBand="0" w:evenVBand="0" w:oddHBand="0" w:evenHBand="0" w:firstRowFirstColumn="0" w:firstRowLastColumn="0" w:lastRowFirstColumn="0" w:lastRowLastColumn="0"/>
-            </w:pPr>
+              <w:t>0 rules</w:t>
+            </w:r>
           </w:p>
         </w:tc>
       </w:tr>
@@ -15480,6 +15072,12 @@
     <w:p/>
     <w:p/>
     <w:p/>
+    <w:p/>
+    <w:p/>
+    <w:p/>
+    <w:p/>
+    <w:p/>
+    <w:p/>
     <w:p>
       <w:pPr>
         <w:pStyle w:val="Caption"/>
@@ -15487,31 +15085,29 @@
         <w:ind w:left="644"/>
       </w:pPr>
       <w:r>
-        <w:lastRenderedPageBreak/>
         <w:t>Table 6, Exp3: The only change is to Minimum Rule Confidence, which was brought down from 50% to 10%</w:t>
       </w:r>
     </w:p>
     <w:tbl>
       <w:tblPr>
         <w:tblStyle w:val="GridTable4-Accent5"/>
-        <w:tblpPr w:leftFromText="180" w:rightFromText="180" w:vertAnchor="text" w:horzAnchor="page" w:tblpX="2073" w:tblpY="4"/>
+        <w:tblpPr w:leftFromText="180" w:rightFromText="180" w:vertAnchor="text" w:horzAnchor="margin" w:tblpXSpec="center" w:tblpY="77"/>
         <w:tblW w:w="0" w:type="auto"/>
         <w:tblLook w:val="04A0" w:firstRow="1" w:lastRow="0" w:firstColumn="1" w:lastColumn="0" w:noHBand="0" w:noVBand="1"/>
       </w:tblPr>
       <w:tblGrid>
-        <w:gridCol w:w="2972"/>
-        <w:gridCol w:w="2552"/>
-        <w:gridCol w:w="2663"/>
+        <w:gridCol w:w="3427"/>
+        <w:gridCol w:w="3458"/>
       </w:tblGrid>
       <w:tr>
         <w:trPr>
           <w:cnfStyle w:val="100000000000" w:firstRow="1" w:lastRow="0" w:firstColumn="0" w:lastColumn="0" w:oddVBand="0" w:evenVBand="0" w:oddHBand="0" w:evenHBand="0" w:firstRowFirstColumn="0" w:firstRowLastColumn="0" w:lastRowFirstColumn="0" w:lastRowLastColumn="0"/>
-          <w:trHeight w:val="371"/>
+          <w:trHeight w:val="407"/>
         </w:trPr>
         <w:tc>
           <w:tcPr>
             <w:cnfStyle w:val="001000000000" w:firstRow="0" w:lastRow="0" w:firstColumn="1" w:lastColumn="0" w:oddVBand="0" w:evenVBand="0" w:oddHBand="0" w:evenHBand="0" w:firstRowFirstColumn="0" w:firstRowLastColumn="0" w:lastRowFirstColumn="0" w:lastRowLastColumn="0"/>
-            <w:tcW w:w="2972" w:type="dxa"/>
+            <w:tcW w:w="3427" w:type="dxa"/>
             <w:tcBorders>
               <w:top w:val="single" w:sz="4" w:space="0" w:color="auto"/>
               <w:left w:val="single" w:sz="4" w:space="0" w:color="auto"/>
@@ -15524,11 +15120,14 @@
               <w:ind w:left="0"/>
               <w:jc w:val="center"/>
             </w:pPr>
+            <w:r>
+              <w:t>Parameter</w:t>
+            </w:r>
           </w:p>
         </w:tc>
         <w:tc>
           <w:tcPr>
-            <w:tcW w:w="2552" w:type="dxa"/>
+            <w:tcW w:w="3458" w:type="dxa"/>
             <w:tcBorders>
               <w:top w:val="single" w:sz="4" w:space="0" w:color="auto"/>
               <w:left w:val="single" w:sz="4" w:space="0" w:color="auto"/>
@@ -15543,34 +15142,7 @@
               <w:cnfStyle w:val="100000000000" w:firstRow="1" w:lastRow="0" w:firstColumn="0" w:lastColumn="0" w:oddVBand="0" w:evenVBand="0" w:oddHBand="0" w:evenHBand="0" w:firstRowFirstColumn="0" w:firstRowLastColumn="0" w:lastRowFirstColumn="0" w:lastRowLastColumn="0"/>
             </w:pPr>
             <w:r>
-              <w:rPr>
-                <w:u w:val="single"/>
-              </w:rPr>
-              <w:t>Core Python</w:t>
-            </w:r>
-          </w:p>
-        </w:tc>
-        <w:tc>
-          <w:tcPr>
-            <w:tcW w:w="2663" w:type="dxa"/>
-            <w:tcBorders>
-              <w:top w:val="single" w:sz="4" w:space="0" w:color="auto"/>
-              <w:left w:val="single" w:sz="4" w:space="0" w:color="auto"/>
-              <w:right w:val="single" w:sz="4" w:space="0" w:color="auto"/>
-            </w:tcBorders>
-          </w:tcPr>
-          <w:p>
-            <w:pPr>
-              <w:pStyle w:val="ListParagraph"/>
-              <w:ind w:left="0"/>
-              <w:jc w:val="center"/>
-              <w:cnfStyle w:val="100000000000" w:firstRow="1" w:lastRow="0" w:firstColumn="0" w:lastColumn="0" w:oddVBand="0" w:evenVBand="0" w:oddHBand="0" w:evenHBand="0" w:firstRowFirstColumn="0" w:firstRowLastColumn="0" w:lastRowFirstColumn="0" w:lastRowLastColumn="0"/>
-            </w:pPr>
-            <w:r>
-              <w:rPr>
-                <w:u w:val="single"/>
-              </w:rPr>
-              <w:t>Python Library</w:t>
+              <w:t>Result</w:t>
             </w:r>
           </w:p>
         </w:tc>
@@ -15578,12 +15150,12 @@
       <w:tr>
         <w:trPr>
           <w:cnfStyle w:val="000000100000" w:firstRow="0" w:lastRow="0" w:firstColumn="0" w:lastColumn="0" w:oddVBand="0" w:evenVBand="0" w:oddHBand="1" w:evenHBand="0" w:firstRowFirstColumn="0" w:firstRowLastColumn="0" w:lastRowFirstColumn="0" w:lastRowLastColumn="0"/>
-          <w:trHeight w:val="371"/>
+          <w:trHeight w:val="407"/>
         </w:trPr>
         <w:tc>
           <w:tcPr>
             <w:cnfStyle w:val="001000000000" w:firstRow="0" w:lastRow="0" w:firstColumn="1" w:lastColumn="0" w:oddVBand="0" w:evenVBand="0" w:oddHBand="0" w:evenHBand="0" w:firstRowFirstColumn="0" w:firstRowLastColumn="0" w:lastRowFirstColumn="0" w:lastRowLastColumn="0"/>
-            <w:tcW w:w="2972" w:type="dxa"/>
+            <w:tcW w:w="3427" w:type="dxa"/>
             <w:tcBorders>
               <w:top w:val="single" w:sz="4" w:space="0" w:color="5B9BD5" w:themeColor="accent5"/>
               <w:left w:val="single" w:sz="4" w:space="0" w:color="auto"/>
@@ -15603,7 +15175,7 @@
         </w:tc>
         <w:tc>
           <w:tcPr>
-            <w:tcW w:w="2552" w:type="dxa"/>
+            <w:tcW w:w="3458" w:type="dxa"/>
             <w:tcBorders>
               <w:left w:val="single" w:sz="4" w:space="0" w:color="auto"/>
               <w:right w:val="single" w:sz="4" w:space="0" w:color="auto"/>
@@ -15620,9 +15192,81 @@
             </w:r>
           </w:p>
         </w:tc>
-        <w:tc>
-          <w:tcPr>
-            <w:tcW w:w="2663" w:type="dxa"/>
+      </w:tr>
+      <w:tr>
+        <w:trPr>
+          <w:trHeight w:val="407"/>
+        </w:trPr>
+        <w:tc>
+          <w:tcPr>
+            <w:cnfStyle w:val="001000000000" w:firstRow="0" w:lastRow="0" w:firstColumn="1" w:lastColumn="0" w:oddVBand="0" w:evenVBand="0" w:oddHBand="0" w:evenHBand="0" w:firstRowFirstColumn="0" w:firstRowLastColumn="0" w:lastRowFirstColumn="0" w:lastRowLastColumn="0"/>
+            <w:tcW w:w="3427" w:type="dxa"/>
+            <w:tcBorders>
+              <w:top w:val="single" w:sz="4" w:space="0" w:color="5B9BD5" w:themeColor="accent5"/>
+              <w:left w:val="single" w:sz="4" w:space="0" w:color="auto"/>
+              <w:bottom w:val="single" w:sz="4" w:space="0" w:color="5B9BD5" w:themeColor="accent5"/>
+              <w:right w:val="single" w:sz="4" w:space="0" w:color="auto"/>
+            </w:tcBorders>
+          </w:tcPr>
+          <w:p>
+            <w:pPr>
+              <w:pStyle w:val="ListParagraph"/>
+              <w:ind w:left="0"/>
+            </w:pPr>
+            <w:r>
+              <w:t>Lowest Support</w:t>
+            </w:r>
+          </w:p>
+        </w:tc>
+        <w:tc>
+          <w:tcPr>
+            <w:tcW w:w="3458" w:type="dxa"/>
+            <w:tcBorders>
+              <w:left w:val="single" w:sz="4" w:space="0" w:color="auto"/>
+              <w:right w:val="single" w:sz="4" w:space="0" w:color="auto"/>
+            </w:tcBorders>
+          </w:tcPr>
+          <w:p>
+            <w:pPr>
+              <w:pStyle w:val="ListParagraph"/>
+              <w:ind w:left="0"/>
+              <w:cnfStyle w:val="000000000000" w:firstRow="0" w:lastRow="0" w:firstColumn="0" w:lastColumn="0" w:oddVBand="0" w:evenVBand="0" w:oddHBand="0" w:evenHBand="0" w:firstRowFirstColumn="0" w:firstRowLastColumn="0" w:lastRowFirstColumn="0" w:lastRowLastColumn="0"/>
+            </w:pPr>
+            <w:r>
+              <w:t>736 occurrences</w:t>
+            </w:r>
+          </w:p>
+        </w:tc>
+      </w:tr>
+      <w:tr>
+        <w:trPr>
+          <w:cnfStyle w:val="000000100000" w:firstRow="0" w:lastRow="0" w:firstColumn="0" w:lastColumn="0" w:oddVBand="0" w:evenVBand="0" w:oddHBand="1" w:evenHBand="0" w:firstRowFirstColumn="0" w:firstRowLastColumn="0" w:lastRowFirstColumn="0" w:lastRowLastColumn="0"/>
+          <w:trHeight w:val="407"/>
+        </w:trPr>
+        <w:tc>
+          <w:tcPr>
+            <w:cnfStyle w:val="001000000000" w:firstRow="0" w:lastRow="0" w:firstColumn="1" w:lastColumn="0" w:oddVBand="0" w:evenVBand="0" w:oddHBand="0" w:evenHBand="0" w:firstRowFirstColumn="0" w:firstRowLastColumn="0" w:lastRowFirstColumn="0" w:lastRowLastColumn="0"/>
+            <w:tcW w:w="3427" w:type="dxa"/>
+            <w:tcBorders>
+              <w:top w:val="single" w:sz="4" w:space="0" w:color="5B9BD5" w:themeColor="accent5"/>
+              <w:left w:val="single" w:sz="4" w:space="0" w:color="auto"/>
+              <w:bottom w:val="single" w:sz="4" w:space="0" w:color="5B9BD5" w:themeColor="accent5"/>
+              <w:right w:val="single" w:sz="4" w:space="0" w:color="auto"/>
+            </w:tcBorders>
+          </w:tcPr>
+          <w:p>
+            <w:pPr>
+              <w:pStyle w:val="ListParagraph"/>
+              <w:ind w:left="0"/>
+            </w:pPr>
+            <w:r>
+              <w:t>Highest Support</w:t>
+            </w:r>
+          </w:p>
+        </w:tc>
+        <w:tc>
+          <w:tcPr>
+            <w:tcW w:w="3458" w:type="dxa"/>
             <w:tcBorders>
               <w:left w:val="single" w:sz="4" w:space="0" w:color="auto"/>
               <w:right w:val="single" w:sz="4" w:space="0" w:color="auto"/>
@@ -15634,17 +15278,20 @@
               <w:ind w:left="0"/>
               <w:cnfStyle w:val="000000100000" w:firstRow="0" w:lastRow="0" w:firstColumn="0" w:lastColumn="0" w:oddVBand="0" w:evenVBand="0" w:oddHBand="1" w:evenHBand="0" w:firstRowFirstColumn="0" w:firstRowLastColumn="0" w:lastRowFirstColumn="0" w:lastRowLastColumn="0"/>
             </w:pPr>
+            <w:r>
+              <w:t>2513 occurrences</w:t>
+            </w:r>
           </w:p>
         </w:tc>
       </w:tr>
       <w:tr>
         <w:trPr>
-          <w:trHeight w:val="371"/>
+          <w:trHeight w:val="407"/>
         </w:trPr>
         <w:tc>
           <w:tcPr>
             <w:cnfStyle w:val="001000000000" w:firstRow="0" w:lastRow="0" w:firstColumn="1" w:lastColumn="0" w:oddVBand="0" w:evenVBand="0" w:oddHBand="0" w:evenHBand="0" w:firstRowFirstColumn="0" w:firstRowLastColumn="0" w:lastRowFirstColumn="0" w:lastRowLastColumn="0"/>
-            <w:tcW w:w="2972" w:type="dxa"/>
+            <w:tcW w:w="3427" w:type="dxa"/>
             <w:tcBorders>
               <w:top w:val="single" w:sz="4" w:space="0" w:color="5B9BD5" w:themeColor="accent5"/>
               <w:left w:val="single" w:sz="4" w:space="0" w:color="auto"/>
@@ -15658,13 +15305,13 @@
               <w:ind w:left="0"/>
             </w:pPr>
             <w:r>
-              <w:t>Lowest Support</w:t>
+              <w:t>Minimum Relative Support</w:t>
             </w:r>
           </w:p>
         </w:tc>
         <w:tc>
           <w:tcPr>
-            <w:tcW w:w="2552" w:type="dxa"/>
+            <w:tcW w:w="3458" w:type="dxa"/>
             <w:tcBorders>
               <w:left w:val="single" w:sz="4" w:space="0" w:color="auto"/>
               <w:right w:val="single" w:sz="4" w:space="0" w:color="auto"/>
@@ -15677,36 +15324,20 @@
               <w:cnfStyle w:val="000000000000" w:firstRow="0" w:lastRow="0" w:firstColumn="0" w:lastColumn="0" w:oddVBand="0" w:evenVBand="0" w:oddHBand="0" w:evenHBand="0" w:firstRowFirstColumn="0" w:firstRowLastColumn="0" w:lastRowFirstColumn="0" w:lastRowLastColumn="0"/>
             </w:pPr>
             <w:r>
-              <w:t>736 occurrences</w:t>
-            </w:r>
-          </w:p>
-        </w:tc>
-        <w:tc>
-          <w:tcPr>
-            <w:tcW w:w="2663" w:type="dxa"/>
-            <w:tcBorders>
-              <w:left w:val="single" w:sz="4" w:space="0" w:color="auto"/>
-              <w:right w:val="single" w:sz="4" w:space="0" w:color="auto"/>
-            </w:tcBorders>
-          </w:tcPr>
-          <w:p>
-            <w:pPr>
-              <w:pStyle w:val="ListParagraph"/>
-              <w:ind w:left="0"/>
-              <w:cnfStyle w:val="000000000000" w:firstRow="0" w:lastRow="0" w:firstColumn="0" w:lastColumn="0" w:oddVBand="0" w:evenVBand="0" w:oddHBand="0" w:evenHBand="0" w:firstRowFirstColumn="0" w:firstRowLastColumn="0" w:lastRowFirstColumn="0" w:lastRowLastColumn="0"/>
-            </w:pPr>
+              <w:t>10%</w:t>
+            </w:r>
           </w:p>
         </w:tc>
       </w:tr>
       <w:tr>
         <w:trPr>
           <w:cnfStyle w:val="000000100000" w:firstRow="0" w:lastRow="0" w:firstColumn="0" w:lastColumn="0" w:oddVBand="0" w:evenVBand="0" w:oddHBand="1" w:evenHBand="0" w:firstRowFirstColumn="0" w:firstRowLastColumn="0" w:lastRowFirstColumn="0" w:lastRowLastColumn="0"/>
-          <w:trHeight w:val="371"/>
+          <w:trHeight w:val="407"/>
         </w:trPr>
         <w:tc>
           <w:tcPr>
             <w:cnfStyle w:val="001000000000" w:firstRow="0" w:lastRow="0" w:firstColumn="1" w:lastColumn="0" w:oddVBand="0" w:evenVBand="0" w:oddHBand="0" w:evenHBand="0" w:firstRowFirstColumn="0" w:firstRowLastColumn="0" w:lastRowFirstColumn="0" w:lastRowLastColumn="0"/>
-            <w:tcW w:w="2972" w:type="dxa"/>
+            <w:tcW w:w="3427" w:type="dxa"/>
             <w:tcBorders>
               <w:top w:val="single" w:sz="4" w:space="0" w:color="5B9BD5" w:themeColor="accent5"/>
               <w:left w:val="single" w:sz="4" w:space="0" w:color="auto"/>
@@ -15720,136 +15351,13 @@
               <w:ind w:left="0"/>
             </w:pPr>
             <w:r>
-              <w:t>Highest Support</w:t>
+              <w:t>Minimum Confidence</w:t>
             </w:r>
           </w:p>
         </w:tc>
         <w:tc>
           <w:tcPr>
-            <w:tcW w:w="2552" w:type="dxa"/>
-            <w:tcBorders>
-              <w:left w:val="single" w:sz="4" w:space="0" w:color="auto"/>
-              <w:right w:val="single" w:sz="4" w:space="0" w:color="auto"/>
-            </w:tcBorders>
-          </w:tcPr>
-          <w:p>
-            <w:pPr>
-              <w:pStyle w:val="ListParagraph"/>
-              <w:ind w:left="0"/>
-              <w:cnfStyle w:val="000000100000" w:firstRow="0" w:lastRow="0" w:firstColumn="0" w:lastColumn="0" w:oddVBand="0" w:evenVBand="0" w:oddHBand="1" w:evenHBand="0" w:firstRowFirstColumn="0" w:firstRowLastColumn="0" w:lastRowFirstColumn="0" w:lastRowLastColumn="0"/>
-            </w:pPr>
-            <w:r>
-              <w:t>2513 occurrences</w:t>
-            </w:r>
-          </w:p>
-        </w:tc>
-        <w:tc>
-          <w:tcPr>
-            <w:tcW w:w="2663" w:type="dxa"/>
-            <w:tcBorders>
-              <w:left w:val="single" w:sz="4" w:space="0" w:color="auto"/>
-              <w:right w:val="single" w:sz="4" w:space="0" w:color="auto"/>
-            </w:tcBorders>
-          </w:tcPr>
-          <w:p>
-            <w:pPr>
-              <w:pStyle w:val="ListParagraph"/>
-              <w:ind w:left="0"/>
-              <w:cnfStyle w:val="000000100000" w:firstRow="0" w:lastRow="0" w:firstColumn="0" w:lastColumn="0" w:oddVBand="0" w:evenVBand="0" w:oddHBand="1" w:evenHBand="0" w:firstRowFirstColumn="0" w:firstRowLastColumn="0" w:lastRowFirstColumn="0" w:lastRowLastColumn="0"/>
-            </w:pPr>
-          </w:p>
-        </w:tc>
-      </w:tr>
-      <w:tr>
-        <w:trPr>
-          <w:trHeight w:val="371"/>
-        </w:trPr>
-        <w:tc>
-          <w:tcPr>
-            <w:cnfStyle w:val="001000000000" w:firstRow="0" w:lastRow="0" w:firstColumn="1" w:lastColumn="0" w:oddVBand="0" w:evenVBand="0" w:oddHBand="0" w:evenHBand="0" w:firstRowFirstColumn="0" w:firstRowLastColumn="0" w:lastRowFirstColumn="0" w:lastRowLastColumn="0"/>
-            <w:tcW w:w="2972" w:type="dxa"/>
-            <w:tcBorders>
-              <w:top w:val="single" w:sz="4" w:space="0" w:color="5B9BD5" w:themeColor="accent5"/>
-              <w:left w:val="single" w:sz="4" w:space="0" w:color="auto"/>
-              <w:bottom w:val="single" w:sz="4" w:space="0" w:color="5B9BD5" w:themeColor="accent5"/>
-              <w:right w:val="single" w:sz="4" w:space="0" w:color="auto"/>
-            </w:tcBorders>
-          </w:tcPr>
-          <w:p>
-            <w:pPr>
-              <w:pStyle w:val="ListParagraph"/>
-              <w:ind w:left="0"/>
-            </w:pPr>
-            <w:r>
-              <w:t>Minimum Relative Support</w:t>
-            </w:r>
-          </w:p>
-        </w:tc>
-        <w:tc>
-          <w:tcPr>
-            <w:tcW w:w="2552" w:type="dxa"/>
-            <w:tcBorders>
-              <w:left w:val="single" w:sz="4" w:space="0" w:color="auto"/>
-              <w:right w:val="single" w:sz="4" w:space="0" w:color="auto"/>
-            </w:tcBorders>
-          </w:tcPr>
-          <w:p>
-            <w:pPr>
-              <w:pStyle w:val="ListParagraph"/>
-              <w:ind w:left="0"/>
-              <w:cnfStyle w:val="000000000000" w:firstRow="0" w:lastRow="0" w:firstColumn="0" w:lastColumn="0" w:oddVBand="0" w:evenVBand="0" w:oddHBand="0" w:evenHBand="0" w:firstRowFirstColumn="0" w:firstRowLastColumn="0" w:lastRowFirstColumn="0" w:lastRowLastColumn="0"/>
-            </w:pPr>
-            <w:r>
-              <w:t>10%</w:t>
-            </w:r>
-          </w:p>
-        </w:tc>
-        <w:tc>
-          <w:tcPr>
-            <w:tcW w:w="2663" w:type="dxa"/>
-            <w:tcBorders>
-              <w:left w:val="single" w:sz="4" w:space="0" w:color="auto"/>
-              <w:right w:val="single" w:sz="4" w:space="0" w:color="auto"/>
-            </w:tcBorders>
-          </w:tcPr>
-          <w:p>
-            <w:pPr>
-              <w:pStyle w:val="ListParagraph"/>
-              <w:ind w:left="0"/>
-              <w:cnfStyle w:val="000000000000" w:firstRow="0" w:lastRow="0" w:firstColumn="0" w:lastColumn="0" w:oddVBand="0" w:evenVBand="0" w:oddHBand="0" w:evenHBand="0" w:firstRowFirstColumn="0" w:firstRowLastColumn="0" w:lastRowFirstColumn="0" w:lastRowLastColumn="0"/>
-            </w:pPr>
-          </w:p>
-        </w:tc>
-      </w:tr>
-      <w:tr>
-        <w:trPr>
-          <w:cnfStyle w:val="000000100000" w:firstRow="0" w:lastRow="0" w:firstColumn="0" w:lastColumn="0" w:oddVBand="0" w:evenVBand="0" w:oddHBand="1" w:evenHBand="0" w:firstRowFirstColumn="0" w:firstRowLastColumn="0" w:lastRowFirstColumn="0" w:lastRowLastColumn="0"/>
-          <w:trHeight w:val="371"/>
-        </w:trPr>
-        <w:tc>
-          <w:tcPr>
-            <w:cnfStyle w:val="001000000000" w:firstRow="0" w:lastRow="0" w:firstColumn="1" w:lastColumn="0" w:oddVBand="0" w:evenVBand="0" w:oddHBand="0" w:evenHBand="0" w:firstRowFirstColumn="0" w:firstRowLastColumn="0" w:lastRowFirstColumn="0" w:lastRowLastColumn="0"/>
-            <w:tcW w:w="2972" w:type="dxa"/>
-            <w:tcBorders>
-              <w:top w:val="single" w:sz="4" w:space="0" w:color="5B9BD5" w:themeColor="accent5"/>
-              <w:left w:val="single" w:sz="4" w:space="0" w:color="auto"/>
-              <w:bottom w:val="single" w:sz="4" w:space="0" w:color="5B9BD5" w:themeColor="accent5"/>
-              <w:right w:val="single" w:sz="4" w:space="0" w:color="auto"/>
-            </w:tcBorders>
-          </w:tcPr>
-          <w:p>
-            <w:pPr>
-              <w:pStyle w:val="ListParagraph"/>
-              <w:ind w:left="0"/>
-            </w:pPr>
-            <w:r>
-              <w:t>Minimum Confidence</w:t>
-            </w:r>
-          </w:p>
-        </w:tc>
-        <w:tc>
-          <w:tcPr>
-            <w:tcW w:w="2552" w:type="dxa"/>
+            <w:tcW w:w="3458" w:type="dxa"/>
             <w:tcBorders>
               <w:left w:val="single" w:sz="4" w:space="0" w:color="auto"/>
               <w:right w:val="single" w:sz="4" w:space="0" w:color="auto"/>
@@ -15883,9 +15391,81 @@
             </w:r>
           </w:p>
         </w:tc>
-        <w:tc>
-          <w:tcPr>
-            <w:tcW w:w="2663" w:type="dxa"/>
+      </w:tr>
+      <w:tr>
+        <w:trPr>
+          <w:trHeight w:val="407"/>
+        </w:trPr>
+        <w:tc>
+          <w:tcPr>
+            <w:cnfStyle w:val="001000000000" w:firstRow="0" w:lastRow="0" w:firstColumn="1" w:lastColumn="0" w:oddVBand="0" w:evenVBand="0" w:oddHBand="0" w:evenHBand="0" w:firstRowFirstColumn="0" w:firstRowLastColumn="0" w:lastRowFirstColumn="0" w:lastRowLastColumn="0"/>
+            <w:tcW w:w="3427" w:type="dxa"/>
+            <w:tcBorders>
+              <w:top w:val="single" w:sz="4" w:space="0" w:color="5B9BD5" w:themeColor="accent5"/>
+              <w:left w:val="single" w:sz="4" w:space="0" w:color="auto"/>
+              <w:bottom w:val="single" w:sz="4" w:space="0" w:color="5B9BD5" w:themeColor="accent5"/>
+              <w:right w:val="single" w:sz="4" w:space="0" w:color="auto"/>
+            </w:tcBorders>
+          </w:tcPr>
+          <w:p>
+            <w:pPr>
+              <w:pStyle w:val="ListParagraph"/>
+              <w:ind w:left="0"/>
+            </w:pPr>
+            <w:r>
+              <w:t>Lift</w:t>
+            </w:r>
+          </w:p>
+        </w:tc>
+        <w:tc>
+          <w:tcPr>
+            <w:tcW w:w="3458" w:type="dxa"/>
+            <w:tcBorders>
+              <w:left w:val="single" w:sz="4" w:space="0" w:color="auto"/>
+              <w:right w:val="single" w:sz="4" w:space="0" w:color="auto"/>
+            </w:tcBorders>
+          </w:tcPr>
+          <w:p>
+            <w:pPr>
+              <w:pStyle w:val="ListParagraph"/>
+              <w:ind w:left="0"/>
+              <w:cnfStyle w:val="000000000000" w:firstRow="0" w:lastRow="0" w:firstColumn="0" w:lastColumn="0" w:oddVBand="0" w:evenVBand="0" w:oddHBand="0" w:evenHBand="0" w:firstRowFirstColumn="0" w:firstRowLastColumn="0" w:lastRowFirstColumn="0" w:lastRowLastColumn="0"/>
+            </w:pPr>
+            <w:r>
+              <w:t>N/A</w:t>
+            </w:r>
+          </w:p>
+        </w:tc>
+      </w:tr>
+      <w:tr>
+        <w:trPr>
+          <w:cnfStyle w:val="000000100000" w:firstRow="0" w:lastRow="0" w:firstColumn="0" w:lastColumn="0" w:oddVBand="0" w:evenVBand="0" w:oddHBand="1" w:evenHBand="0" w:firstRowFirstColumn="0" w:firstRowLastColumn="0" w:lastRowFirstColumn="0" w:lastRowLastColumn="0"/>
+          <w:trHeight w:val="407"/>
+        </w:trPr>
+        <w:tc>
+          <w:tcPr>
+            <w:cnfStyle w:val="001000000000" w:firstRow="0" w:lastRow="0" w:firstColumn="1" w:lastColumn="0" w:oddVBand="0" w:evenVBand="0" w:oddHBand="0" w:evenHBand="0" w:firstRowFirstColumn="0" w:firstRowLastColumn="0" w:lastRowFirstColumn="0" w:lastRowLastColumn="0"/>
+            <w:tcW w:w="3427" w:type="dxa"/>
+            <w:tcBorders>
+              <w:top w:val="single" w:sz="4" w:space="0" w:color="5B9BD5" w:themeColor="accent5"/>
+              <w:left w:val="single" w:sz="4" w:space="0" w:color="auto"/>
+              <w:bottom w:val="single" w:sz="4" w:space="0" w:color="5B9BD5" w:themeColor="accent5"/>
+              <w:right w:val="single" w:sz="4" w:space="0" w:color="auto"/>
+            </w:tcBorders>
+          </w:tcPr>
+          <w:p>
+            <w:pPr>
+              <w:pStyle w:val="ListParagraph"/>
+              <w:ind w:left="0"/>
+            </w:pPr>
+            <w:r>
+              <w:t>Number of Survived Itemsets</w:t>
+            </w:r>
+          </w:p>
+        </w:tc>
+        <w:tc>
+          <w:tcPr>
+            <w:tcW w:w="3458" w:type="dxa"/>
             <w:tcBorders>
               <w:left w:val="single" w:sz="4" w:space="0" w:color="auto"/>
               <w:right w:val="single" w:sz="4" w:space="0" w:color="auto"/>
@@ -15897,17 +15477,20 @@
               <w:ind w:left="0"/>
               <w:cnfStyle w:val="000000100000" w:firstRow="0" w:lastRow="0" w:firstColumn="0" w:lastColumn="0" w:oddVBand="0" w:evenVBand="0" w:oddHBand="1" w:evenHBand="0" w:firstRowFirstColumn="0" w:firstRowLastColumn="0" w:lastRowFirstColumn="0" w:lastRowLastColumn="0"/>
             </w:pPr>
+            <w:r>
+              <w:t>86, with sup &gt; 251</w:t>
+            </w:r>
           </w:p>
         </w:tc>
       </w:tr>
       <w:tr>
         <w:trPr>
-          <w:trHeight w:val="371"/>
+          <w:trHeight w:val="407"/>
         </w:trPr>
         <w:tc>
           <w:tcPr>
             <w:cnfStyle w:val="001000000000" w:firstRow="0" w:lastRow="0" w:firstColumn="1" w:lastColumn="0" w:oddVBand="0" w:evenVBand="0" w:oddHBand="0" w:evenHBand="0" w:firstRowFirstColumn="0" w:firstRowLastColumn="0" w:lastRowFirstColumn="0" w:lastRowLastColumn="0"/>
-            <w:tcW w:w="2972" w:type="dxa"/>
+            <w:tcW w:w="3427" w:type="dxa"/>
             <w:tcBorders>
               <w:top w:val="single" w:sz="4" w:space="0" w:color="5B9BD5" w:themeColor="accent5"/>
               <w:left w:val="single" w:sz="4" w:space="0" w:color="auto"/>
@@ -15921,136 +15504,13 @@
               <w:ind w:left="0"/>
             </w:pPr>
             <w:r>
-              <w:t>Lift</w:t>
+              <w:t>Number of Rules</w:t>
             </w:r>
           </w:p>
         </w:tc>
         <w:tc>
           <w:tcPr>
-            <w:tcW w:w="2552" w:type="dxa"/>
-            <w:tcBorders>
-              <w:left w:val="single" w:sz="4" w:space="0" w:color="auto"/>
-              <w:right w:val="single" w:sz="4" w:space="0" w:color="auto"/>
-            </w:tcBorders>
-          </w:tcPr>
-          <w:p>
-            <w:pPr>
-              <w:pStyle w:val="ListParagraph"/>
-              <w:ind w:left="0"/>
-              <w:cnfStyle w:val="000000000000" w:firstRow="0" w:lastRow="0" w:firstColumn="0" w:lastColumn="0" w:oddVBand="0" w:evenVBand="0" w:oddHBand="0" w:evenHBand="0" w:firstRowFirstColumn="0" w:firstRowLastColumn="0" w:lastRowFirstColumn="0" w:lastRowLastColumn="0"/>
-            </w:pPr>
-            <w:r>
-              <w:t>N/A</w:t>
-            </w:r>
-          </w:p>
-        </w:tc>
-        <w:tc>
-          <w:tcPr>
-            <w:tcW w:w="2663" w:type="dxa"/>
-            <w:tcBorders>
-              <w:left w:val="single" w:sz="4" w:space="0" w:color="auto"/>
-              <w:right w:val="single" w:sz="4" w:space="0" w:color="auto"/>
-            </w:tcBorders>
-          </w:tcPr>
-          <w:p>
-            <w:pPr>
-              <w:pStyle w:val="ListParagraph"/>
-              <w:ind w:left="0"/>
-              <w:cnfStyle w:val="000000000000" w:firstRow="0" w:lastRow="0" w:firstColumn="0" w:lastColumn="0" w:oddVBand="0" w:evenVBand="0" w:oddHBand="0" w:evenHBand="0" w:firstRowFirstColumn="0" w:firstRowLastColumn="0" w:lastRowFirstColumn="0" w:lastRowLastColumn="0"/>
-            </w:pPr>
-          </w:p>
-        </w:tc>
-      </w:tr>
-      <w:tr>
-        <w:trPr>
-          <w:cnfStyle w:val="000000100000" w:firstRow="0" w:lastRow="0" w:firstColumn="0" w:lastColumn="0" w:oddVBand="0" w:evenVBand="0" w:oddHBand="1" w:evenHBand="0" w:firstRowFirstColumn="0" w:firstRowLastColumn="0" w:lastRowFirstColumn="0" w:lastRowLastColumn="0"/>
-          <w:trHeight w:val="371"/>
-        </w:trPr>
-        <w:tc>
-          <w:tcPr>
-            <w:cnfStyle w:val="001000000000" w:firstRow="0" w:lastRow="0" w:firstColumn="1" w:lastColumn="0" w:oddVBand="0" w:evenVBand="0" w:oddHBand="0" w:evenHBand="0" w:firstRowFirstColumn="0" w:firstRowLastColumn="0" w:lastRowFirstColumn="0" w:lastRowLastColumn="0"/>
-            <w:tcW w:w="2972" w:type="dxa"/>
-            <w:tcBorders>
-              <w:top w:val="single" w:sz="4" w:space="0" w:color="5B9BD5" w:themeColor="accent5"/>
-              <w:left w:val="single" w:sz="4" w:space="0" w:color="auto"/>
-              <w:bottom w:val="single" w:sz="4" w:space="0" w:color="5B9BD5" w:themeColor="accent5"/>
-              <w:right w:val="single" w:sz="4" w:space="0" w:color="auto"/>
-            </w:tcBorders>
-          </w:tcPr>
-          <w:p>
-            <w:pPr>
-              <w:pStyle w:val="ListParagraph"/>
-              <w:ind w:left="0"/>
-            </w:pPr>
-            <w:r>
-              <w:t>Number of Survived Itemsets</w:t>
-            </w:r>
-          </w:p>
-        </w:tc>
-        <w:tc>
-          <w:tcPr>
-            <w:tcW w:w="2552" w:type="dxa"/>
-            <w:tcBorders>
-              <w:left w:val="single" w:sz="4" w:space="0" w:color="auto"/>
-              <w:right w:val="single" w:sz="4" w:space="0" w:color="auto"/>
-            </w:tcBorders>
-          </w:tcPr>
-          <w:p>
-            <w:pPr>
-              <w:pStyle w:val="ListParagraph"/>
-              <w:ind w:left="0"/>
-              <w:cnfStyle w:val="000000100000" w:firstRow="0" w:lastRow="0" w:firstColumn="0" w:lastColumn="0" w:oddVBand="0" w:evenVBand="0" w:oddHBand="1" w:evenHBand="0" w:firstRowFirstColumn="0" w:firstRowLastColumn="0" w:lastRowFirstColumn="0" w:lastRowLastColumn="0"/>
-            </w:pPr>
-            <w:r>
-              <w:t>86, with sup &gt; 251</w:t>
-            </w:r>
-          </w:p>
-        </w:tc>
-        <w:tc>
-          <w:tcPr>
-            <w:tcW w:w="2663" w:type="dxa"/>
-            <w:tcBorders>
-              <w:left w:val="single" w:sz="4" w:space="0" w:color="auto"/>
-              <w:right w:val="single" w:sz="4" w:space="0" w:color="auto"/>
-            </w:tcBorders>
-          </w:tcPr>
-          <w:p>
-            <w:pPr>
-              <w:pStyle w:val="ListParagraph"/>
-              <w:ind w:left="0"/>
-              <w:cnfStyle w:val="000000100000" w:firstRow="0" w:lastRow="0" w:firstColumn="0" w:lastColumn="0" w:oddVBand="0" w:evenVBand="0" w:oddHBand="1" w:evenHBand="0" w:firstRowFirstColumn="0" w:firstRowLastColumn="0" w:lastRowFirstColumn="0" w:lastRowLastColumn="0"/>
-            </w:pPr>
-          </w:p>
-        </w:tc>
-      </w:tr>
-      <w:tr>
-        <w:trPr>
-          <w:trHeight w:val="371"/>
-        </w:trPr>
-        <w:tc>
-          <w:tcPr>
-            <w:cnfStyle w:val="001000000000" w:firstRow="0" w:lastRow="0" w:firstColumn="1" w:lastColumn="0" w:oddVBand="0" w:evenVBand="0" w:oddHBand="0" w:evenHBand="0" w:firstRowFirstColumn="0" w:firstRowLastColumn="0" w:lastRowFirstColumn="0" w:lastRowLastColumn="0"/>
-            <w:tcW w:w="2972" w:type="dxa"/>
-            <w:tcBorders>
-              <w:top w:val="single" w:sz="4" w:space="0" w:color="5B9BD5" w:themeColor="accent5"/>
-              <w:left w:val="single" w:sz="4" w:space="0" w:color="auto"/>
-              <w:bottom w:val="single" w:sz="4" w:space="0" w:color="5B9BD5" w:themeColor="accent5"/>
-              <w:right w:val="single" w:sz="4" w:space="0" w:color="auto"/>
-            </w:tcBorders>
-          </w:tcPr>
-          <w:p>
-            <w:pPr>
-              <w:pStyle w:val="ListParagraph"/>
-              <w:ind w:left="0"/>
-            </w:pPr>
-            <w:r>
-              <w:t>Number of Rules</w:t>
-            </w:r>
-          </w:p>
-        </w:tc>
-        <w:tc>
-          <w:tcPr>
-            <w:tcW w:w="2552" w:type="dxa"/>
+            <w:tcW w:w="3458" w:type="dxa"/>
             <w:tcBorders>
               <w:left w:val="single" w:sz="4" w:space="0" w:color="auto"/>
               <w:right w:val="single" w:sz="4" w:space="0" w:color="auto"/>
@@ -16084,22 +15544,6 @@
             </w:r>
           </w:p>
         </w:tc>
-        <w:tc>
-          <w:tcPr>
-            <w:tcW w:w="2663" w:type="dxa"/>
-            <w:tcBorders>
-              <w:left w:val="single" w:sz="4" w:space="0" w:color="auto"/>
-              <w:right w:val="single" w:sz="4" w:space="0" w:color="auto"/>
-            </w:tcBorders>
-          </w:tcPr>
-          <w:p>
-            <w:pPr>
-              <w:pStyle w:val="ListParagraph"/>
-              <w:ind w:left="0"/>
-              <w:cnfStyle w:val="000000000000" w:firstRow="0" w:lastRow="0" w:firstColumn="0" w:lastColumn="0" w:oddVBand="0" w:evenVBand="0" w:oddHBand="0" w:evenHBand="0" w:firstRowFirstColumn="0" w:firstRowLastColumn="0" w:lastRowFirstColumn="0" w:lastRowLastColumn="0"/>
-            </w:pPr>
-          </w:p>
-        </w:tc>
       </w:tr>
     </w:tbl>
     <w:p/>
@@ -16117,8 +15561,58 @@
     </w:p>
     <w:p>
       <w:pPr>
-        <w:pStyle w:val="ListParagraph"/>
-        <w:ind w:left="643"/>
+        <w:pStyle w:val="Caption"/>
+        <w:keepNext/>
+        <w:ind w:left="644"/>
+      </w:pPr>
+    </w:p>
+    <w:p>
+      <w:pPr>
+        <w:pStyle w:val="Caption"/>
+        <w:keepNext/>
+        <w:ind w:left="644"/>
+      </w:pPr>
+    </w:p>
+    <w:p>
+      <w:pPr>
+        <w:pStyle w:val="Caption"/>
+        <w:keepNext/>
+        <w:ind w:left="644"/>
+      </w:pPr>
+    </w:p>
+    <w:p>
+      <w:pPr>
+        <w:pStyle w:val="Caption"/>
+        <w:keepNext/>
+        <w:ind w:left="644"/>
+      </w:pPr>
+    </w:p>
+    <w:p>
+      <w:pPr>
+        <w:pStyle w:val="Caption"/>
+        <w:keepNext/>
+        <w:ind w:left="644"/>
+      </w:pPr>
+    </w:p>
+    <w:p>
+      <w:pPr>
+        <w:pStyle w:val="Caption"/>
+        <w:keepNext/>
+        <w:ind w:left="644"/>
+      </w:pPr>
+    </w:p>
+    <w:p>
+      <w:pPr>
+        <w:pStyle w:val="Caption"/>
+        <w:keepNext/>
+        <w:ind w:left="644"/>
+      </w:pPr>
+    </w:p>
+    <w:p>
+      <w:pPr>
+        <w:pStyle w:val="Caption"/>
+        <w:keepNext/>
+        <w:ind w:left="644"/>
       </w:pPr>
     </w:p>
     <w:p>
@@ -16143,24 +15637,23 @@
     <w:tbl>
       <w:tblPr>
         <w:tblStyle w:val="GridTable4-Accent5"/>
-        <w:tblpPr w:leftFromText="180" w:rightFromText="180" w:vertAnchor="text" w:horzAnchor="page" w:tblpX="2073" w:tblpY="4"/>
+        <w:tblpPr w:leftFromText="180" w:rightFromText="180" w:vertAnchor="text" w:horzAnchor="margin" w:tblpXSpec="center" w:tblpY="-11"/>
         <w:tblW w:w="0" w:type="auto"/>
         <w:tblLook w:val="04A0" w:firstRow="1" w:lastRow="0" w:firstColumn="1" w:lastColumn="0" w:noHBand="0" w:noVBand="1"/>
       </w:tblPr>
       <w:tblGrid>
-        <w:gridCol w:w="2972"/>
-        <w:gridCol w:w="2552"/>
-        <w:gridCol w:w="2663"/>
+        <w:gridCol w:w="3256"/>
+        <w:gridCol w:w="3585"/>
       </w:tblGrid>
       <w:tr>
         <w:trPr>
           <w:cnfStyle w:val="100000000000" w:firstRow="1" w:lastRow="0" w:firstColumn="0" w:lastColumn="0" w:oddVBand="0" w:evenVBand="0" w:oddHBand="0" w:evenHBand="0" w:firstRowFirstColumn="0" w:firstRowLastColumn="0" w:lastRowFirstColumn="0" w:lastRowLastColumn="0"/>
-          <w:trHeight w:val="371"/>
+          <w:trHeight w:val="387"/>
         </w:trPr>
         <w:tc>
           <w:tcPr>
             <w:cnfStyle w:val="001000000000" w:firstRow="0" w:lastRow="0" w:firstColumn="1" w:lastColumn="0" w:oddVBand="0" w:evenVBand="0" w:oddHBand="0" w:evenHBand="0" w:firstRowFirstColumn="0" w:firstRowLastColumn="0" w:lastRowFirstColumn="0" w:lastRowLastColumn="0"/>
-            <w:tcW w:w="2972" w:type="dxa"/>
+            <w:tcW w:w="3256" w:type="dxa"/>
             <w:tcBorders>
               <w:top w:val="single" w:sz="4" w:space="0" w:color="auto"/>
               <w:left w:val="single" w:sz="4" w:space="0" w:color="auto"/>
@@ -16173,11 +15666,14 @@
               <w:ind w:left="0"/>
               <w:jc w:val="center"/>
             </w:pPr>
+            <w:r>
+              <w:t>Parameter</w:t>
+            </w:r>
           </w:p>
         </w:tc>
         <w:tc>
           <w:tcPr>
-            <w:tcW w:w="2552" w:type="dxa"/>
+            <w:tcW w:w="3585" w:type="dxa"/>
             <w:tcBorders>
               <w:top w:val="single" w:sz="4" w:space="0" w:color="auto"/>
               <w:left w:val="single" w:sz="4" w:space="0" w:color="auto"/>
@@ -16192,34 +15688,7 @@
               <w:cnfStyle w:val="100000000000" w:firstRow="1" w:lastRow="0" w:firstColumn="0" w:lastColumn="0" w:oddVBand="0" w:evenVBand="0" w:oddHBand="0" w:evenHBand="0" w:firstRowFirstColumn="0" w:firstRowLastColumn="0" w:lastRowFirstColumn="0" w:lastRowLastColumn="0"/>
             </w:pPr>
             <w:r>
-              <w:rPr>
-                <w:u w:val="single"/>
-              </w:rPr>
-              <w:t>Core Python</w:t>
-            </w:r>
-          </w:p>
-        </w:tc>
-        <w:tc>
-          <w:tcPr>
-            <w:tcW w:w="2663" w:type="dxa"/>
-            <w:tcBorders>
-              <w:top w:val="single" w:sz="4" w:space="0" w:color="auto"/>
-              <w:left w:val="single" w:sz="4" w:space="0" w:color="auto"/>
-              <w:right w:val="single" w:sz="4" w:space="0" w:color="auto"/>
-            </w:tcBorders>
-          </w:tcPr>
-          <w:p>
-            <w:pPr>
-              <w:pStyle w:val="ListParagraph"/>
-              <w:ind w:left="0"/>
-              <w:jc w:val="center"/>
-              <w:cnfStyle w:val="100000000000" w:firstRow="1" w:lastRow="0" w:firstColumn="0" w:lastColumn="0" w:oddVBand="0" w:evenVBand="0" w:oddHBand="0" w:evenHBand="0" w:firstRowFirstColumn="0" w:firstRowLastColumn="0" w:lastRowFirstColumn="0" w:lastRowLastColumn="0"/>
-            </w:pPr>
-            <w:r>
-              <w:rPr>
-                <w:u w:val="single"/>
-              </w:rPr>
-              <w:t>Python Library</w:t>
+              <w:t>Result</w:t>
             </w:r>
           </w:p>
         </w:tc>
@@ -16227,12 +15696,12 @@
       <w:tr>
         <w:trPr>
           <w:cnfStyle w:val="000000100000" w:firstRow="0" w:lastRow="0" w:firstColumn="0" w:lastColumn="0" w:oddVBand="0" w:evenVBand="0" w:oddHBand="1" w:evenHBand="0" w:firstRowFirstColumn="0" w:firstRowLastColumn="0" w:lastRowFirstColumn="0" w:lastRowLastColumn="0"/>
-          <w:trHeight w:val="371"/>
+          <w:trHeight w:val="387"/>
         </w:trPr>
         <w:tc>
           <w:tcPr>
             <w:cnfStyle w:val="001000000000" w:firstRow="0" w:lastRow="0" w:firstColumn="1" w:lastColumn="0" w:oddVBand="0" w:evenVBand="0" w:oddHBand="0" w:evenHBand="0" w:firstRowFirstColumn="0" w:firstRowLastColumn="0" w:lastRowFirstColumn="0" w:lastRowLastColumn="0"/>
-            <w:tcW w:w="2972" w:type="dxa"/>
+            <w:tcW w:w="3256" w:type="dxa"/>
             <w:tcBorders>
               <w:top w:val="single" w:sz="4" w:space="0" w:color="5B9BD5" w:themeColor="accent5"/>
               <w:left w:val="single" w:sz="4" w:space="0" w:color="auto"/>
@@ -16252,7 +15721,7 @@
         </w:tc>
         <w:tc>
           <w:tcPr>
-            <w:tcW w:w="2552" w:type="dxa"/>
+            <w:tcW w:w="3585" w:type="dxa"/>
             <w:tcBorders>
               <w:left w:val="single" w:sz="4" w:space="0" w:color="auto"/>
               <w:right w:val="single" w:sz="4" w:space="0" w:color="auto"/>
@@ -16286,31 +15755,15 @@
             </w:r>
           </w:p>
         </w:tc>
-        <w:tc>
-          <w:tcPr>
-            <w:tcW w:w="2663" w:type="dxa"/>
-            <w:tcBorders>
-              <w:left w:val="single" w:sz="4" w:space="0" w:color="auto"/>
-              <w:right w:val="single" w:sz="4" w:space="0" w:color="auto"/>
-            </w:tcBorders>
-          </w:tcPr>
-          <w:p>
-            <w:pPr>
-              <w:pStyle w:val="ListParagraph"/>
-              <w:ind w:left="0"/>
-              <w:cnfStyle w:val="000000100000" w:firstRow="0" w:lastRow="0" w:firstColumn="0" w:lastColumn="0" w:oddVBand="0" w:evenVBand="0" w:oddHBand="1" w:evenHBand="0" w:firstRowFirstColumn="0" w:firstRowLastColumn="0" w:lastRowFirstColumn="0" w:lastRowLastColumn="0"/>
-            </w:pPr>
-          </w:p>
-        </w:tc>
       </w:tr>
       <w:tr>
         <w:trPr>
-          <w:trHeight w:val="371"/>
+          <w:trHeight w:val="387"/>
         </w:trPr>
         <w:tc>
           <w:tcPr>
             <w:cnfStyle w:val="001000000000" w:firstRow="0" w:lastRow="0" w:firstColumn="1" w:lastColumn="0" w:oddVBand="0" w:evenVBand="0" w:oddHBand="0" w:evenHBand="0" w:firstRowFirstColumn="0" w:firstRowLastColumn="0" w:lastRowFirstColumn="0" w:lastRowLastColumn="0"/>
-            <w:tcW w:w="2972" w:type="dxa"/>
+            <w:tcW w:w="3256" w:type="dxa"/>
             <w:tcBorders>
               <w:top w:val="single" w:sz="4" w:space="0" w:color="5B9BD5" w:themeColor="accent5"/>
               <w:left w:val="single" w:sz="4" w:space="0" w:color="auto"/>
@@ -16330,7 +15783,7 @@
         </w:tc>
         <w:tc>
           <w:tcPr>
-            <w:tcW w:w="2552" w:type="dxa"/>
+            <w:tcW w:w="3585" w:type="dxa"/>
             <w:tcBorders>
               <w:left w:val="single" w:sz="4" w:space="0" w:color="auto"/>
               <w:right w:val="single" w:sz="4" w:space="0" w:color="auto"/>
@@ -16364,32 +15817,16 @@
             </w:r>
           </w:p>
         </w:tc>
-        <w:tc>
-          <w:tcPr>
-            <w:tcW w:w="2663" w:type="dxa"/>
-            <w:tcBorders>
-              <w:left w:val="single" w:sz="4" w:space="0" w:color="auto"/>
-              <w:right w:val="single" w:sz="4" w:space="0" w:color="auto"/>
-            </w:tcBorders>
-          </w:tcPr>
-          <w:p>
-            <w:pPr>
-              <w:pStyle w:val="ListParagraph"/>
-              <w:ind w:left="0"/>
-              <w:cnfStyle w:val="000000000000" w:firstRow="0" w:lastRow="0" w:firstColumn="0" w:lastColumn="0" w:oddVBand="0" w:evenVBand="0" w:oddHBand="0" w:evenHBand="0" w:firstRowFirstColumn="0" w:firstRowLastColumn="0" w:lastRowFirstColumn="0" w:lastRowLastColumn="0"/>
-            </w:pPr>
-          </w:p>
-        </w:tc>
       </w:tr>
       <w:tr>
         <w:trPr>
           <w:cnfStyle w:val="000000100000" w:firstRow="0" w:lastRow="0" w:firstColumn="0" w:lastColumn="0" w:oddVBand="0" w:evenVBand="0" w:oddHBand="1" w:evenHBand="0" w:firstRowFirstColumn="0" w:firstRowLastColumn="0" w:lastRowFirstColumn="0" w:lastRowLastColumn="0"/>
-          <w:trHeight w:val="371"/>
+          <w:trHeight w:val="387"/>
         </w:trPr>
         <w:tc>
           <w:tcPr>
             <w:cnfStyle w:val="001000000000" w:firstRow="0" w:lastRow="0" w:firstColumn="1" w:lastColumn="0" w:oddVBand="0" w:evenVBand="0" w:oddHBand="0" w:evenHBand="0" w:firstRowFirstColumn="0" w:firstRowLastColumn="0" w:lastRowFirstColumn="0" w:lastRowLastColumn="0"/>
-            <w:tcW w:w="2972" w:type="dxa"/>
+            <w:tcW w:w="3256" w:type="dxa"/>
             <w:tcBorders>
               <w:top w:val="single" w:sz="4" w:space="0" w:color="5B9BD5" w:themeColor="accent5"/>
               <w:left w:val="single" w:sz="4" w:space="0" w:color="auto"/>
@@ -16409,7 +15846,7 @@
         </w:tc>
         <w:tc>
           <w:tcPr>
-            <w:tcW w:w="2552" w:type="dxa"/>
+            <w:tcW w:w="3585" w:type="dxa"/>
             <w:tcBorders>
               <w:left w:val="single" w:sz="4" w:space="0" w:color="auto"/>
               <w:right w:val="single" w:sz="4" w:space="0" w:color="auto"/>
@@ -16426,31 +15863,15 @@
             </w:r>
           </w:p>
         </w:tc>
-        <w:tc>
-          <w:tcPr>
-            <w:tcW w:w="2663" w:type="dxa"/>
-            <w:tcBorders>
-              <w:left w:val="single" w:sz="4" w:space="0" w:color="auto"/>
-              <w:right w:val="single" w:sz="4" w:space="0" w:color="auto"/>
-            </w:tcBorders>
-          </w:tcPr>
-          <w:p>
-            <w:pPr>
-              <w:pStyle w:val="ListParagraph"/>
-              <w:ind w:left="0"/>
-              <w:cnfStyle w:val="000000100000" w:firstRow="0" w:lastRow="0" w:firstColumn="0" w:lastColumn="0" w:oddVBand="0" w:evenVBand="0" w:oddHBand="1" w:evenHBand="0" w:firstRowFirstColumn="0" w:firstRowLastColumn="0" w:lastRowFirstColumn="0" w:lastRowLastColumn="0"/>
-            </w:pPr>
-          </w:p>
-        </w:tc>
       </w:tr>
       <w:tr>
         <w:trPr>
-          <w:trHeight w:val="371"/>
+          <w:trHeight w:val="387"/>
         </w:trPr>
         <w:tc>
           <w:tcPr>
             <w:cnfStyle w:val="001000000000" w:firstRow="0" w:lastRow="0" w:firstColumn="1" w:lastColumn="0" w:oddVBand="0" w:evenVBand="0" w:oddHBand="0" w:evenHBand="0" w:firstRowFirstColumn="0" w:firstRowLastColumn="0" w:lastRowFirstColumn="0" w:lastRowLastColumn="0"/>
-            <w:tcW w:w="2972" w:type="dxa"/>
+            <w:tcW w:w="3256" w:type="dxa"/>
             <w:tcBorders>
               <w:top w:val="single" w:sz="4" w:space="0" w:color="5B9BD5" w:themeColor="accent5"/>
               <w:left w:val="single" w:sz="4" w:space="0" w:color="auto"/>
@@ -16470,7 +15891,7 @@
         </w:tc>
         <w:tc>
           <w:tcPr>
-            <w:tcW w:w="2552" w:type="dxa"/>
+            <w:tcW w:w="3585" w:type="dxa"/>
             <w:tcBorders>
               <w:left w:val="single" w:sz="4" w:space="0" w:color="auto"/>
               <w:right w:val="single" w:sz="4" w:space="0" w:color="auto"/>
@@ -16504,32 +15925,16 @@
             </w:r>
           </w:p>
         </w:tc>
-        <w:tc>
-          <w:tcPr>
-            <w:tcW w:w="2663" w:type="dxa"/>
-            <w:tcBorders>
-              <w:left w:val="single" w:sz="4" w:space="0" w:color="auto"/>
-              <w:right w:val="single" w:sz="4" w:space="0" w:color="auto"/>
-            </w:tcBorders>
-          </w:tcPr>
-          <w:p>
-            <w:pPr>
-              <w:pStyle w:val="ListParagraph"/>
-              <w:ind w:left="0"/>
-              <w:cnfStyle w:val="000000000000" w:firstRow="0" w:lastRow="0" w:firstColumn="0" w:lastColumn="0" w:oddVBand="0" w:evenVBand="0" w:oddHBand="0" w:evenHBand="0" w:firstRowFirstColumn="0" w:firstRowLastColumn="0" w:lastRowFirstColumn="0" w:lastRowLastColumn="0"/>
-            </w:pPr>
-          </w:p>
-        </w:tc>
       </w:tr>
       <w:tr>
         <w:trPr>
           <w:cnfStyle w:val="000000100000" w:firstRow="0" w:lastRow="0" w:firstColumn="0" w:lastColumn="0" w:oddVBand="0" w:evenVBand="0" w:oddHBand="1" w:evenHBand="0" w:firstRowFirstColumn="0" w:firstRowLastColumn="0" w:lastRowFirstColumn="0" w:lastRowLastColumn="0"/>
-          <w:trHeight w:val="371"/>
+          <w:trHeight w:val="387"/>
         </w:trPr>
         <w:tc>
           <w:tcPr>
             <w:cnfStyle w:val="001000000000" w:firstRow="0" w:lastRow="0" w:firstColumn="1" w:lastColumn="0" w:oddVBand="0" w:evenVBand="0" w:oddHBand="0" w:evenHBand="0" w:firstRowFirstColumn="0" w:firstRowLastColumn="0" w:lastRowFirstColumn="0" w:lastRowLastColumn="0"/>
-            <w:tcW w:w="2972" w:type="dxa"/>
+            <w:tcW w:w="3256" w:type="dxa"/>
             <w:tcBorders>
               <w:top w:val="single" w:sz="4" w:space="0" w:color="5B9BD5" w:themeColor="accent5"/>
               <w:left w:val="single" w:sz="4" w:space="0" w:color="auto"/>
@@ -16549,7 +15954,7 @@
         </w:tc>
         <w:tc>
           <w:tcPr>
-            <w:tcW w:w="2552" w:type="dxa"/>
+            <w:tcW w:w="3585" w:type="dxa"/>
             <w:tcBorders>
               <w:left w:val="single" w:sz="4" w:space="0" w:color="auto"/>
               <w:right w:val="single" w:sz="4" w:space="0" w:color="auto"/>
@@ -16575,31 +15980,15 @@
             </w:r>
           </w:p>
         </w:tc>
-        <w:tc>
-          <w:tcPr>
-            <w:tcW w:w="2663" w:type="dxa"/>
-            <w:tcBorders>
-              <w:left w:val="single" w:sz="4" w:space="0" w:color="auto"/>
-              <w:right w:val="single" w:sz="4" w:space="0" w:color="auto"/>
-            </w:tcBorders>
-          </w:tcPr>
-          <w:p>
-            <w:pPr>
-              <w:pStyle w:val="ListParagraph"/>
-              <w:ind w:left="0"/>
-              <w:cnfStyle w:val="000000100000" w:firstRow="0" w:lastRow="0" w:firstColumn="0" w:lastColumn="0" w:oddVBand="0" w:evenVBand="0" w:oddHBand="1" w:evenHBand="0" w:firstRowFirstColumn="0" w:firstRowLastColumn="0" w:lastRowFirstColumn="0" w:lastRowLastColumn="0"/>
-            </w:pPr>
-          </w:p>
-        </w:tc>
       </w:tr>
       <w:tr>
         <w:trPr>
-          <w:trHeight w:val="371"/>
+          <w:trHeight w:val="387"/>
         </w:trPr>
         <w:tc>
           <w:tcPr>
             <w:cnfStyle w:val="001000000000" w:firstRow="0" w:lastRow="0" w:firstColumn="1" w:lastColumn="0" w:oddVBand="0" w:evenVBand="0" w:oddHBand="0" w:evenHBand="0" w:firstRowFirstColumn="0" w:firstRowLastColumn="0" w:lastRowFirstColumn="0" w:lastRowLastColumn="0"/>
-            <w:tcW w:w="2972" w:type="dxa"/>
+            <w:tcW w:w="3256" w:type="dxa"/>
             <w:tcBorders>
               <w:top w:val="single" w:sz="4" w:space="0" w:color="5B9BD5" w:themeColor="accent5"/>
               <w:left w:val="single" w:sz="4" w:space="0" w:color="auto"/>
@@ -16619,7 +16008,7 @@
         </w:tc>
         <w:tc>
           <w:tcPr>
-            <w:tcW w:w="2552" w:type="dxa"/>
+            <w:tcW w:w="3585" w:type="dxa"/>
             <w:tcBorders>
               <w:left w:val="single" w:sz="4" w:space="0" w:color="auto"/>
               <w:right w:val="single" w:sz="4" w:space="0" w:color="auto"/>
@@ -16636,32 +16025,16 @@
             </w:r>
           </w:p>
         </w:tc>
-        <w:tc>
-          <w:tcPr>
-            <w:tcW w:w="2663" w:type="dxa"/>
-            <w:tcBorders>
-              <w:left w:val="single" w:sz="4" w:space="0" w:color="auto"/>
-              <w:right w:val="single" w:sz="4" w:space="0" w:color="auto"/>
-            </w:tcBorders>
-          </w:tcPr>
-          <w:p>
-            <w:pPr>
-              <w:pStyle w:val="ListParagraph"/>
-              <w:ind w:left="0"/>
-              <w:cnfStyle w:val="000000000000" w:firstRow="0" w:lastRow="0" w:firstColumn="0" w:lastColumn="0" w:oddVBand="0" w:evenVBand="0" w:oddHBand="0" w:evenHBand="0" w:firstRowFirstColumn="0" w:firstRowLastColumn="0" w:lastRowFirstColumn="0" w:lastRowLastColumn="0"/>
-            </w:pPr>
-          </w:p>
-        </w:tc>
       </w:tr>
       <w:tr>
         <w:trPr>
           <w:cnfStyle w:val="000000100000" w:firstRow="0" w:lastRow="0" w:firstColumn="0" w:lastColumn="0" w:oddVBand="0" w:evenVBand="0" w:oddHBand="1" w:evenHBand="0" w:firstRowFirstColumn="0" w:firstRowLastColumn="0" w:lastRowFirstColumn="0" w:lastRowLastColumn="0"/>
-          <w:trHeight w:val="371"/>
+          <w:trHeight w:val="387"/>
         </w:trPr>
         <w:tc>
           <w:tcPr>
             <w:cnfStyle w:val="001000000000" w:firstRow="0" w:lastRow="0" w:firstColumn="1" w:lastColumn="0" w:oddVBand="0" w:evenVBand="0" w:oddHBand="0" w:evenHBand="0" w:firstRowFirstColumn="0" w:firstRowLastColumn="0" w:lastRowFirstColumn="0" w:lastRowLastColumn="0"/>
-            <w:tcW w:w="2972" w:type="dxa"/>
+            <w:tcW w:w="3256" w:type="dxa"/>
             <w:tcBorders>
               <w:top w:val="single" w:sz="4" w:space="0" w:color="5B9BD5" w:themeColor="accent5"/>
               <w:left w:val="single" w:sz="4" w:space="0" w:color="auto"/>
@@ -16681,7 +16054,7 @@
         </w:tc>
         <w:tc>
           <w:tcPr>
-            <w:tcW w:w="2552" w:type="dxa"/>
+            <w:tcW w:w="3585" w:type="dxa"/>
             <w:tcBorders>
               <w:left w:val="single" w:sz="4" w:space="0" w:color="auto"/>
               <w:right w:val="single" w:sz="4" w:space="0" w:color="auto"/>
@@ -16723,31 +16096,15 @@
             </w:r>
           </w:p>
         </w:tc>
-        <w:tc>
-          <w:tcPr>
-            <w:tcW w:w="2663" w:type="dxa"/>
-            <w:tcBorders>
-              <w:left w:val="single" w:sz="4" w:space="0" w:color="auto"/>
-              <w:right w:val="single" w:sz="4" w:space="0" w:color="auto"/>
-            </w:tcBorders>
-          </w:tcPr>
-          <w:p>
-            <w:pPr>
-              <w:pStyle w:val="ListParagraph"/>
-              <w:ind w:left="0"/>
-              <w:cnfStyle w:val="000000100000" w:firstRow="0" w:lastRow="0" w:firstColumn="0" w:lastColumn="0" w:oddVBand="0" w:evenVBand="0" w:oddHBand="1" w:evenHBand="0" w:firstRowFirstColumn="0" w:firstRowLastColumn="0" w:lastRowFirstColumn="0" w:lastRowLastColumn="0"/>
-            </w:pPr>
-          </w:p>
-        </w:tc>
       </w:tr>
       <w:tr>
         <w:trPr>
-          <w:trHeight w:val="371"/>
+          <w:trHeight w:val="387"/>
         </w:trPr>
         <w:tc>
           <w:tcPr>
             <w:cnfStyle w:val="001000000000" w:firstRow="0" w:lastRow="0" w:firstColumn="1" w:lastColumn="0" w:oddVBand="0" w:evenVBand="0" w:oddHBand="0" w:evenHBand="0" w:firstRowFirstColumn="0" w:firstRowLastColumn="0" w:lastRowFirstColumn="0" w:lastRowLastColumn="0"/>
-            <w:tcW w:w="2972" w:type="dxa"/>
+            <w:tcW w:w="3256" w:type="dxa"/>
             <w:tcBorders>
               <w:top w:val="single" w:sz="4" w:space="0" w:color="5B9BD5" w:themeColor="accent5"/>
               <w:left w:val="single" w:sz="4" w:space="0" w:color="auto"/>
@@ -16767,7 +16124,7 @@
         </w:tc>
         <w:tc>
           <w:tcPr>
-            <w:tcW w:w="2552" w:type="dxa"/>
+            <w:tcW w:w="3585" w:type="dxa"/>
             <w:tcBorders>
               <w:left w:val="single" w:sz="4" w:space="0" w:color="auto"/>
               <w:right w:val="single" w:sz="4" w:space="0" w:color="auto"/>
@@ -16801,22 +16158,6 @@
             </w:r>
           </w:p>
         </w:tc>
-        <w:tc>
-          <w:tcPr>
-            <w:tcW w:w="2663" w:type="dxa"/>
-            <w:tcBorders>
-              <w:left w:val="single" w:sz="4" w:space="0" w:color="auto"/>
-              <w:right w:val="single" w:sz="4" w:space="0" w:color="auto"/>
-            </w:tcBorders>
-          </w:tcPr>
-          <w:p>
-            <w:pPr>
-              <w:pStyle w:val="ListParagraph"/>
-              <w:ind w:left="0"/>
-              <w:cnfStyle w:val="000000000000" w:firstRow="0" w:lastRow="0" w:firstColumn="0" w:lastColumn="0" w:oddVBand="0" w:evenVBand="0" w:oddHBand="0" w:evenHBand="0" w:firstRowFirstColumn="0" w:firstRowLastColumn="0" w:lastRowFirstColumn="0" w:lastRowLastColumn="0"/>
-            </w:pPr>
-          </w:p>
-        </w:tc>
       </w:tr>
     </w:tbl>
     <w:p/>
@@ -16827,6 +16168,11 @@
         <w:ind w:left="643"/>
       </w:pPr>
     </w:p>
+    <w:p/>
+    <w:p/>
+    <w:p/>
+    <w:p/>
+    <w:p/>
     <w:p/>
     <w:p/>
     <w:p>
@@ -17277,13 +16623,10 @@
         <w:t xml:space="preserve">. </w:t>
       </w:r>
       <w:r>
-        <w:rPr>
-          <w:color w:val="FF0000"/>
-        </w:rPr>
-        <w:t>It contains 100836 ratings and 3683 tag applications across 9742 movies</w:t>
-      </w:r>
-      <w:r>
-        <w:t xml:space="preserve">. The data </w:t>
+        <w:t>It contains 100836 ratings and 3683 tag applications across 9742 movies.</w:t>
+      </w:r>
+      <w:r>
+        <w:t xml:space="preserve"> The data </w:t>
       </w:r>
       <w:r>
         <w:t>contains ratings from</w:t>
@@ -19583,22 +18926,21 @@
     <w:bookmarkStart w:id="24" w:name="_Toc38105491" w:displacedByCustomXml="next"/>
     <w:sdt>
       <w:sdtPr>
+        <w:rPr>
+          <w:rFonts w:asciiTheme="minorHAnsi" w:eastAsiaTheme="minorHAnsi" w:hAnsiTheme="minorHAnsi" w:cstheme="minorBidi"/>
+          <w:b w:val="0"/>
+          <w:bCs w:val="0"/>
+          <w:color w:val="auto"/>
+          <w:sz w:val="22"/>
+          <w:szCs w:val="22"/>
+        </w:rPr>
         <w:id w:val="-1388172629"/>
         <w:docPartObj>
           <w:docPartGallery w:val="Bibliographies"/>
           <w:docPartUnique/>
         </w:docPartObj>
       </w:sdtPr>
-      <w:sdtEndPr>
-        <w:rPr>
-          <w:rFonts w:asciiTheme="minorHAnsi" w:eastAsiaTheme="minorHAnsi" w:hAnsiTheme="minorHAnsi" w:cstheme="minorBidi"/>
-          <w:b w:val="0"/>
-          <w:bCs w:val="0"/>
-          <w:color w:val="auto"/>
-          <w:sz w:val="22"/>
-          <w:szCs w:val="22"/>
-        </w:rPr>
-      </w:sdtEndPr>
+      <w:sdtEndPr/>
       <w:sdtContent>
         <w:p>
           <w:pPr>
@@ -19614,6 +18956,7 @@
             <w:id w:val="-573587230"/>
             <w:bibliography/>
           </w:sdtPr>
+          <w:sdtEndPr/>
           <w:sdtContent>
             <w:p>
               <w:pPr>
@@ -24351,7 +23694,7 @@
 </file>
 
 <file path=customXml/itemProps1.xml><?xml version="1.0" encoding="utf-8"?>
-<ds:datastoreItem xmlns:ds="http://schemas.openxmlformats.org/officeDocument/2006/customXml" ds:itemID="{67F83D3E-66F1-4D7A-9A84-832F59593262}">
+<ds:datastoreItem xmlns:ds="http://schemas.openxmlformats.org/officeDocument/2006/customXml" ds:itemID="{1E4D0002-77A4-4F63-9C5B-B81AF1A652E7}">
   <ds:schemaRefs>
     <ds:schemaRef ds:uri="http://schemas.openxmlformats.org/officeDocument/2006/bibliography"/>
   </ds:schemaRefs>

</xml_diff>

<commit_message>
Added Peer Marking Table
</commit_message>
<xml_diff>
--- a/Data Mining Report.docx
+++ b/Data Mining Report.docx
@@ -3468,6 +3468,7 @@
                                 <w:calendar w:val="gregorian"/>
                               </w:date>
                             </w:sdtPr>
+                            <w:sdtEndPr/>
                             <w:sdtContent>
                               <w:p>
                                 <w:pPr>
@@ -4163,6 +4164,7 @@
                               <w:dataBinding w:prefixMappings="xmlns:ns0='http://purl.org/dc/elements/1.1/' xmlns:ns1='http://schemas.openxmlformats.org/package/2006/metadata/core-properties' " w:xpath="/ns1:coreProperties[1]/ns0:title[1]" w:storeItemID="{6C3C8BC8-F283-45AE-878A-BAB7291924A1}"/>
                               <w:text/>
                             </w:sdtPr>
+                            <w:sdtEndPr/>
                             <w:sdtContent>
                               <w:r>
                                 <w:rPr>
@@ -4200,6 +4202,7 @@
                               <w:dataBinding w:prefixMappings="xmlns:ns0='http://purl.org/dc/elements/1.1/' xmlns:ns1='http://schemas.openxmlformats.org/package/2006/metadata/core-properties' " w:xpath="/ns1:coreProperties[1]/ns0:subject[1]" w:storeItemID="{6C3C8BC8-F283-45AE-878A-BAB7291924A1}"/>
                               <w:text/>
                             </w:sdtPr>
+                            <w:sdtEndPr/>
                             <w:sdtContent>
                               <w:r>
                                 <w:rPr>
@@ -4310,7 +4313,7 @@
             </w:rPr>
             <w:fldChar w:fldCharType="separate"/>
           </w:r>
-          <w:hyperlink w:anchor="_Toc38105474" w:history="1">
+          <w:hyperlink w:anchor="_Toc39575373" w:history="1">
             <w:r>
               <w:rPr>
                 <w:rStyle w:val="Hyperlink"/>
@@ -4337,7 +4340,7 @@
                 <w:noProof/>
                 <w:webHidden/>
               </w:rPr>
-              <w:instrText xml:space="preserve"> PAGEREF _Toc38105474 \h </w:instrText>
+              <w:instrText xml:space="preserve"> PAGEREF _Toc39575373 \h </w:instrText>
             </w:r>
             <w:r>
               <w:rPr>
@@ -4380,7 +4383,7 @@
               <w:lang w:eastAsia="en-GB"/>
             </w:rPr>
           </w:pPr>
-          <w:hyperlink w:anchor="_Toc38105475" w:history="1">
+          <w:hyperlink w:anchor="_Toc39575374" w:history="1">
             <w:r>
               <w:rPr>
                 <w:rStyle w:val="Hyperlink"/>
@@ -4407,7 +4410,7 @@
                 <w:noProof/>
                 <w:webHidden/>
               </w:rPr>
-              <w:instrText xml:space="preserve"> PAGEREF _Toc38105475 \h </w:instrText>
+              <w:instrText xml:space="preserve"> PAGEREF _Toc39575374 \h </w:instrText>
             </w:r>
             <w:r>
               <w:rPr>
@@ -4451,7 +4454,7 @@
               <w:lang w:val="en-GB" w:eastAsia="en-GB"/>
             </w:rPr>
           </w:pPr>
-          <w:hyperlink w:anchor="_Toc38105476" w:history="1">
+          <w:hyperlink w:anchor="_Toc39575375" w:history="1">
             <w:r>
               <w:rPr>
                 <w:rStyle w:val="Hyperlink"/>
@@ -4493,7 +4496,7 @@
                 <w:noProof/>
                 <w:webHidden/>
               </w:rPr>
-              <w:instrText xml:space="preserve"> PAGEREF _Toc38105476 \h </w:instrText>
+              <w:instrText xml:space="preserve"> PAGEREF _Toc39575375 \h </w:instrText>
             </w:r>
             <w:r>
               <w:rPr>
@@ -4537,7 +4540,7 @@
               <w:lang w:val="en-GB" w:eastAsia="en-GB"/>
             </w:rPr>
           </w:pPr>
-          <w:hyperlink w:anchor="_Toc38105477" w:history="1">
+          <w:hyperlink w:anchor="_Toc39575376" w:history="1">
             <w:r>
               <w:rPr>
                 <w:rStyle w:val="Hyperlink"/>
@@ -4579,7 +4582,7 @@
                 <w:noProof/>
                 <w:webHidden/>
               </w:rPr>
-              <w:instrText xml:space="preserve"> PAGEREF _Toc38105477 \h </w:instrText>
+              <w:instrText xml:space="preserve"> PAGEREF _Toc39575376 \h </w:instrText>
             </w:r>
             <w:r>
               <w:rPr>
@@ -4623,7 +4626,7 @@
               <w:lang w:val="en-GB" w:eastAsia="en-GB"/>
             </w:rPr>
           </w:pPr>
-          <w:hyperlink w:anchor="_Toc38105478" w:history="1">
+          <w:hyperlink w:anchor="_Toc39575377" w:history="1">
             <w:r>
               <w:rPr>
                 <w:rStyle w:val="Hyperlink"/>
@@ -4665,7 +4668,7 @@
                 <w:noProof/>
                 <w:webHidden/>
               </w:rPr>
-              <w:instrText xml:space="preserve"> PAGEREF _Toc38105478 \h </w:instrText>
+              <w:instrText xml:space="preserve"> PAGEREF _Toc39575377 \h </w:instrText>
             </w:r>
             <w:r>
               <w:rPr>
@@ -4708,7 +4711,7 @@
               <w:lang w:eastAsia="en-GB"/>
             </w:rPr>
           </w:pPr>
-          <w:hyperlink w:anchor="_Toc38105479" w:history="1">
+          <w:hyperlink w:anchor="_Toc39575378" w:history="1">
             <w:r>
               <w:rPr>
                 <w:rStyle w:val="Hyperlink"/>
@@ -4735,7 +4738,7 @@
                 <w:noProof/>
                 <w:webHidden/>
               </w:rPr>
-              <w:instrText xml:space="preserve"> PAGEREF _Toc38105479 \h </w:instrText>
+              <w:instrText xml:space="preserve"> PAGEREF _Toc39575378 \h </w:instrText>
             </w:r>
             <w:r>
               <w:rPr>
@@ -4778,7 +4781,7 @@
               <w:lang w:eastAsia="en-GB"/>
             </w:rPr>
           </w:pPr>
-          <w:hyperlink w:anchor="_Toc38105480" w:history="1">
+          <w:hyperlink w:anchor="_Toc39575379" w:history="1">
             <w:r>
               <w:rPr>
                 <w:rStyle w:val="Hyperlink"/>
@@ -4787,7 +4790,7 @@
                 <w:iCs/>
                 <w:noProof/>
               </w:rPr>
-              <w:t>Association Rules Mining, Apriori – Aleksandra Petkova, Nour Aldin</w:t>
+              <w:t>Association Rules Mining, Apriori (Core and Library) – Aleksandra Petkova, Nour Aldin</w:t>
             </w:r>
             <w:r>
               <w:rPr>
@@ -4808,7 +4811,7 @@
                 <w:noProof/>
                 <w:webHidden/>
               </w:rPr>
-              <w:instrText xml:space="preserve"> PAGEREF _Toc38105480 \h </w:instrText>
+              <w:instrText xml:space="preserve"> PAGEREF _Toc39575379 \h </w:instrText>
             </w:r>
             <w:r>
               <w:rPr>
@@ -4851,7 +4854,7 @@
               <w:lang w:val="en-GB" w:eastAsia="en-GB"/>
             </w:rPr>
           </w:pPr>
-          <w:hyperlink w:anchor="_Toc38105481" w:history="1">
+          <w:hyperlink w:anchor="_Toc39575380" w:history="1">
             <w:r>
               <w:rPr>
                 <w:rStyle w:val="Hyperlink"/>
@@ -4878,7 +4881,7 @@
                 <w:noProof/>
                 <w:webHidden/>
               </w:rPr>
-              <w:instrText xml:space="preserve"> PAGEREF _Toc38105481 \h </w:instrText>
+              <w:instrText xml:space="preserve"> PAGEREF _Toc39575380 \h </w:instrText>
             </w:r>
             <w:r>
               <w:rPr>
@@ -4921,7 +4924,7 @@
               <w:lang w:val="en-GB" w:eastAsia="en-GB"/>
             </w:rPr>
           </w:pPr>
-          <w:hyperlink w:anchor="_Toc38105482" w:history="1">
+          <w:hyperlink w:anchor="_Toc39575381" w:history="1">
             <w:r>
               <w:rPr>
                 <w:rStyle w:val="Hyperlink"/>
@@ -4948,7 +4951,7 @@
                 <w:noProof/>
                 <w:webHidden/>
               </w:rPr>
-              <w:instrText xml:space="preserve"> PAGEREF _Toc38105482 \h </w:instrText>
+              <w:instrText xml:space="preserve"> PAGEREF _Toc39575381 \h </w:instrText>
             </w:r>
             <w:r>
               <w:rPr>
@@ -4991,7 +4994,7 @@
               <w:lang w:val="en-GB" w:eastAsia="en-GB"/>
             </w:rPr>
           </w:pPr>
-          <w:hyperlink w:anchor="_Toc38105483" w:history="1">
+          <w:hyperlink w:anchor="_Toc39575382" w:history="1">
             <w:r>
               <w:rPr>
                 <w:rStyle w:val="Hyperlink"/>
@@ -5034,7 +5037,7 @@
                 <w:noProof/>
                 <w:webHidden/>
               </w:rPr>
-              <w:instrText xml:space="preserve"> PAGEREF _Toc38105483 \h </w:instrText>
+              <w:instrText xml:space="preserve"> PAGEREF _Toc39575382 \h </w:instrText>
             </w:r>
             <w:r>
               <w:rPr>
@@ -5077,7 +5080,7 @@
               <w:lang w:val="en-GB" w:eastAsia="en-GB"/>
             </w:rPr>
           </w:pPr>
-          <w:hyperlink w:anchor="_Toc38105484" w:history="1">
+          <w:hyperlink w:anchor="_Toc39575383" w:history="1">
             <w:r>
               <w:rPr>
                 <w:rStyle w:val="Hyperlink"/>
@@ -5104,7 +5107,7 @@
                 <w:noProof/>
                 <w:webHidden/>
               </w:rPr>
-              <w:instrText xml:space="preserve"> PAGEREF _Toc38105484 \h </w:instrText>
+              <w:instrText xml:space="preserve"> PAGEREF _Toc39575383 \h </w:instrText>
             </w:r>
             <w:r>
               <w:rPr>
@@ -5147,7 +5150,7 @@
               <w:lang w:val="en-GB" w:eastAsia="en-GB"/>
             </w:rPr>
           </w:pPr>
-          <w:hyperlink w:anchor="_Toc38105485" w:history="1">
+          <w:hyperlink w:anchor="_Toc39575384" w:history="1">
             <w:r>
               <w:rPr>
                 <w:rStyle w:val="Hyperlink"/>
@@ -5183,7 +5186,7 @@
                 <w:noProof/>
                 <w:webHidden/>
               </w:rPr>
-              <w:instrText xml:space="preserve"> PAGEREF _Toc38105485 \h </w:instrText>
+              <w:instrText xml:space="preserve"> PAGEREF _Toc39575384 \h </w:instrText>
             </w:r>
             <w:r>
               <w:rPr>
@@ -5226,7 +5229,7 @@
               <w:lang w:eastAsia="en-GB"/>
             </w:rPr>
           </w:pPr>
-          <w:hyperlink w:anchor="_Toc38105486" w:history="1">
+          <w:hyperlink w:anchor="_Toc39575385" w:history="1">
             <w:r>
               <w:rPr>
                 <w:rStyle w:val="Hyperlink"/>
@@ -5256,7 +5259,7 @@
                 <w:noProof/>
                 <w:webHidden/>
               </w:rPr>
-              <w:instrText xml:space="preserve"> PAGEREF _Toc38105486 \h </w:instrText>
+              <w:instrText xml:space="preserve"> PAGEREF _Toc39575385 \h </w:instrText>
             </w:r>
             <w:r>
               <w:rPr>
@@ -5299,7 +5302,7 @@
               <w:lang w:val="en-GB" w:eastAsia="en-GB"/>
             </w:rPr>
           </w:pPr>
-          <w:hyperlink w:anchor="_Toc38105487" w:history="1">
+          <w:hyperlink w:anchor="_Toc39575386" w:history="1">
             <w:r>
               <w:rPr>
                 <w:rStyle w:val="Hyperlink"/>
@@ -5326,7 +5329,7 @@
                 <w:noProof/>
                 <w:webHidden/>
               </w:rPr>
-              <w:instrText xml:space="preserve"> PAGEREF _Toc38105487 \h </w:instrText>
+              <w:instrText xml:space="preserve"> PAGEREF _Toc39575386 \h </w:instrText>
             </w:r>
             <w:r>
               <w:rPr>
@@ -5369,13 +5372,13 @@
               <w:lang w:val="en-GB" w:eastAsia="en-GB"/>
             </w:rPr>
           </w:pPr>
-          <w:hyperlink w:anchor="_Toc38105488" w:history="1">
+          <w:hyperlink w:anchor="_Toc39575387" w:history="1">
             <w:r>
               <w:rPr>
                 <w:rStyle w:val="Hyperlink"/>
                 <w:noProof/>
               </w:rPr>
-              <w:t>Datasets</w:t>
+              <w:t>Datasets Usage</w:t>
             </w:r>
             <w:r>
               <w:rPr>
@@ -5396,7 +5399,7 @@
                 <w:noProof/>
                 <w:webHidden/>
               </w:rPr>
-              <w:instrText xml:space="preserve"> PAGEREF _Toc38105488 \h </w:instrText>
+              <w:instrText xml:space="preserve"> PAGEREF _Toc39575387 \h </w:instrText>
             </w:r>
             <w:r>
               <w:rPr>
@@ -5439,7 +5442,7 @@
               <w:lang w:val="en-GB" w:eastAsia="en-GB"/>
             </w:rPr>
           </w:pPr>
-          <w:hyperlink w:anchor="_Toc38105489" w:history="1">
+          <w:hyperlink w:anchor="_Toc39575388" w:history="1">
             <w:r>
               <w:rPr>
                 <w:rStyle w:val="Hyperlink"/>
@@ -5475,7 +5478,7 @@
                 <w:noProof/>
                 <w:webHidden/>
               </w:rPr>
-              <w:instrText xml:space="preserve"> PAGEREF _Toc38105489 \h </w:instrText>
+              <w:instrText xml:space="preserve"> PAGEREF _Toc39575388 \h </w:instrText>
             </w:r>
             <w:r>
               <w:rPr>
@@ -5518,13 +5521,13 @@
               <w:lang w:eastAsia="en-GB"/>
             </w:rPr>
           </w:pPr>
-          <w:hyperlink w:anchor="_Toc38105490" w:history="1">
+          <w:hyperlink w:anchor="_Toc39575389" w:history="1">
             <w:r>
               <w:rPr>
                 <w:rStyle w:val="Hyperlink"/>
                 <w:noProof/>
               </w:rPr>
-              <w:t>Conclusion</w:t>
+              <w:t>Other Contributions</w:t>
             </w:r>
             <w:r>
               <w:rPr>
@@ -5545,7 +5548,7 @@
                 <w:noProof/>
                 <w:webHidden/>
               </w:rPr>
-              <w:instrText xml:space="preserve"> PAGEREF _Toc38105490 \h </w:instrText>
+              <w:instrText xml:space="preserve"> PAGEREF _Toc39575389 \h </w:instrText>
             </w:r>
             <w:r>
               <w:rPr>
@@ -5588,7 +5591,77 @@
               <w:lang w:eastAsia="en-GB"/>
             </w:rPr>
           </w:pPr>
-          <w:hyperlink w:anchor="_Toc38105491" w:history="1">
+          <w:hyperlink w:anchor="_Toc39575390" w:history="1">
+            <w:r>
+              <w:rPr>
+                <w:rStyle w:val="Hyperlink"/>
+                <w:noProof/>
+              </w:rPr>
+              <w:t>Conclusion</w:t>
+            </w:r>
+            <w:r>
+              <w:rPr>
+                <w:noProof/>
+                <w:webHidden/>
+              </w:rPr>
+              <w:tab/>
+            </w:r>
+            <w:r>
+              <w:rPr>
+                <w:noProof/>
+                <w:webHidden/>
+              </w:rPr>
+              <w:fldChar w:fldCharType="begin"/>
+            </w:r>
+            <w:r>
+              <w:rPr>
+                <w:noProof/>
+                <w:webHidden/>
+              </w:rPr>
+              <w:instrText xml:space="preserve"> PAGEREF _Toc39575390 \h </w:instrText>
+            </w:r>
+            <w:r>
+              <w:rPr>
+                <w:noProof/>
+                <w:webHidden/>
+              </w:rPr>
+            </w:r>
+            <w:r>
+              <w:rPr>
+                <w:noProof/>
+                <w:webHidden/>
+              </w:rPr>
+              <w:fldChar w:fldCharType="separate"/>
+            </w:r>
+            <w:r>
+              <w:rPr>
+                <w:noProof/>
+                <w:webHidden/>
+              </w:rPr>
+              <w:t>15</w:t>
+            </w:r>
+            <w:r>
+              <w:rPr>
+                <w:noProof/>
+                <w:webHidden/>
+              </w:rPr>
+              <w:fldChar w:fldCharType="end"/>
+            </w:r>
+          </w:hyperlink>
+        </w:p>
+        <w:p>
+          <w:pPr>
+            <w:pStyle w:val="TOC1"/>
+            <w:tabs>
+              <w:tab w:val="right" w:leader="dot" w:pos="9016"/>
+            </w:tabs>
+            <w:rPr>
+              <w:rFonts w:eastAsiaTheme="minorEastAsia"/>
+              <w:noProof/>
+              <w:lang w:eastAsia="en-GB"/>
+            </w:rPr>
+          </w:pPr>
+          <w:hyperlink w:anchor="_Toc39575391" w:history="1">
             <w:r>
               <w:rPr>
                 <w:rStyle w:val="Hyperlink"/>
@@ -5615,7 +5688,7 @@
                 <w:noProof/>
                 <w:webHidden/>
               </w:rPr>
-              <w:instrText xml:space="preserve"> PAGEREF _Toc38105491 \h </w:instrText>
+              <w:instrText xml:space="preserve"> PAGEREF _Toc39575391 \h </w:instrText>
             </w:r>
             <w:r>
               <w:rPr>
@@ -5673,7 +5746,7 @@
       <w:pPr>
         <w:pStyle w:val="Heading1"/>
       </w:pPr>
-      <w:bookmarkStart w:id="0" w:name="_Toc38105474"/>
+      <w:bookmarkStart w:id="0" w:name="_Toc39575373"/>
       <w:r>
         <w:lastRenderedPageBreak/>
         <w:t>Introduction</w:t>
@@ -5695,7 +5768,7 @@
       <w:pPr>
         <w:pStyle w:val="Heading1"/>
       </w:pPr>
-      <w:bookmarkStart w:id="1" w:name="_Toc38105475"/>
+      <w:bookmarkStart w:id="1" w:name="_Toc39575374"/>
       <w:r>
         <w:t>Datasets</w:t>
       </w:r>
@@ -5723,7 +5796,7 @@
       <w:r>
         <w:fldChar w:fldCharType="separate"/>
       </w:r>
-      <w:bookmarkStart w:id="3" w:name="_Toc38105476"/>
+      <w:bookmarkStart w:id="3" w:name="_Toc39575375"/>
       <w:r>
         <w:rPr>
           <w:rStyle w:val="Hyperlink"/>
@@ -5914,7 +5987,7 @@
         </w:rPr>
       </w:pPr>
       <w:hyperlink r:id="rId8" w:history="1">
-        <w:bookmarkStart w:id="4" w:name="_Toc38105477"/>
+        <w:bookmarkStart w:id="4" w:name="_Toc39575376"/>
         <w:r>
           <w:rPr>
             <w:rStyle w:val="Hyperlink"/>
@@ -5968,7 +6041,7 @@
         </w:rPr>
       </w:pPr>
       <w:hyperlink r:id="rId9" w:history="1">
-        <w:bookmarkStart w:id="5" w:name="_Toc38105478"/>
+        <w:bookmarkStart w:id="5" w:name="_Toc39575377"/>
         <w:r>
           <w:rPr>
             <w:rStyle w:val="Hyperlink"/>
@@ -6020,7 +6093,7 @@
       <w:pPr>
         <w:pStyle w:val="Heading1"/>
       </w:pPr>
-      <w:bookmarkStart w:id="6" w:name="_Toc38105479"/>
+      <w:bookmarkStart w:id="6" w:name="_Toc39575378"/>
       <w:r>
         <w:t>Techniques</w:t>
       </w:r>
@@ -6034,7 +6107,7 @@
           <w:szCs w:val="16"/>
         </w:rPr>
       </w:pPr>
-      <w:bookmarkStart w:id="7" w:name="_Toc38105480"/>
+      <w:bookmarkStart w:id="7" w:name="_Toc39575379"/>
       <w:r>
         <w:rPr>
           <w:rFonts w:ascii="Constantia" w:hAnsi="Constantia"/>
@@ -6049,25 +6122,23 @@
           <w:i/>
           <w:iCs/>
         </w:rPr>
-        <w:t xml:space="preserve">, </w:t>
-      </w:r>
-      <w:proofErr w:type="spellStart"/>
+        <w:t xml:space="preserve">, Apriori </w:t>
+      </w:r>
       <w:r>
         <w:rPr>
           <w:rFonts w:ascii="Constantia" w:hAnsi="Constantia"/>
           <w:i/>
           <w:iCs/>
         </w:rPr>
-        <w:t>Apriori</w:t>
-      </w:r>
-      <w:proofErr w:type="spellEnd"/>
+        <w:t>(</w:t>
+      </w:r>
       <w:r>
         <w:rPr>
           <w:rFonts w:ascii="Constantia" w:hAnsi="Constantia"/>
           <w:i/>
           <w:iCs/>
         </w:rPr>
-        <w:t xml:space="preserve"> </w:t>
+        <w:t xml:space="preserve">Core </w:t>
       </w:r>
       <w:r>
         <w:rPr>
@@ -6075,7 +6146,7 @@
           <w:i/>
           <w:iCs/>
         </w:rPr>
-        <w:t>– Aleksandra Petkova</w:t>
+        <w:t xml:space="preserve">and Library) </w:t>
       </w:r>
       <w:r>
         <w:rPr>
@@ -6083,39 +6154,143 @@
           <w:i/>
           <w:iCs/>
         </w:rPr>
-        <w:t>, Nour Aldin</w:t>
-      </w:r>
-      <w:bookmarkEnd w:id="7"/>
+        <w:t>– Aleksandra Petkova</w:t>
+      </w:r>
       <w:r>
         <w:rPr>
           <w:rFonts w:ascii="Constantia" w:hAnsi="Constantia"/>
           <w:i/>
           <w:iCs/>
         </w:rPr>
+        <w:t>, Nour Aldin</w:t>
+      </w:r>
+      <w:bookmarkEnd w:id="7"/>
+      <w:r>
+        <w:rPr>
+          <w:rFonts w:ascii="Constantia" w:hAnsi="Constantia"/>
+          <w:i/>
+          <w:iCs/>
+        </w:rPr>
         <w:br/>
       </w:r>
     </w:p>
     <w:p>
       <w:pPr>
         <w:pStyle w:val="Heading3"/>
-        <w:rPr>
-          <w:u w:val="none"/>
-        </w:rPr>
-      </w:pPr>
-      <w:bookmarkStart w:id="8" w:name="_Toc38105481"/>
-      <w:r>
-        <w:t>Brief</w:t>
-      </w:r>
-      <w:bookmarkEnd w:id="8"/>
-      <w:r>
-        <w:rPr>
-          <w:u w:val="none"/>
-        </w:rPr>
-        <w:t xml:space="preserve"> </w:t>
+      </w:pPr>
+      <w:r>
+        <w:t>Important Note</w:t>
       </w:r>
     </w:p>
     <w:p>
       <w:r>
+        <w:t>Aleksandra</w:t>
+      </w:r>
+      <w:r>
+        <w:t xml:space="preserve"> and </w:t>
+      </w:r>
+      <w:r>
+        <w:t>Nour</w:t>
+      </w:r>
+      <w:r>
+        <w:t xml:space="preserve"> built 2 separate </w:t>
+      </w:r>
+      <w:r>
+        <w:t>Apriori</w:t>
+      </w:r>
+      <w:r>
+        <w:t xml:space="preserve"> algorithms –</w:t>
+      </w:r>
+      <w:r>
+        <w:t xml:space="preserve"> f</w:t>
+      </w:r>
+      <w:r>
+        <w:t>rom scratch/core python (</w:t>
+      </w:r>
+      <w:r>
+        <w:t>Aleksandra</w:t>
+      </w:r>
+      <w:r>
+        <w:t>) and with a library (Nour)</w:t>
+      </w:r>
+      <w:r>
+        <w:t>.</w:t>
+      </w:r>
+      <w:r>
+        <w:t xml:space="preserve"> The version from scratch was running a lot slower than the version with the library so much so that 50k records from online retail took 20 minutes to process. Considering the dataset has 500k records that dataset was dropped for the version from scratch. Despite that the library version of Apriori runs on both algorithms with processing time to complete for 500k records taking a bit under 30 min on the same machine that the other version of the algorithm was tested. </w:t>
+      </w:r>
+      <w:r>
+        <w:t>T</w:t>
+      </w:r>
+      <w:r>
+        <w:t>h</w:t>
+      </w:r>
+      <w:r>
+        <w:t xml:space="preserve">e Apriori </w:t>
+      </w:r>
+      <w:r>
+        <w:t xml:space="preserve">report </w:t>
+      </w:r>
+      <w:r>
+        <w:t xml:space="preserve">section </w:t>
+      </w:r>
+      <w:r>
+        <w:t xml:space="preserve">was fully written by </w:t>
+      </w:r>
+      <w:r>
+        <w:t>Aleksandra</w:t>
+      </w:r>
+      <w:r>
+        <w:t xml:space="preserve"> along with the RegX pre-processing code for </w:t>
+      </w:r>
+      <w:r>
+        <w:t>the O</w:t>
+      </w:r>
+      <w:r>
+        <w:t xml:space="preserve">nline </w:t>
+      </w:r>
+      <w:r>
+        <w:t>R</w:t>
+      </w:r>
+      <w:r>
+        <w:t>etail</w:t>
+      </w:r>
+      <w:r>
+        <w:t xml:space="preserve"> dataset</w:t>
+      </w:r>
+      <w:r>
+        <w:t xml:space="preserve">. </w:t>
+      </w:r>
+    </w:p>
+    <w:p>
+      <w:pPr>
+        <w:rPr>
+          <w:sz w:val="14"/>
+          <w:szCs w:val="14"/>
+        </w:rPr>
+      </w:pPr>
+    </w:p>
+    <w:p>
+      <w:pPr>
+        <w:pStyle w:val="Heading3"/>
+        <w:rPr>
+          <w:u w:val="none"/>
+        </w:rPr>
+      </w:pPr>
+      <w:bookmarkStart w:id="8" w:name="_Toc39575380"/>
+      <w:r>
+        <w:t>Brief</w:t>
+      </w:r>
+      <w:bookmarkEnd w:id="8"/>
+      <w:r>
+        <w:rPr>
+          <w:u w:val="none"/>
+        </w:rPr>
+        <w:t xml:space="preserve"> </w:t>
+      </w:r>
+    </w:p>
+    <w:p>
+      <w:r>
         <w:t xml:space="preserve">The </w:t>
       </w:r>
       <w:r>
@@ -6187,11 +6362,9 @@
       <w:r>
         <w:t xml:space="preserve"> the </w:t>
       </w:r>
-      <w:proofErr w:type="gramStart"/>
       <w:r>
         <w:t>one</w:t>
       </w:r>
-      <w:proofErr w:type="gramEnd"/>
       <w:r>
         <w:t xml:space="preserve"> </w:t>
       </w:r>
@@ -6206,7 +6379,7 @@
       <w:pPr>
         <w:pStyle w:val="Heading3"/>
       </w:pPr>
-      <w:bookmarkStart w:id="9" w:name="_Toc38105482"/>
+      <w:bookmarkStart w:id="9" w:name="_Toc39575381"/>
       <w:r>
         <w:t>Datasets</w:t>
       </w:r>
@@ -6360,39 +6533,53 @@
           <w:b/>
           <w:bCs/>
         </w:rPr>
-        <w:t xml:space="preserve">Apriori Association Rules Mining </w:t>
-      </w:r>
-      <w:r>
-        <w:t>a</w:t>
-      </w:r>
-      <w:r>
-        <w:t>lgorithm</w:t>
-      </w:r>
-      <w:r>
-        <w:t xml:space="preserve">. </w:t>
-      </w:r>
-      <w:r>
-        <w:t xml:space="preserve">Despite that the amount of data was too much for the </w:t>
+        <w:t xml:space="preserve">Apriori </w:t>
       </w:r>
       <w:r>
         <w:rPr>
           <w:b/>
           <w:bCs/>
         </w:rPr>
-        <w:t>Association Rules</w:t>
-      </w:r>
-      <w:r>
-        <w:t xml:space="preserve"> algorithm written from scratch so we had to swap to the </w:t>
+        <w:lastRenderedPageBreak/>
+        <w:t xml:space="preserve">Association Rules Mining </w:t>
+      </w:r>
+      <w:r>
+        <w:t>a</w:t>
+      </w:r>
+      <w:r>
+        <w:t>lgorithm</w:t>
+      </w:r>
+      <w:r>
+        <w:t xml:space="preserve">. </w:t>
+      </w:r>
+      <w:r>
+        <w:t xml:space="preserve">Despite that the amount of data was too much for the </w:t>
       </w:r>
       <w:r>
         <w:rPr>
           <w:b/>
           <w:bCs/>
         </w:rPr>
+        <w:t>Association Rules</w:t>
+      </w:r>
+      <w:r>
+        <w:t xml:space="preserve"> algorithm written from scratch so we had to swap to the </w:t>
+      </w:r>
+      <w:r>
+        <w:rPr>
+          <w:b/>
+          <w:bCs/>
+        </w:rPr>
         <w:t>Groceries dataset</w:t>
       </w:r>
       <w:r>
-        <w:t xml:space="preserve"> instead. All the </w:t>
+        <w:t xml:space="preserve"> instead. </w:t>
+      </w:r>
+      <w:r>
+        <w:t xml:space="preserve">The library version still has the ability to run on this algorithm. </w:t>
+      </w:r>
+      <w:r>
+        <w:t xml:space="preserve">All the </w:t>
       </w:r>
       <w:r>
         <w:rPr>
@@ -7332,20 +7519,37 @@
         <w:pStyle w:val="ListParagraph"/>
         <w:ind w:left="1004"/>
       </w:pPr>
+    </w:p>
+    <w:p/>
+    <w:p>
+      <w:pPr>
+        <w:pStyle w:val="ListParagraph"/>
+        <w:ind w:left="1004"/>
+      </w:pPr>
+    </w:p>
+    <w:p>
+      <w:pPr>
+        <w:pStyle w:val="ListParagraph"/>
+        <w:ind w:left="1004"/>
+        <w:rPr>
+          <w:color w:val="C00000"/>
+        </w:rPr>
+      </w:pPr>
       <w:r>
         <w:rPr>
           <w:noProof/>
         </w:rPr>
+        <w:lastRenderedPageBreak/>
         <mc:AlternateContent>
           <mc:Choice Requires="wpg">
             <w:drawing>
-              <wp:anchor distT="0" distB="0" distL="114300" distR="114300" simplePos="0" relativeHeight="251677696" behindDoc="0" locked="0" layoutInCell="1" allowOverlap="1" wp14:anchorId="63BDBF88" wp14:editId="10D8C769">
+              <wp:anchor distT="0" distB="0" distL="114300" distR="114300" simplePos="0" relativeHeight="251677696" behindDoc="0" locked="0" layoutInCell="1" allowOverlap="1" wp14:anchorId="63BDBF88" wp14:editId="2DD057A7">
                 <wp:simplePos x="0" y="0"/>
                 <wp:positionH relativeFrom="margin">
-                  <wp:posOffset>682668</wp:posOffset>
+                  <wp:posOffset>627380</wp:posOffset>
                 </wp:positionH>
                 <wp:positionV relativeFrom="paragraph">
-                  <wp:posOffset>131523</wp:posOffset>
+                  <wp:posOffset>-513715</wp:posOffset>
                 </wp:positionV>
                 <wp:extent cx="4982845" cy="2800985"/>
                 <wp:effectExtent l="0" t="0" r="8255" b="0"/>
@@ -7586,7 +7790,7 @@
           </mc:Choice>
           <mc:Fallback>
             <w:pict>
-              <v:group w14:anchorId="63BDBF88" id="Group 48" o:spid="_x0000_s1061" style="position:absolute;left:0;text-align:left;margin-left:53.75pt;margin-top:10.35pt;width:392.35pt;height:220.55pt;z-index:251677696;mso-position-horizontal-relative:margin" coordsize="49828,28009" o:gfxdata="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">
+              <v:group w14:anchorId="63BDBF88" id="Group 48" o:spid="_x0000_s1061" style="position:absolute;left:0;text-align:left;margin-left:49.4pt;margin-top:-40.45pt;width:392.35pt;height:220.55pt;z-index:251677696;mso-position-horizontal-relative:margin" coordsize="49828,28009" o:gfxdata="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">
                 <v:shape id="Picture 42" o:spid="_x0000_s1062" type="#_x0000_t75" style="position:absolute;width:49828;height:28009;visibility:visible;mso-wrap-style:square" o:gfxdata="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">
                   <v:imagedata r:id="rId15" o:title=""/>
                 </v:shape>
@@ -7684,22 +7888,6 @@
         </mc:AlternateContent>
       </w:r>
     </w:p>
-    <w:p/>
-    <w:p>
-      <w:pPr>
-        <w:pStyle w:val="ListParagraph"/>
-        <w:ind w:left="1004"/>
-      </w:pPr>
-    </w:p>
-    <w:p>
-      <w:pPr>
-        <w:pStyle w:val="ListParagraph"/>
-        <w:ind w:left="1004"/>
-        <w:rPr>
-          <w:color w:val="C00000"/>
-        </w:rPr>
-      </w:pPr>
-    </w:p>
     <w:p>
       <w:pPr>
         <w:pStyle w:val="ListParagraph"/>
@@ -7797,7 +7985,6 @@
         <w:ind w:left="1004"/>
       </w:pPr>
       <w:r>
-        <w:lastRenderedPageBreak/>
         <w:t xml:space="preserve">If there was a case where one or more </w:t>
       </w:r>
       <w:r>
@@ -8598,6 +8785,7 @@
           <w:b/>
           <w:bCs/>
         </w:rPr>
+        <w:lastRenderedPageBreak/>
         <w:t>Regular Expression Validation System</w:t>
       </w:r>
       <w:r>
@@ -8911,7 +9099,6 @@
         <w:rPr>
           <w:noProof/>
         </w:rPr>
-        <w:lastRenderedPageBreak/>
         <mc:AlternateContent>
           <mc:Choice Requires="wpg">
             <w:drawing>
@@ -9603,11 +9790,7 @@
           </mc:Choice>
           <mc:Fallback>
             <w:pict>
-              <v:shapetype w14:anchorId="783CB91E" id="_x0000_t202" coordsize="21600,21600" o:spt="202" path="m,l,21600r21600,l21600,xe">
-                <v:stroke joinstyle="miter"/>
-                <v:path gradientshapeok="t" o:connecttype="rect"/>
-              </v:shapetype>
-              <v:shape id="Text Box 58" o:spid="_x0000_s1077" type="#_x0000_t202" style="position:absolute;margin-left:7.8pt;margin-top:-13.5pt;width:446.8pt;height:11.7pt;z-index:251697152;visibility:visible;mso-wrap-style:square;mso-width-percent:0;mso-height-percent:0;mso-wrap-distance-left:9pt;mso-wrap-distance-top:0;mso-wrap-distance-right:9pt;mso-wrap-distance-bottom:0;mso-position-horizontal:absolute;mso-position-horizontal-relative:text;mso-position-vertical:absolute;mso-position-vertical-relative:text;mso-width-percent:0;mso-height-percent:0;mso-width-relative:margin;mso-height-relative:margin;v-text-anchor:top" o:gfxdata="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" fillcolor="#404040" strokecolor="#4472c4" strokeweight="1.5pt">
+              <v:shape w14:anchorId="783CB91E" id="Text Box 58" o:spid="_x0000_s1077" type="#_x0000_t202" style="position:absolute;margin-left:7.8pt;margin-top:-13.5pt;width:446.8pt;height:11.7pt;z-index:251697152;visibility:visible;mso-wrap-style:square;mso-width-percent:0;mso-height-percent:0;mso-wrap-distance-left:9pt;mso-wrap-distance-top:0;mso-wrap-distance-right:9pt;mso-wrap-distance-bottom:0;mso-position-horizontal:absolute;mso-position-horizontal-relative:text;mso-position-vertical:absolute;mso-position-vertical-relative:text;mso-width-percent:0;mso-height-percent:0;mso-width-relative:margin;mso-height-relative:margin;v-text-anchor:top" o:gfxdata="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" fillcolor="#404040" strokecolor="#4472c4" strokeweight="1.5pt">
                 <v:textbox inset="0,0,0,0">
                   <w:txbxContent>
                     <w:p>
@@ -9778,7 +9961,7 @@
       <w:pPr>
         <w:pStyle w:val="Heading3"/>
       </w:pPr>
-      <w:bookmarkStart w:id="10" w:name="_Toc38105483"/>
+      <w:bookmarkStart w:id="10" w:name="_Toc39575382"/>
       <w:r>
         <w:t>Algorithm</w:t>
       </w:r>
@@ -10305,14 +10488,27 @@
       <w:r>
         <w:t xml:space="preserve">Table </w:t>
       </w:r>
-      <w:fldSimple w:instr=" SEQ Table \* ARABIC ">
-        <w:r>
-          <w:rPr>
-            <w:noProof/>
-          </w:rPr>
-          <w:t>1</w:t>
-        </w:r>
-      </w:fldSimple>
+      <w:r>
+        <w:fldChar w:fldCharType="begin"/>
+      </w:r>
+      <w:r>
+        <w:instrText xml:space="preserve"> SEQ Table \* ARABIC </w:instrText>
+      </w:r>
+      <w:r>
+        <w:fldChar w:fldCharType="separate"/>
+      </w:r>
+      <w:r>
+        <w:rPr>
+          <w:noProof/>
+        </w:rPr>
+        <w:t>1</w:t>
+      </w:r>
+      <w:r>
+        <w:rPr>
+          <w:noProof/>
+        </w:rPr>
+        <w:fldChar w:fldCharType="end"/>
+      </w:r>
       <w:r>
         <w:t xml:space="preserve">: </w:t>
       </w:r>
@@ -13472,60 +13668,19 @@
       <w:r>
         <w:t xml:space="preserve">, </w:t>
       </w:r>
-      <w:proofErr w:type="gramStart"/>
       <w:r>
         <w:rPr>
           <w:b/>
           <w:bCs/>
         </w:rPr>
-        <w:t>sup(</w:t>
-      </w:r>
-      <w:proofErr w:type="gramEnd"/>
+        <w:t>sup(153), rel sup(2%)</w:t>
+      </w:r>
       <w:r>
         <w:rPr>
           <w:b/>
           <w:bCs/>
         </w:rPr>
-        <w:t xml:space="preserve">153), </w:t>
-      </w:r>
-      <w:proofErr w:type="spellStart"/>
-      <w:r>
-        <w:rPr>
-          <w:b/>
-          <w:bCs/>
-        </w:rPr>
-        <w:t>rel</w:t>
-      </w:r>
-      <w:proofErr w:type="spellEnd"/>
-      <w:r>
-        <w:rPr>
-          <w:b/>
-          <w:bCs/>
-        </w:rPr>
-        <w:t xml:space="preserve"> sup(2%)</w:t>
-      </w:r>
-      <w:r>
-        <w:rPr>
-          <w:b/>
-          <w:bCs/>
-        </w:rPr>
-        <w:t xml:space="preserve"> ---&gt; {whole milk}, sup(2513), </w:t>
-      </w:r>
-      <w:proofErr w:type="spellStart"/>
-      <w:r>
-        <w:rPr>
-          <w:b/>
-          <w:bCs/>
-        </w:rPr>
-        <w:t>rel</w:t>
-      </w:r>
-      <w:proofErr w:type="spellEnd"/>
-      <w:r>
-        <w:rPr>
-          <w:b/>
-          <w:bCs/>
-        </w:rPr>
-        <w:t xml:space="preserve"> sup(26%) - conf(58%)</w:t>
+        <w:t xml:space="preserve"> ---&gt; {whole milk}, sup(2513), rel sup(26%) - conf(58%)</w:t>
       </w:r>
     </w:p>
     <w:p>
@@ -13559,7 +13714,7 @@
       <w:pPr>
         <w:pStyle w:val="Heading3"/>
       </w:pPr>
-      <w:bookmarkStart w:id="14" w:name="_Toc38105484"/>
+      <w:bookmarkStart w:id="14" w:name="_Toc39575383"/>
       <w:r>
         <w:t>Questions</w:t>
       </w:r>
@@ -13980,7 +14135,7 @@
           <w:u w:val="none"/>
         </w:rPr>
       </w:pPr>
-      <w:bookmarkStart w:id="17" w:name="_Toc38105485"/>
+      <w:bookmarkStart w:id="17" w:name="_Toc39575384"/>
       <w:r>
         <w:t>Experiments</w:t>
       </w:r>
@@ -14072,15 +14227,7 @@
         <w:t xml:space="preserve">4, Exp1: </w:t>
       </w:r>
       <w:r>
-        <w:t>Results Comparison of the algorithm - from scratch (Core Python) and with library (</w:t>
-      </w:r>
-      <w:proofErr w:type="spellStart"/>
-      <w:r>
-        <w:t>MLextend</w:t>
-      </w:r>
-      <w:proofErr w:type="spellEnd"/>
-      <w:r>
-        <w:t xml:space="preserve">) </w:t>
+        <w:t xml:space="preserve">Results Comparison of the algorithm - from scratch (Core Python) and with library (MLextend) </w:t>
       </w:r>
     </w:p>
     <w:tbl>
@@ -16180,13 +16327,11 @@
         <w:pStyle w:val="Heading2"/>
         <w:rPr>
           <w:rFonts w:ascii="Constantia" w:hAnsi="Constantia"/>
-          <w:b w:val="0"/>
-          <w:bCs w:val="0"/>
           <w:i/>
           <w:iCs/>
         </w:rPr>
       </w:pPr>
-      <w:bookmarkStart w:id="19" w:name="_Toc38105486"/>
+      <w:bookmarkStart w:id="19" w:name="_Toc39575385"/>
       <w:r>
         <w:rPr>
           <w:rFonts w:ascii="Constantia" w:hAnsi="Constantia"/>
@@ -16272,10 +16417,53 @@
       <w:bookmarkEnd w:id="19"/>
     </w:p>
     <w:p>
+      <w:r>
+        <w:rPr>
+          <w:b/>
+          <w:bCs/>
+          <w:u w:val="single"/>
+        </w:rPr>
+        <w:t xml:space="preserve">Important </w:t>
+      </w:r>
+      <w:r>
+        <w:rPr>
+          <w:b/>
+          <w:bCs/>
+          <w:u w:val="single"/>
+        </w:rPr>
+        <w:t>Note</w:t>
+      </w:r>
+      <w:r>
+        <w:rPr>
+          <w:b/>
+          <w:bCs/>
+        </w:rPr>
+        <w:t>:</w:t>
+      </w:r>
+      <w:r>
+        <w:t xml:space="preserve"> Both Nour and Victor built 2 separate CF algorithms </w:t>
+      </w:r>
+      <w:r>
+        <w:t>–</w:t>
+      </w:r>
+      <w:r>
+        <w:t xml:space="preserve"> </w:t>
+      </w:r>
+      <w:r>
+        <w:t>From scratch/core python (Victor) and with a library (Nour) but the report</w:t>
+      </w:r>
+      <w:r>
+        <w:t xml:space="preserve"> section for Collaborative Filtering</w:t>
+      </w:r>
+      <w:r>
+        <w:t xml:space="preserve"> was fully written by Nour. </w:t>
+      </w:r>
+    </w:p>
+    <w:p>
       <w:pPr>
         <w:pStyle w:val="Heading3"/>
       </w:pPr>
-      <w:bookmarkStart w:id="20" w:name="_Toc38105487"/>
+      <w:bookmarkStart w:id="20" w:name="_Toc39575386"/>
       <w:r>
         <w:t>Brief</w:t>
       </w:r>
@@ -16588,10 +16776,12 @@
       <w:pPr>
         <w:pStyle w:val="Heading3"/>
       </w:pPr>
-      <w:bookmarkStart w:id="21" w:name="_Toc38105488"/>
-      <w:r>
-        <w:lastRenderedPageBreak/>
+      <w:bookmarkStart w:id="21" w:name="_Toc39575387"/>
+      <w:r>
         <w:t>Datasets</w:t>
+      </w:r>
+      <w:r>
+        <w:t xml:space="preserve"> Usage</w:t>
       </w:r>
       <w:bookmarkEnd w:id="21"/>
     </w:p>
@@ -16716,21 +16906,7 @@
         <w:rPr>
           <w:color w:val="7030A0"/>
         </w:rPr>
-        <w:t xml:space="preserve">, then, within user, by </w:t>
-      </w:r>
-      <w:proofErr w:type="spellStart"/>
-      <w:r>
-        <w:rPr>
-          <w:color w:val="7030A0"/>
-        </w:rPr>
-        <w:t>movieId</w:t>
-      </w:r>
-      <w:proofErr w:type="spellEnd"/>
-      <w:r>
-        <w:rPr>
-          <w:color w:val="7030A0"/>
-        </w:rPr>
-        <w:t xml:space="preserve">. </w:t>
+        <w:t xml:space="preserve">, then, within user, by movieId. </w:t>
       </w:r>
       <w:r>
         <w:t>Ratings are made on a 5-star scale, with half-star increments (0.5 stars - 5.0 stars).</w:t>
@@ -16745,7 +16921,7 @@
           <w:iCs/>
         </w:rPr>
       </w:pPr>
-      <w:bookmarkStart w:id="22" w:name="_Toc38105489"/>
+      <w:bookmarkStart w:id="22" w:name="_Toc39575388"/>
       <w:r>
         <w:t>Experiments</w:t>
       </w:r>
@@ -18766,11 +18942,499 @@
       <w:pPr>
         <w:pStyle w:val="Heading1"/>
       </w:pPr>
-      <w:bookmarkStart w:id="23" w:name="_Toc38105490"/>
+      <w:bookmarkStart w:id="23" w:name="_Toc39575389"/>
+      <w:r>
+        <w:t>Contributions</w:t>
+      </w:r>
+      <w:bookmarkEnd w:id="23"/>
+      <w:r>
+        <w:t xml:space="preserve"> and Peer Mark</w:t>
+      </w:r>
+    </w:p>
+    <w:p>
+      <w:r>
+        <w:t>Nour</w:t>
+      </w:r>
+    </w:p>
+    <w:p>
+      <w:pPr>
+        <w:pStyle w:val="ListParagraph"/>
+        <w:numPr>
+          <w:ilvl w:val="0"/>
+          <w:numId w:val="32"/>
+        </w:numPr>
+      </w:pPr>
+      <w:r>
+        <w:t>Actively attending group meetings</w:t>
+      </w:r>
+      <w:r>
+        <w:t xml:space="preserve"> and discussions</w:t>
+      </w:r>
+      <w:r>
+        <w:t xml:space="preserve"> except for one of the weeks</w:t>
+      </w:r>
+      <w:r>
+        <w:t>.</w:t>
+      </w:r>
+    </w:p>
+    <w:p>
+      <w:pPr>
+        <w:pStyle w:val="ListParagraph"/>
+        <w:numPr>
+          <w:ilvl w:val="0"/>
+          <w:numId w:val="32"/>
+        </w:numPr>
+      </w:pPr>
+      <w:r>
+        <w:t xml:space="preserve">Built two different algorithms with libraries – Apriori and Collaborative Filtering. </w:t>
+      </w:r>
+    </w:p>
+    <w:p>
+      <w:pPr>
+        <w:pStyle w:val="ListParagraph"/>
+        <w:numPr>
+          <w:ilvl w:val="0"/>
+          <w:numId w:val="32"/>
+        </w:numPr>
+      </w:pPr>
+      <w:r>
+        <w:t>Wrote the presentation</w:t>
+      </w:r>
+      <w:r>
+        <w:t xml:space="preserve"> and the Collaborative Filtering </w:t>
+      </w:r>
+      <w:r>
+        <w:t>s</w:t>
+      </w:r>
+      <w:r>
+        <w:t>ection of the report</w:t>
+      </w:r>
+      <w:r>
+        <w:t>.</w:t>
+      </w:r>
+    </w:p>
+    <w:p>
+      <w:pPr>
+        <w:pStyle w:val="ListParagraph"/>
+      </w:pPr>
+    </w:p>
+    <w:p>
+      <w:r>
+        <w:t>Aleksandra</w:t>
+      </w:r>
+    </w:p>
+    <w:p>
+      <w:pPr>
+        <w:pStyle w:val="ListParagraph"/>
+        <w:numPr>
+          <w:ilvl w:val="0"/>
+          <w:numId w:val="32"/>
+        </w:numPr>
+      </w:pPr>
+      <w:r>
+        <w:t>Setup the Trello Boards and Github.</w:t>
+      </w:r>
+      <w:r>
+        <w:t xml:space="preserve"> </w:t>
+      </w:r>
+    </w:p>
+    <w:p>
+      <w:pPr>
+        <w:pStyle w:val="ListParagraph"/>
+        <w:numPr>
+          <w:ilvl w:val="0"/>
+          <w:numId w:val="32"/>
+        </w:numPr>
+      </w:pPr>
+      <w:r>
+        <w:t>Actively attending group meetings</w:t>
+      </w:r>
+      <w:r>
+        <w:t xml:space="preserve"> </w:t>
+      </w:r>
+      <w:r>
+        <w:t>and discussions.</w:t>
+      </w:r>
+      <w:r>
+        <w:t xml:space="preserve"> </w:t>
+      </w:r>
+    </w:p>
+    <w:p>
+      <w:pPr>
+        <w:pStyle w:val="ListParagraph"/>
+        <w:numPr>
+          <w:ilvl w:val="0"/>
+          <w:numId w:val="32"/>
+        </w:numPr>
+      </w:pPr>
+      <w:r>
+        <w:t xml:space="preserve">Built the Apriori algorithm from scratch and wrote the </w:t>
+      </w:r>
+      <w:r>
+        <w:t xml:space="preserve">whole </w:t>
+      </w:r>
+      <w:r>
+        <w:t xml:space="preserve">report </w:t>
+      </w:r>
+      <w:r>
+        <w:t>except the Collaborative Filtering</w:t>
+      </w:r>
+      <w:r>
+        <w:t xml:space="preserve"> </w:t>
+      </w:r>
+      <w:r>
+        <w:t>and the Conclusion sections</w:t>
+      </w:r>
+      <w:r>
+        <w:t>.</w:t>
+      </w:r>
+    </w:p>
+    <w:p>
+      <w:pPr>
+        <w:pStyle w:val="ListParagraph"/>
+        <w:numPr>
+          <w:ilvl w:val="0"/>
+          <w:numId w:val="32"/>
+        </w:numPr>
+      </w:pPr>
+      <w:r>
+        <w:t xml:space="preserve">Supported the team when there are issues. </w:t>
+      </w:r>
+    </w:p>
+    <w:p>
+      <w:pPr>
+        <w:pStyle w:val="ListParagraph"/>
+        <w:numPr>
+          <w:ilvl w:val="0"/>
+          <w:numId w:val="32"/>
+        </w:numPr>
+      </w:pPr>
+      <w:r>
+        <w:t xml:space="preserve">Proof reading the report and presentation. </w:t>
+      </w:r>
+    </w:p>
+    <w:p>
+      <w:pPr>
+        <w:pStyle w:val="ListParagraph"/>
+      </w:pPr>
+    </w:p>
+    <w:p>
+      <w:r>
+        <w:t>Victor</w:t>
+      </w:r>
+    </w:p>
+    <w:p>
+      <w:pPr>
+        <w:pStyle w:val="ListParagraph"/>
+        <w:numPr>
+          <w:ilvl w:val="0"/>
+          <w:numId w:val="32"/>
+        </w:numPr>
+      </w:pPr>
+      <w:r>
+        <w:t>Actively attending group meetings</w:t>
+      </w:r>
+      <w:r>
+        <w:t xml:space="preserve"> when not ill</w:t>
+      </w:r>
+      <w:r>
+        <w:t>.</w:t>
+      </w:r>
+    </w:p>
+    <w:p>
+      <w:pPr>
+        <w:pStyle w:val="ListParagraph"/>
+        <w:numPr>
+          <w:ilvl w:val="0"/>
+          <w:numId w:val="32"/>
+        </w:numPr>
+      </w:pPr>
+      <w:r>
+        <w:t xml:space="preserve">Wrote the Collaborative Filtering Algorithm from scratch. </w:t>
+      </w:r>
+    </w:p>
+    <w:p/>
+    <w:p>
+      <w:pPr>
+        <w:pStyle w:val="Caption"/>
+        <w:keepNext/>
+      </w:pPr>
+      <w:r>
+        <w:t xml:space="preserve">Table </w:t>
+      </w:r>
+      <w:fldSimple w:instr=" SEQ Table \* ARABIC ">
+        <w:r>
+          <w:rPr>
+            <w:noProof/>
+          </w:rPr>
+          <w:t>2</w:t>
+        </w:r>
+      </w:fldSimple>
+      <w:r>
+        <w:t>: Peer Mark (13 peer marks)</w:t>
+      </w:r>
+    </w:p>
+    <w:tbl>
+      <w:tblPr>
+        <w:tblStyle w:val="GridTable5Dark-Accent5"/>
+        <w:tblW w:w="0" w:type="auto"/>
+        <w:tblLook w:val="04A0" w:firstRow="1" w:lastRow="0" w:firstColumn="1" w:lastColumn="0" w:noHBand="0" w:noVBand="1"/>
+      </w:tblPr>
+      <w:tblGrid>
+        <w:gridCol w:w="2254"/>
+        <w:gridCol w:w="2254"/>
+        <w:gridCol w:w="2254"/>
+        <w:gridCol w:w="2254"/>
+      </w:tblGrid>
+      <w:tr>
+        <w:trPr>
+          <w:cnfStyle w:val="100000000000" w:firstRow="1" w:lastRow="0" w:firstColumn="0" w:lastColumn="0" w:oddVBand="0" w:evenVBand="0" w:oddHBand="0" w:evenHBand="0" w:firstRowFirstColumn="0" w:firstRowLastColumn="0" w:lastRowFirstColumn="0" w:lastRowLastColumn="0"/>
+        </w:trPr>
+        <w:tc>
+          <w:tcPr>
+            <w:cnfStyle w:val="001000000000" w:firstRow="0" w:lastRow="0" w:firstColumn="1" w:lastColumn="0" w:oddVBand="0" w:evenVBand="0" w:oddHBand="0" w:evenHBand="0" w:firstRowFirstColumn="0" w:firstRowLastColumn="0" w:lastRowFirstColumn="0" w:lastRowLastColumn="0"/>
+            <w:tcW w:w="2254" w:type="dxa"/>
+            <w:tcBorders>
+              <w:right w:val="single" w:sz="4" w:space="0" w:color="FFFFFF" w:themeColor="background1"/>
+            </w:tcBorders>
+          </w:tcPr>
+          <w:p>
+            <w:pPr>
+              <w:spacing w:before="60" w:after="60"/>
+            </w:pPr>
+          </w:p>
+        </w:tc>
+        <w:tc>
+          <w:tcPr>
+            <w:tcW w:w="2254" w:type="dxa"/>
+            <w:tcBorders>
+              <w:left w:val="single" w:sz="4" w:space="0" w:color="FFFFFF" w:themeColor="background1"/>
+              <w:right w:val="single" w:sz="4" w:space="0" w:color="FFFFFF" w:themeColor="background1"/>
+            </w:tcBorders>
+          </w:tcPr>
+          <w:p>
+            <w:pPr>
+              <w:spacing w:before="60" w:after="60"/>
+              <w:cnfStyle w:val="100000000000" w:firstRow="1" w:lastRow="0" w:firstColumn="0" w:lastColumn="0" w:oddVBand="0" w:evenVBand="0" w:oddHBand="0" w:evenHBand="0" w:firstRowFirstColumn="0" w:firstRowLastColumn="0" w:lastRowFirstColumn="0" w:lastRowLastColumn="0"/>
+            </w:pPr>
+            <w:r>
+              <w:t>Aleksandra</w:t>
+            </w:r>
+          </w:p>
+        </w:tc>
+        <w:tc>
+          <w:tcPr>
+            <w:tcW w:w="2254" w:type="dxa"/>
+            <w:tcBorders>
+              <w:left w:val="single" w:sz="4" w:space="0" w:color="FFFFFF" w:themeColor="background1"/>
+              <w:right w:val="single" w:sz="4" w:space="0" w:color="FFFFFF" w:themeColor="background1"/>
+            </w:tcBorders>
+          </w:tcPr>
+          <w:p>
+            <w:pPr>
+              <w:spacing w:before="60" w:after="60"/>
+              <w:cnfStyle w:val="100000000000" w:firstRow="1" w:lastRow="0" w:firstColumn="0" w:lastColumn="0" w:oddVBand="0" w:evenVBand="0" w:oddHBand="0" w:evenHBand="0" w:firstRowFirstColumn="0" w:firstRowLastColumn="0" w:lastRowFirstColumn="0" w:lastRowLastColumn="0"/>
+            </w:pPr>
+            <w:r>
+              <w:t>Nour</w:t>
+            </w:r>
+          </w:p>
+        </w:tc>
+        <w:tc>
+          <w:tcPr>
+            <w:tcW w:w="2254" w:type="dxa"/>
+            <w:tcBorders>
+              <w:left w:val="single" w:sz="4" w:space="0" w:color="FFFFFF" w:themeColor="background1"/>
+            </w:tcBorders>
+          </w:tcPr>
+          <w:p>
+            <w:pPr>
+              <w:spacing w:before="60" w:after="60"/>
+              <w:cnfStyle w:val="100000000000" w:firstRow="1" w:lastRow="0" w:firstColumn="0" w:lastColumn="0" w:oddVBand="0" w:evenVBand="0" w:oddHBand="0" w:evenHBand="0" w:firstRowFirstColumn="0" w:firstRowLastColumn="0" w:lastRowFirstColumn="0" w:lastRowLastColumn="0"/>
+            </w:pPr>
+            <w:r>
+              <w:t>Victor</w:t>
+            </w:r>
+          </w:p>
+        </w:tc>
+      </w:tr>
+      <w:tr>
+        <w:trPr>
+          <w:cnfStyle w:val="000000100000" w:firstRow="0" w:lastRow="0" w:firstColumn="0" w:lastColumn="0" w:oddVBand="0" w:evenVBand="0" w:oddHBand="1" w:evenHBand="0" w:firstRowFirstColumn="0" w:firstRowLastColumn="0" w:lastRowFirstColumn="0" w:lastRowLastColumn="0"/>
+        </w:trPr>
+        <w:tc>
+          <w:tcPr>
+            <w:cnfStyle w:val="001000000000" w:firstRow="0" w:lastRow="0" w:firstColumn="1" w:lastColumn="0" w:oddVBand="0" w:evenVBand="0" w:oddHBand="0" w:evenHBand="0" w:firstRowFirstColumn="0" w:firstRowLastColumn="0" w:lastRowFirstColumn="0" w:lastRowLastColumn="0"/>
+            <w:tcW w:w="2254" w:type="dxa"/>
+          </w:tcPr>
+          <w:p>
+            <w:pPr>
+              <w:spacing w:before="60" w:after="60"/>
+            </w:pPr>
+            <w:r>
+              <w:t>Aleksandra</w:t>
+            </w:r>
+          </w:p>
+        </w:tc>
+        <w:tc>
+          <w:tcPr>
+            <w:tcW w:w="2254" w:type="dxa"/>
+          </w:tcPr>
+          <w:p>
+            <w:pPr>
+              <w:spacing w:before="60" w:after="60"/>
+              <w:cnfStyle w:val="000000100000" w:firstRow="0" w:lastRow="0" w:firstColumn="0" w:lastColumn="0" w:oddVBand="0" w:evenVBand="0" w:oddHBand="1" w:evenHBand="0" w:firstRowFirstColumn="0" w:firstRowLastColumn="0" w:lastRowFirstColumn="0" w:lastRowLastColumn="0"/>
+            </w:pPr>
+            <w:r>
+              <w:t>5</w:t>
+            </w:r>
+          </w:p>
+        </w:tc>
+        <w:tc>
+          <w:tcPr>
+            <w:tcW w:w="2254" w:type="dxa"/>
+          </w:tcPr>
+          <w:p>
+            <w:pPr>
+              <w:spacing w:before="60" w:after="60"/>
+              <w:cnfStyle w:val="000000100000" w:firstRow="0" w:lastRow="0" w:firstColumn="0" w:lastColumn="0" w:oddVBand="0" w:evenVBand="0" w:oddHBand="1" w:evenHBand="0" w:firstRowFirstColumn="0" w:firstRowLastColumn="0" w:lastRowFirstColumn="0" w:lastRowLastColumn="0"/>
+            </w:pPr>
+            <w:r>
+              <w:t>4</w:t>
+            </w:r>
+            <w:r>
+              <w:t>.5</w:t>
+            </w:r>
+          </w:p>
+        </w:tc>
+        <w:tc>
+          <w:tcPr>
+            <w:tcW w:w="2254" w:type="dxa"/>
+          </w:tcPr>
+          <w:p>
+            <w:pPr>
+              <w:spacing w:before="60" w:after="60"/>
+              <w:cnfStyle w:val="000000100000" w:firstRow="0" w:lastRow="0" w:firstColumn="0" w:lastColumn="0" w:oddVBand="0" w:evenVBand="0" w:oddHBand="1" w:evenHBand="0" w:firstRowFirstColumn="0" w:firstRowLastColumn="0" w:lastRowFirstColumn="0" w:lastRowLastColumn="0"/>
+            </w:pPr>
+            <w:r>
+              <w:t>3.5</w:t>
+            </w:r>
+          </w:p>
+        </w:tc>
+      </w:tr>
+      <w:tr>
+        <w:tc>
+          <w:tcPr>
+            <w:cnfStyle w:val="001000000000" w:firstRow="0" w:lastRow="0" w:firstColumn="1" w:lastColumn="0" w:oddVBand="0" w:evenVBand="0" w:oddHBand="0" w:evenHBand="0" w:firstRowFirstColumn="0" w:firstRowLastColumn="0" w:lastRowFirstColumn="0" w:lastRowLastColumn="0"/>
+            <w:tcW w:w="2254" w:type="dxa"/>
+          </w:tcPr>
+          <w:p>
+            <w:pPr>
+              <w:spacing w:before="60" w:after="60"/>
+            </w:pPr>
+            <w:r>
+              <w:t>Nour</w:t>
+            </w:r>
+          </w:p>
+        </w:tc>
+        <w:tc>
+          <w:tcPr>
+            <w:tcW w:w="2254" w:type="dxa"/>
+          </w:tcPr>
+          <w:p>
+            <w:pPr>
+              <w:spacing w:before="60" w:after="60"/>
+              <w:cnfStyle w:val="000000000000" w:firstRow="0" w:lastRow="0" w:firstColumn="0" w:lastColumn="0" w:oddVBand="0" w:evenVBand="0" w:oddHBand="0" w:evenHBand="0" w:firstRowFirstColumn="0" w:firstRowLastColumn="0" w:lastRowFirstColumn="0" w:lastRowLastColumn="0"/>
+            </w:pPr>
+          </w:p>
+        </w:tc>
+        <w:tc>
+          <w:tcPr>
+            <w:tcW w:w="2254" w:type="dxa"/>
+          </w:tcPr>
+          <w:p>
+            <w:pPr>
+              <w:spacing w:before="60" w:after="60"/>
+              <w:cnfStyle w:val="000000000000" w:firstRow="0" w:lastRow="0" w:firstColumn="0" w:lastColumn="0" w:oddVBand="0" w:evenVBand="0" w:oddHBand="0" w:evenHBand="0" w:firstRowFirstColumn="0" w:firstRowLastColumn="0" w:lastRowFirstColumn="0" w:lastRowLastColumn="0"/>
+            </w:pPr>
+          </w:p>
+        </w:tc>
+        <w:tc>
+          <w:tcPr>
+            <w:tcW w:w="2254" w:type="dxa"/>
+          </w:tcPr>
+          <w:p>
+            <w:pPr>
+              <w:spacing w:before="60" w:after="60"/>
+              <w:cnfStyle w:val="000000000000" w:firstRow="0" w:lastRow="0" w:firstColumn="0" w:lastColumn="0" w:oddVBand="0" w:evenVBand="0" w:oddHBand="0" w:evenHBand="0" w:firstRowFirstColumn="0" w:firstRowLastColumn="0" w:lastRowFirstColumn="0" w:lastRowLastColumn="0"/>
+            </w:pPr>
+          </w:p>
+        </w:tc>
+      </w:tr>
+      <w:tr>
+        <w:trPr>
+          <w:cnfStyle w:val="000000100000" w:firstRow="0" w:lastRow="0" w:firstColumn="0" w:lastColumn="0" w:oddVBand="0" w:evenVBand="0" w:oddHBand="1" w:evenHBand="0" w:firstRowFirstColumn="0" w:firstRowLastColumn="0" w:lastRowFirstColumn="0" w:lastRowLastColumn="0"/>
+        </w:trPr>
+        <w:tc>
+          <w:tcPr>
+            <w:cnfStyle w:val="001000000000" w:firstRow="0" w:lastRow="0" w:firstColumn="1" w:lastColumn="0" w:oddVBand="0" w:evenVBand="0" w:oddHBand="0" w:evenHBand="0" w:firstRowFirstColumn="0" w:firstRowLastColumn="0" w:lastRowFirstColumn="0" w:lastRowLastColumn="0"/>
+            <w:tcW w:w="2254" w:type="dxa"/>
+          </w:tcPr>
+          <w:p>
+            <w:pPr>
+              <w:spacing w:before="60" w:after="60"/>
+            </w:pPr>
+            <w:r>
+              <w:t>Victor</w:t>
+            </w:r>
+          </w:p>
+        </w:tc>
+        <w:tc>
+          <w:tcPr>
+            <w:tcW w:w="2254" w:type="dxa"/>
+          </w:tcPr>
+          <w:p>
+            <w:pPr>
+              <w:spacing w:before="60" w:after="60"/>
+              <w:cnfStyle w:val="000000100000" w:firstRow="0" w:lastRow="0" w:firstColumn="0" w:lastColumn="0" w:oddVBand="0" w:evenVBand="0" w:oddHBand="1" w:evenHBand="0" w:firstRowFirstColumn="0" w:firstRowLastColumn="0" w:lastRowFirstColumn="0" w:lastRowLastColumn="0"/>
+            </w:pPr>
+          </w:p>
+        </w:tc>
+        <w:tc>
+          <w:tcPr>
+            <w:tcW w:w="2254" w:type="dxa"/>
+          </w:tcPr>
+          <w:p>
+            <w:pPr>
+              <w:spacing w:before="60" w:after="60"/>
+              <w:cnfStyle w:val="000000100000" w:firstRow="0" w:lastRow="0" w:firstColumn="0" w:lastColumn="0" w:oddVBand="0" w:evenVBand="0" w:oddHBand="1" w:evenHBand="0" w:firstRowFirstColumn="0" w:firstRowLastColumn="0" w:lastRowFirstColumn="0" w:lastRowLastColumn="0"/>
+            </w:pPr>
+          </w:p>
+        </w:tc>
+        <w:tc>
+          <w:tcPr>
+            <w:tcW w:w="2254" w:type="dxa"/>
+          </w:tcPr>
+          <w:p>
+            <w:pPr>
+              <w:spacing w:before="60" w:after="60"/>
+              <w:cnfStyle w:val="000000100000" w:firstRow="0" w:lastRow="0" w:firstColumn="0" w:lastColumn="0" w:oddVBand="0" w:evenVBand="0" w:oddHBand="1" w:evenHBand="0" w:firstRowFirstColumn="0" w:firstRowLastColumn="0" w:lastRowFirstColumn="0" w:lastRowLastColumn="0"/>
+            </w:pPr>
+          </w:p>
+        </w:tc>
+      </w:tr>
+    </w:tbl>
+    <w:p/>
+    <w:p/>
+    <w:p>
+      <w:pPr>
+        <w:pStyle w:val="Heading1"/>
+      </w:pPr>
+      <w:bookmarkStart w:id="24" w:name="_Toc39575390"/>
       <w:r>
         <w:t>Conclusion</w:t>
       </w:r>
-      <w:bookmarkEnd w:id="23"/>
+      <w:bookmarkEnd w:id="24"/>
     </w:p>
     <w:p>
       <w:pPr>
@@ -18923,7 +19587,7 @@
     </w:p>
     <w:p/>
     <w:p/>
-    <w:bookmarkStart w:id="24" w:name="_Toc38105491" w:displacedByCustomXml="next"/>
+    <w:bookmarkStart w:id="25" w:name="_Toc39575391" w:displacedByCustomXml="next"/>
     <w:sdt>
       <w:sdtPr>
         <w:rPr>
@@ -18949,7 +19613,7 @@
           <w:r>
             <w:t>References</w:t>
           </w:r>
-          <w:bookmarkEnd w:id="24"/>
+          <w:bookmarkEnd w:id="25"/>
         </w:p>
         <w:sdt>
           <w:sdtPr>
@@ -19686,6 +20350,119 @@
     </w:lvl>
   </w:abstractNum>
   <w:abstractNum w:abstractNumId="4" w15:restartNumberingAfterBreak="0">
+    <w:nsid w:val="0A6D1BAE"/>
+    <w:multiLevelType w:val="hybridMultilevel"/>
+    <w:tmpl w:val="1206D300"/>
+    <w:lvl w:ilvl="0" w:tplc="08090001">
+      <w:start w:val="1"/>
+      <w:numFmt w:val="bullet"/>
+      <w:lvlText w:val=""/>
+      <w:lvlJc w:val="left"/>
+      <w:pPr>
+        <w:ind w:left="720" w:hanging="360"/>
+      </w:pPr>
+      <w:rPr>
+        <w:rFonts w:ascii="Symbol" w:hAnsi="Symbol" w:cs="Symbol" w:hint="default"/>
+      </w:rPr>
+    </w:lvl>
+    <w:lvl w:ilvl="1" w:tplc="08090003" w:tentative="1">
+      <w:start w:val="1"/>
+      <w:numFmt w:val="bullet"/>
+      <w:lvlText w:val="o"/>
+      <w:lvlJc w:val="left"/>
+      <w:pPr>
+        <w:ind w:left="1440" w:hanging="360"/>
+      </w:pPr>
+      <w:rPr>
+        <w:rFonts w:ascii="Courier New" w:hAnsi="Courier New" w:cs="Courier New" w:hint="default"/>
+      </w:rPr>
+    </w:lvl>
+    <w:lvl w:ilvl="2" w:tplc="08090005" w:tentative="1">
+      <w:start w:val="1"/>
+      <w:numFmt w:val="bullet"/>
+      <w:lvlText w:val=""/>
+      <w:lvlJc w:val="left"/>
+      <w:pPr>
+        <w:ind w:left="2160" w:hanging="360"/>
+      </w:pPr>
+      <w:rPr>
+        <w:rFonts w:ascii="Wingdings" w:hAnsi="Wingdings" w:cs="Wingdings" w:hint="default"/>
+      </w:rPr>
+    </w:lvl>
+    <w:lvl w:ilvl="3" w:tplc="08090001" w:tentative="1">
+      <w:start w:val="1"/>
+      <w:numFmt w:val="bullet"/>
+      <w:lvlText w:val=""/>
+      <w:lvlJc w:val="left"/>
+      <w:pPr>
+        <w:ind w:left="2880" w:hanging="360"/>
+      </w:pPr>
+      <w:rPr>
+        <w:rFonts w:ascii="Symbol" w:hAnsi="Symbol" w:cs="Symbol" w:hint="default"/>
+      </w:rPr>
+    </w:lvl>
+    <w:lvl w:ilvl="4" w:tplc="08090003" w:tentative="1">
+      <w:start w:val="1"/>
+      <w:numFmt w:val="bullet"/>
+      <w:lvlText w:val="o"/>
+      <w:lvlJc w:val="left"/>
+      <w:pPr>
+        <w:ind w:left="3600" w:hanging="360"/>
+      </w:pPr>
+      <w:rPr>
+        <w:rFonts w:ascii="Courier New" w:hAnsi="Courier New" w:cs="Courier New" w:hint="default"/>
+      </w:rPr>
+    </w:lvl>
+    <w:lvl w:ilvl="5" w:tplc="08090005" w:tentative="1">
+      <w:start w:val="1"/>
+      <w:numFmt w:val="bullet"/>
+      <w:lvlText w:val=""/>
+      <w:lvlJc w:val="left"/>
+      <w:pPr>
+        <w:ind w:left="4320" w:hanging="360"/>
+      </w:pPr>
+      <w:rPr>
+        <w:rFonts w:ascii="Wingdings" w:hAnsi="Wingdings" w:cs="Wingdings" w:hint="default"/>
+      </w:rPr>
+    </w:lvl>
+    <w:lvl w:ilvl="6" w:tplc="08090001" w:tentative="1">
+      <w:start w:val="1"/>
+      <w:numFmt w:val="bullet"/>
+      <w:lvlText w:val=""/>
+      <w:lvlJc w:val="left"/>
+      <w:pPr>
+        <w:ind w:left="5040" w:hanging="360"/>
+      </w:pPr>
+      <w:rPr>
+        <w:rFonts w:ascii="Symbol" w:hAnsi="Symbol" w:cs="Symbol" w:hint="default"/>
+      </w:rPr>
+    </w:lvl>
+    <w:lvl w:ilvl="7" w:tplc="08090003" w:tentative="1">
+      <w:start w:val="1"/>
+      <w:numFmt w:val="bullet"/>
+      <w:lvlText w:val="o"/>
+      <w:lvlJc w:val="left"/>
+      <w:pPr>
+        <w:ind w:left="5760" w:hanging="360"/>
+      </w:pPr>
+      <w:rPr>
+        <w:rFonts w:ascii="Courier New" w:hAnsi="Courier New" w:cs="Courier New" w:hint="default"/>
+      </w:rPr>
+    </w:lvl>
+    <w:lvl w:ilvl="8" w:tplc="08090005" w:tentative="1">
+      <w:start w:val="1"/>
+      <w:numFmt w:val="bullet"/>
+      <w:lvlText w:val=""/>
+      <w:lvlJc w:val="left"/>
+      <w:pPr>
+        <w:ind w:left="6480" w:hanging="360"/>
+      </w:pPr>
+      <w:rPr>
+        <w:rFonts w:ascii="Wingdings" w:hAnsi="Wingdings" w:cs="Wingdings" w:hint="default"/>
+      </w:rPr>
+    </w:lvl>
+  </w:abstractNum>
+  <w:abstractNum w:abstractNumId="5" w15:restartNumberingAfterBreak="0">
     <w:nsid w:val="0E2E1DF2"/>
     <w:multiLevelType w:val="hybridMultilevel"/>
     <w:tmpl w:val="8F7874F6"/>
@@ -19798,7 +20575,7 @@
       </w:rPr>
     </w:lvl>
   </w:abstractNum>
-  <w:abstractNum w:abstractNumId="5" w15:restartNumberingAfterBreak="0">
+  <w:abstractNum w:abstractNumId="6" w15:restartNumberingAfterBreak="0">
     <w:nsid w:val="0EBB4093"/>
     <w:multiLevelType w:val="hybridMultilevel"/>
     <w:tmpl w:val="B96AC7C8"/>
@@ -19911,7 +20688,120 @@
       </w:rPr>
     </w:lvl>
   </w:abstractNum>
-  <w:abstractNum w:abstractNumId="6" w15:restartNumberingAfterBreak="0">
+  <w:abstractNum w:abstractNumId="7" w15:restartNumberingAfterBreak="0">
+    <w:nsid w:val="177F1B83"/>
+    <w:multiLevelType w:val="hybridMultilevel"/>
+    <w:tmpl w:val="EB3AC718"/>
+    <w:lvl w:ilvl="0" w:tplc="08090001">
+      <w:start w:val="1"/>
+      <w:numFmt w:val="bullet"/>
+      <w:lvlText w:val=""/>
+      <w:lvlJc w:val="left"/>
+      <w:pPr>
+        <w:ind w:left="720" w:hanging="360"/>
+      </w:pPr>
+      <w:rPr>
+        <w:rFonts w:ascii="Symbol" w:hAnsi="Symbol" w:hint="default"/>
+      </w:rPr>
+    </w:lvl>
+    <w:lvl w:ilvl="1" w:tplc="08090003" w:tentative="1">
+      <w:start w:val="1"/>
+      <w:numFmt w:val="bullet"/>
+      <w:lvlText w:val="o"/>
+      <w:lvlJc w:val="left"/>
+      <w:pPr>
+        <w:ind w:left="1440" w:hanging="360"/>
+      </w:pPr>
+      <w:rPr>
+        <w:rFonts w:ascii="Courier New" w:hAnsi="Courier New" w:cs="Courier New" w:hint="default"/>
+      </w:rPr>
+    </w:lvl>
+    <w:lvl w:ilvl="2" w:tplc="08090005" w:tentative="1">
+      <w:start w:val="1"/>
+      <w:numFmt w:val="bullet"/>
+      <w:lvlText w:val=""/>
+      <w:lvlJc w:val="left"/>
+      <w:pPr>
+        <w:ind w:left="2160" w:hanging="360"/>
+      </w:pPr>
+      <w:rPr>
+        <w:rFonts w:ascii="Wingdings" w:hAnsi="Wingdings" w:cs="Wingdings" w:hint="default"/>
+      </w:rPr>
+    </w:lvl>
+    <w:lvl w:ilvl="3" w:tplc="08090001" w:tentative="1">
+      <w:start w:val="1"/>
+      <w:numFmt w:val="bullet"/>
+      <w:lvlText w:val=""/>
+      <w:lvlJc w:val="left"/>
+      <w:pPr>
+        <w:ind w:left="2880" w:hanging="360"/>
+      </w:pPr>
+      <w:rPr>
+        <w:rFonts w:ascii="Symbol" w:hAnsi="Symbol" w:cs="Symbol" w:hint="default"/>
+      </w:rPr>
+    </w:lvl>
+    <w:lvl w:ilvl="4" w:tplc="08090003" w:tentative="1">
+      <w:start w:val="1"/>
+      <w:numFmt w:val="bullet"/>
+      <w:lvlText w:val="o"/>
+      <w:lvlJc w:val="left"/>
+      <w:pPr>
+        <w:ind w:left="3600" w:hanging="360"/>
+      </w:pPr>
+      <w:rPr>
+        <w:rFonts w:ascii="Courier New" w:hAnsi="Courier New" w:cs="Courier New" w:hint="default"/>
+      </w:rPr>
+    </w:lvl>
+    <w:lvl w:ilvl="5" w:tplc="08090005" w:tentative="1">
+      <w:start w:val="1"/>
+      <w:numFmt w:val="bullet"/>
+      <w:lvlText w:val=""/>
+      <w:lvlJc w:val="left"/>
+      <w:pPr>
+        <w:ind w:left="4320" w:hanging="360"/>
+      </w:pPr>
+      <w:rPr>
+        <w:rFonts w:ascii="Wingdings" w:hAnsi="Wingdings" w:cs="Wingdings" w:hint="default"/>
+      </w:rPr>
+    </w:lvl>
+    <w:lvl w:ilvl="6" w:tplc="08090001" w:tentative="1">
+      <w:start w:val="1"/>
+      <w:numFmt w:val="bullet"/>
+      <w:lvlText w:val=""/>
+      <w:lvlJc w:val="left"/>
+      <w:pPr>
+        <w:ind w:left="5040" w:hanging="360"/>
+      </w:pPr>
+      <w:rPr>
+        <w:rFonts w:ascii="Symbol" w:hAnsi="Symbol" w:cs="Symbol" w:hint="default"/>
+      </w:rPr>
+    </w:lvl>
+    <w:lvl w:ilvl="7" w:tplc="08090003" w:tentative="1">
+      <w:start w:val="1"/>
+      <w:numFmt w:val="bullet"/>
+      <w:lvlText w:val="o"/>
+      <w:lvlJc w:val="left"/>
+      <w:pPr>
+        <w:ind w:left="5760" w:hanging="360"/>
+      </w:pPr>
+      <w:rPr>
+        <w:rFonts w:ascii="Courier New" w:hAnsi="Courier New" w:cs="Courier New" w:hint="default"/>
+      </w:rPr>
+    </w:lvl>
+    <w:lvl w:ilvl="8" w:tplc="08090005" w:tentative="1">
+      <w:start w:val="1"/>
+      <w:numFmt w:val="bullet"/>
+      <w:lvlText w:val=""/>
+      <w:lvlJc w:val="left"/>
+      <w:pPr>
+        <w:ind w:left="6480" w:hanging="360"/>
+      </w:pPr>
+      <w:rPr>
+        <w:rFonts w:ascii="Wingdings" w:hAnsi="Wingdings" w:cs="Wingdings" w:hint="default"/>
+      </w:rPr>
+    </w:lvl>
+  </w:abstractNum>
+  <w:abstractNum w:abstractNumId="8" w15:restartNumberingAfterBreak="0">
     <w:nsid w:val="1AC36119"/>
     <w:multiLevelType w:val="hybridMultilevel"/>
     <w:tmpl w:val="699E52F0"/>
@@ -19997,7 +20887,7 @@
       </w:pPr>
     </w:lvl>
   </w:abstractNum>
-  <w:abstractNum w:abstractNumId="7" w15:restartNumberingAfterBreak="0">
+  <w:abstractNum w:abstractNumId="9" w15:restartNumberingAfterBreak="0">
     <w:nsid w:val="1D6B5434"/>
     <w:multiLevelType w:val="hybridMultilevel"/>
     <w:tmpl w:val="73C6E50A"/>
@@ -20083,7 +20973,7 @@
       </w:pPr>
     </w:lvl>
   </w:abstractNum>
-  <w:abstractNum w:abstractNumId="8" w15:restartNumberingAfterBreak="0">
+  <w:abstractNum w:abstractNumId="10" w15:restartNumberingAfterBreak="0">
     <w:nsid w:val="21A60525"/>
     <w:multiLevelType w:val="hybridMultilevel"/>
     <w:tmpl w:val="F822C058"/>
@@ -20172,7 +21062,7 @@
       </w:pPr>
     </w:lvl>
   </w:abstractNum>
-  <w:abstractNum w:abstractNumId="9" w15:restartNumberingAfterBreak="0">
+  <w:abstractNum w:abstractNumId="11" w15:restartNumberingAfterBreak="0">
     <w:nsid w:val="26776EA0"/>
     <w:multiLevelType w:val="hybridMultilevel"/>
     <w:tmpl w:val="8D2EABC6"/>
@@ -20285,7 +21175,7 @@
       </w:rPr>
     </w:lvl>
   </w:abstractNum>
-  <w:abstractNum w:abstractNumId="10" w15:restartNumberingAfterBreak="0">
+  <w:abstractNum w:abstractNumId="12" w15:restartNumberingAfterBreak="0">
     <w:nsid w:val="31930FED"/>
     <w:multiLevelType w:val="hybridMultilevel"/>
     <w:tmpl w:val="3EB4CE04"/>
@@ -20398,7 +21288,7 @@
       </w:rPr>
     </w:lvl>
   </w:abstractNum>
-  <w:abstractNum w:abstractNumId="11" w15:restartNumberingAfterBreak="0">
+  <w:abstractNum w:abstractNumId="13" w15:restartNumberingAfterBreak="0">
     <w:nsid w:val="36DE309A"/>
     <w:multiLevelType w:val="hybridMultilevel"/>
     <w:tmpl w:val="4FC25074"/>
@@ -20487,7 +21377,7 @@
       </w:pPr>
     </w:lvl>
   </w:abstractNum>
-  <w:abstractNum w:abstractNumId="12" w15:restartNumberingAfterBreak="0">
+  <w:abstractNum w:abstractNumId="14" w15:restartNumberingAfterBreak="0">
     <w:nsid w:val="3BB26884"/>
     <w:multiLevelType w:val="hybridMultilevel"/>
     <w:tmpl w:val="DB304EF6"/>
@@ -20600,7 +21490,7 @@
       </w:rPr>
     </w:lvl>
   </w:abstractNum>
-  <w:abstractNum w:abstractNumId="13" w15:restartNumberingAfterBreak="0">
+  <w:abstractNum w:abstractNumId="15" w15:restartNumberingAfterBreak="0">
     <w:nsid w:val="3DA92D6D"/>
     <w:multiLevelType w:val="hybridMultilevel"/>
     <w:tmpl w:val="58E48C9E"/>
@@ -20686,7 +21576,7 @@
       </w:pPr>
     </w:lvl>
   </w:abstractNum>
-  <w:abstractNum w:abstractNumId="14" w15:restartNumberingAfterBreak="0">
+  <w:abstractNum w:abstractNumId="16" w15:restartNumberingAfterBreak="0">
     <w:nsid w:val="401E102B"/>
     <w:multiLevelType w:val="hybridMultilevel"/>
     <w:tmpl w:val="CB1212F8"/>
@@ -20772,7 +21662,7 @@
       </w:pPr>
     </w:lvl>
   </w:abstractNum>
-  <w:abstractNum w:abstractNumId="15" w15:restartNumberingAfterBreak="0">
+  <w:abstractNum w:abstractNumId="17" w15:restartNumberingAfterBreak="0">
     <w:nsid w:val="404B3002"/>
     <w:multiLevelType w:val="hybridMultilevel"/>
     <w:tmpl w:val="F8D6B7A6"/>
@@ -20861,7 +21751,7 @@
       </w:pPr>
     </w:lvl>
   </w:abstractNum>
-  <w:abstractNum w:abstractNumId="16" w15:restartNumberingAfterBreak="0">
+  <w:abstractNum w:abstractNumId="18" w15:restartNumberingAfterBreak="0">
     <w:nsid w:val="502034D0"/>
     <w:multiLevelType w:val="hybridMultilevel"/>
     <w:tmpl w:val="E4201DFE"/>
@@ -20974,7 +21864,7 @@
       </w:rPr>
     </w:lvl>
   </w:abstractNum>
-  <w:abstractNum w:abstractNumId="17" w15:restartNumberingAfterBreak="0">
+  <w:abstractNum w:abstractNumId="19" w15:restartNumberingAfterBreak="0">
     <w:nsid w:val="51E62E75"/>
     <w:multiLevelType w:val="multilevel"/>
     <w:tmpl w:val="66F08274"/>
@@ -21096,7 +21986,7 @@
       </w:rPr>
     </w:lvl>
   </w:abstractNum>
-  <w:abstractNum w:abstractNumId="18" w15:restartNumberingAfterBreak="0">
+  <w:abstractNum w:abstractNumId="20" w15:restartNumberingAfterBreak="0">
     <w:nsid w:val="537874C0"/>
     <w:multiLevelType w:val="hybridMultilevel"/>
     <w:tmpl w:val="1AE41E1A"/>
@@ -21185,7 +22075,7 @@
       </w:pPr>
     </w:lvl>
   </w:abstractNum>
-  <w:abstractNum w:abstractNumId="19" w15:restartNumberingAfterBreak="0">
+  <w:abstractNum w:abstractNumId="21" w15:restartNumberingAfterBreak="0">
     <w:nsid w:val="56E3066A"/>
     <w:multiLevelType w:val="hybridMultilevel"/>
     <w:tmpl w:val="6FCA25B2"/>
@@ -21271,7 +22161,7 @@
       </w:pPr>
     </w:lvl>
   </w:abstractNum>
-  <w:abstractNum w:abstractNumId="20" w15:restartNumberingAfterBreak="0">
+  <w:abstractNum w:abstractNumId="22" w15:restartNumberingAfterBreak="0">
     <w:nsid w:val="58393BDB"/>
     <w:multiLevelType w:val="hybridMultilevel"/>
     <w:tmpl w:val="699C130C"/>
@@ -21384,7 +22274,7 @@
       </w:rPr>
     </w:lvl>
   </w:abstractNum>
-  <w:abstractNum w:abstractNumId="21" w15:restartNumberingAfterBreak="0">
+  <w:abstractNum w:abstractNumId="23" w15:restartNumberingAfterBreak="0">
     <w:nsid w:val="5B34169C"/>
     <w:multiLevelType w:val="hybridMultilevel"/>
     <w:tmpl w:val="89FE5AD0"/>
@@ -21473,7 +22363,7 @@
       </w:pPr>
     </w:lvl>
   </w:abstractNum>
-  <w:abstractNum w:abstractNumId="22" w15:restartNumberingAfterBreak="0">
+  <w:abstractNum w:abstractNumId="24" w15:restartNumberingAfterBreak="0">
     <w:nsid w:val="5E9A085E"/>
     <w:multiLevelType w:val="hybridMultilevel"/>
     <w:tmpl w:val="81843C60"/>
@@ -21586,7 +22476,7 @@
       </w:rPr>
     </w:lvl>
   </w:abstractNum>
-  <w:abstractNum w:abstractNumId="23" w15:restartNumberingAfterBreak="0">
+  <w:abstractNum w:abstractNumId="25" w15:restartNumberingAfterBreak="0">
     <w:nsid w:val="62621015"/>
     <w:multiLevelType w:val="hybridMultilevel"/>
     <w:tmpl w:val="4FC25074"/>
@@ -21675,7 +22565,7 @@
       </w:pPr>
     </w:lvl>
   </w:abstractNum>
-  <w:abstractNum w:abstractNumId="24" w15:restartNumberingAfterBreak="0">
+  <w:abstractNum w:abstractNumId="26" w15:restartNumberingAfterBreak="0">
     <w:nsid w:val="6F53239F"/>
     <w:multiLevelType w:val="hybridMultilevel"/>
     <w:tmpl w:val="71646D84"/>
@@ -21788,7 +22678,7 @@
       </w:rPr>
     </w:lvl>
   </w:abstractNum>
-  <w:abstractNum w:abstractNumId="25" w15:restartNumberingAfterBreak="0">
+  <w:abstractNum w:abstractNumId="27" w15:restartNumberingAfterBreak="0">
     <w:nsid w:val="74D84187"/>
     <w:multiLevelType w:val="hybridMultilevel"/>
     <w:tmpl w:val="84343A8E"/>
@@ -21877,7 +22767,7 @@
       </w:pPr>
     </w:lvl>
   </w:abstractNum>
-  <w:abstractNum w:abstractNumId="26" w15:restartNumberingAfterBreak="0">
+  <w:abstractNum w:abstractNumId="28" w15:restartNumberingAfterBreak="0">
     <w:nsid w:val="76C5376A"/>
     <w:multiLevelType w:val="hybridMultilevel"/>
     <w:tmpl w:val="5CB87BFE"/>
@@ -21966,7 +22856,7 @@
       </w:pPr>
     </w:lvl>
   </w:abstractNum>
-  <w:abstractNum w:abstractNumId="27" w15:restartNumberingAfterBreak="0">
+  <w:abstractNum w:abstractNumId="29" w15:restartNumberingAfterBreak="0">
     <w:nsid w:val="77276562"/>
     <w:multiLevelType w:val="hybridMultilevel"/>
     <w:tmpl w:val="18AA8BD6"/>
@@ -22052,7 +22942,7 @@
       </w:pPr>
     </w:lvl>
   </w:abstractNum>
-  <w:abstractNum w:abstractNumId="28" w15:restartNumberingAfterBreak="0">
+  <w:abstractNum w:abstractNumId="30" w15:restartNumberingAfterBreak="0">
     <w:nsid w:val="79E7684D"/>
     <w:multiLevelType w:val="hybridMultilevel"/>
     <w:tmpl w:val="51360FD2"/>
@@ -22165,7 +23055,7 @@
       </w:rPr>
     </w:lvl>
   </w:abstractNum>
-  <w:abstractNum w:abstractNumId="29" w15:restartNumberingAfterBreak="0">
+  <w:abstractNum w:abstractNumId="31" w15:restartNumberingAfterBreak="0">
     <w:nsid w:val="7D13168E"/>
     <w:multiLevelType w:val="hybridMultilevel"/>
     <w:tmpl w:val="18AA8BD6"/>
@@ -22252,94 +23142,100 @@
     </w:lvl>
   </w:abstractNum>
   <w:num w:numId="1">
-    <w:abstractNumId w:val="24"/>
+    <w:abstractNumId w:val="26"/>
   </w:num>
   <w:num w:numId="2">
     <w:abstractNumId w:val="3"/>
   </w:num>
   <w:num w:numId="3">
-    <w:abstractNumId w:val="8"/>
+    <w:abstractNumId w:val="10"/>
   </w:num>
   <w:num w:numId="4">
-    <w:abstractNumId w:val="26"/>
+    <w:abstractNumId w:val="28"/>
   </w:num>
   <w:num w:numId="5">
-    <w:abstractNumId w:val="18"/>
+    <w:abstractNumId w:val="20"/>
   </w:num>
   <w:num w:numId="6">
-    <w:abstractNumId w:val="19"/>
+    <w:abstractNumId w:val="21"/>
   </w:num>
   <w:num w:numId="7">
-    <w:abstractNumId w:val="27"/>
+    <w:abstractNumId w:val="29"/>
   </w:num>
   <w:num w:numId="8">
+    <w:abstractNumId w:val="17"/>
+  </w:num>
+  <w:num w:numId="9">
     <w:abstractNumId w:val="15"/>
   </w:num>
-  <w:num w:numId="9">
+  <w:num w:numId="10">
+    <w:abstractNumId w:val="31"/>
+  </w:num>
+  <w:num w:numId="11">
+    <w:abstractNumId w:val="23"/>
+  </w:num>
+  <w:num w:numId="12">
+    <w:abstractNumId w:val="30"/>
+  </w:num>
+  <w:num w:numId="13">
+    <w:abstractNumId w:val="11"/>
+  </w:num>
+  <w:num w:numId="14">
+    <w:abstractNumId w:val="24"/>
+  </w:num>
+  <w:num w:numId="15">
     <w:abstractNumId w:val="13"/>
   </w:num>
-  <w:num w:numId="10">
-    <w:abstractNumId w:val="29"/>
-  </w:num>
-  <w:num w:numId="11">
-    <w:abstractNumId w:val="21"/>
-  </w:num>
-  <w:num w:numId="12">
-    <w:abstractNumId w:val="28"/>
-  </w:num>
-  <w:num w:numId="13">
+  <w:num w:numId="16">
     <w:abstractNumId w:val="9"/>
-  </w:num>
-  <w:num w:numId="14">
-    <w:abstractNumId w:val="22"/>
-  </w:num>
-  <w:num w:numId="15">
-    <w:abstractNumId w:val="11"/>
-  </w:num>
-  <w:num w:numId="16">
-    <w:abstractNumId w:val="7"/>
   </w:num>
   <w:num w:numId="17">
     <w:abstractNumId w:val="2"/>
   </w:num>
   <w:num w:numId="18">
-    <w:abstractNumId w:val="23"/>
+    <w:abstractNumId w:val="25"/>
   </w:num>
   <w:num w:numId="19">
-    <w:abstractNumId w:val="14"/>
+    <w:abstractNumId w:val="16"/>
   </w:num>
   <w:num w:numId="20">
     <w:abstractNumId w:val="0"/>
   </w:num>
   <w:num w:numId="21">
-    <w:abstractNumId w:val="17"/>
+    <w:abstractNumId w:val="19"/>
   </w:num>
   <w:num w:numId="22">
     <w:abstractNumId w:val="1"/>
   </w:num>
   <w:num w:numId="23">
-    <w:abstractNumId w:val="20"/>
+    <w:abstractNumId w:val="22"/>
   </w:num>
   <w:num w:numId="24">
+    <w:abstractNumId w:val="5"/>
+  </w:num>
+  <w:num w:numId="25">
+    <w:abstractNumId w:val="8"/>
+  </w:num>
+  <w:num w:numId="26">
+    <w:abstractNumId w:val="12"/>
+  </w:num>
+  <w:num w:numId="27">
+    <w:abstractNumId w:val="14"/>
+  </w:num>
+  <w:num w:numId="28">
+    <w:abstractNumId w:val="27"/>
+  </w:num>
+  <w:num w:numId="29">
+    <w:abstractNumId w:val="6"/>
+  </w:num>
+  <w:num w:numId="30">
+    <w:abstractNumId w:val="18"/>
+  </w:num>
+  <w:num w:numId="31">
     <w:abstractNumId w:val="4"/>
   </w:num>
-  <w:num w:numId="25">
-    <w:abstractNumId w:val="6"/>
-  </w:num>
-  <w:num w:numId="26">
-    <w:abstractNumId w:val="10"/>
-  </w:num>
-  <w:num w:numId="27">
-    <w:abstractNumId w:val="12"/>
-  </w:num>
-  <w:num w:numId="28">
-    <w:abstractNumId w:val="25"/>
-  </w:num>
-  <w:num w:numId="29">
-    <w:abstractNumId w:val="5"/>
-  </w:num>
-  <w:num w:numId="30">
-    <w:abstractNumId w:val="16"/>
+  <w:num w:numId="32">
+    <w:abstractNumId w:val="7"/>
   </w:num>
 </w:numbering>
 </file>
@@ -23694,7 +24590,7 @@
 </file>
 
 <file path=customXml/itemProps1.xml><?xml version="1.0" encoding="utf-8"?>
-<ds:datastoreItem xmlns:ds="http://schemas.openxmlformats.org/officeDocument/2006/customXml" ds:itemID="{1E4D0002-77A4-4F63-9C5B-B81AF1A652E7}">
+<ds:datastoreItem xmlns:ds="http://schemas.openxmlformats.org/officeDocument/2006/customXml" ds:itemID="{F0977392-8944-4E0C-87A4-552F4BBE39A0}">
   <ds:schemaRefs>
     <ds:schemaRef ds:uri="http://schemas.openxmlformats.org/officeDocument/2006/bibliography"/>
   </ds:schemaRefs>

</xml_diff>